<commit_message>
Actualizado el docx del entregable
</commit_message>
<xml_diff>
--- a/Entregable.docx
+++ b/Entregable.docx
@@ -1,10 +1,11 @@
 
 <file path=word/document.xml><?xml version="1.0" encoding="utf-8"?>
-<w:document xmlns:wpc="http://schemas.microsoft.com/office/word/2010/wordprocessingCanvas" xmlns:cx="http://schemas.microsoft.com/office/drawing/2014/chartex" xmlns:cx1="http://schemas.microsoft.com/office/drawing/2015/9/8/chartex" xmlns:cx2="http://schemas.microsoft.com/office/drawing/2015/10/21/chartex" xmlns:cx3="http://schemas.microsoft.com/office/drawing/2016/5/9/chartex" xmlns:cx4="http://schemas.microsoft.com/office/drawing/2016/5/10/chartex" xmlns:cx5="http://schemas.microsoft.com/office/drawing/2016/5/11/chartex" xmlns:cx6="http://schemas.microsoft.com/office/drawing/2016/5/12/chartex" xmlns:cx7="http://schemas.microsoft.com/office/drawing/2016/5/13/chartex" xmlns:cx8="http://schemas.microsoft.com/office/drawing/2016/5/14/chartex" xmlns:mc="http://schemas.openxmlformats.org/markup-compatibility/2006" xmlns:aink="http://schemas.microsoft.com/office/drawing/2016/ink" xmlns:am3d="http://schemas.microsoft.com/office/drawing/2017/model3d" xmlns:o="urn:schemas-microsoft-com:office:office" xmlns:r="http://schemas.openxmlformats.org/officeDocument/2006/relationships" xmlns:m="http://schemas.openxmlformats.org/officeDocument/2006/math" xmlns:v="urn:schemas-microsoft-com:vml" xmlns:wp14="http://schemas.microsoft.com/office/word/2010/wordprocessingDrawing" xmlns:wp="http://schemas.openxmlformats.org/drawingml/2006/wordprocessingDrawing" xmlns:w10="urn:schemas-microsoft-com:office:word" xmlns:w="http://schemas.openxmlformats.org/wordprocessingml/2006/main" xmlns:w14="http://schemas.microsoft.com/office/word/2010/wordml" xmlns:w15="http://schemas.microsoft.com/office/word/2012/wordml" xmlns:w16cex="http://schemas.microsoft.com/office/word/2018/wordml/cex" xmlns:w16cid="http://schemas.microsoft.com/office/word/2016/wordml/cid" xmlns:w16="http://schemas.microsoft.com/office/word/2018/wordml" xmlns:w16se="http://schemas.microsoft.com/office/word/2015/wordml/symex" xmlns:wpg="http://schemas.microsoft.com/office/word/2010/wordprocessingGroup" xmlns:wpi="http://schemas.microsoft.com/office/word/2010/wordprocessingInk" xmlns:wne="http://schemas.microsoft.com/office/word/2006/wordml" xmlns:wps="http://schemas.microsoft.com/office/word/2010/wordprocessingShape" mc:Ignorable="w14 w15 w16se w16cid w16 w16cex wp14">
+<w:document xmlns:wpc="http://schemas.microsoft.com/office/word/2010/wordprocessingCanvas" xmlns:cx="http://schemas.microsoft.com/office/drawing/2014/chartex" xmlns:cx1="http://schemas.microsoft.com/office/drawing/2015/9/8/chartex" xmlns:cx2="http://schemas.microsoft.com/office/drawing/2015/10/21/chartex" xmlns:cx3="http://schemas.microsoft.com/office/drawing/2016/5/9/chartex" xmlns:cx4="http://schemas.microsoft.com/office/drawing/2016/5/10/chartex" xmlns:cx5="http://schemas.microsoft.com/office/drawing/2016/5/11/chartex" xmlns:cx6="http://schemas.microsoft.com/office/drawing/2016/5/12/chartex" xmlns:cx7="http://schemas.microsoft.com/office/drawing/2016/5/13/chartex" xmlns:cx8="http://schemas.microsoft.com/office/drawing/2016/5/14/chartex" xmlns:mc="http://schemas.openxmlformats.org/markup-compatibility/2006" xmlns:aink="http://schemas.microsoft.com/office/drawing/2016/ink" xmlns:am3d="http://schemas.microsoft.com/office/drawing/2017/model3d" xmlns:o="urn:schemas-microsoft-com:office:office" xmlns:r="http://schemas.openxmlformats.org/officeDocument/2006/relationships" xmlns:m="http://schemas.openxmlformats.org/officeDocument/2006/math" xmlns:v="urn:schemas-microsoft-com:vml" xmlns:wp14="http://schemas.microsoft.com/office/word/2010/wordprocessingDrawing" xmlns:wp="http://schemas.openxmlformats.org/drawingml/2006/wordprocessingDrawing" xmlns:w10="urn:schemas-microsoft-com:office:word" xmlns:w="http://schemas.openxmlformats.org/wordprocessingml/2006/main" xmlns:w14="http://schemas.microsoft.com/office/word/2010/wordml" xmlns:w15="http://schemas.microsoft.com/office/word/2012/wordml" xmlns:w16cid="http://schemas.microsoft.com/office/word/2016/wordml/cid" xmlns:w16se="http://schemas.microsoft.com/office/word/2015/wordml/symex" xmlns:wpg="http://schemas.microsoft.com/office/word/2010/wordprocessingGroup" xmlns:wpi="http://schemas.microsoft.com/office/word/2010/wordprocessingInk" xmlns:wne="http://schemas.microsoft.com/office/word/2006/wordml" xmlns:wps="http://schemas.microsoft.com/office/word/2010/wordprocessingShape" mc:Ignorable="w14 w15 w16se w16cid wp14">
   <w:body>
     <w:p>
       <w:pPr>
         <w:spacing w:after="0" w:line="240" w:lineRule="auto"/>
+        <w:ind w:left="1416" w:hanging="1416"/>
         <w:rPr>
           <w:rFonts w:ascii="Calibri" w:eastAsia="Calibri" w:hAnsi="Calibri" w:cs="Calibri"/>
           <w:sz w:val="24"/>
@@ -501,12 +502,6 @@
         <w:gridCol w:w="848"/>
       </w:tblGrid>
       <w:tr>
-        <w:tblPrEx>
-          <w:tblCellMar>
-            <w:top w:w="0" w:type="dxa"/>
-            <w:bottom w:w="0" w:type="dxa"/>
-          </w:tblCellMar>
-        </w:tblPrEx>
         <w:trPr>
           <w:trHeight w:val="1"/>
         </w:trPr>
@@ -636,12 +631,6 @@
         </w:tc>
       </w:tr>
       <w:tr>
-        <w:tblPrEx>
-          <w:tblCellMar>
-            <w:top w:w="0" w:type="dxa"/>
-            <w:bottom w:w="0" w:type="dxa"/>
-          </w:tblCellMar>
-        </w:tblPrEx>
         <w:trPr>
           <w:trHeight w:val="1"/>
         </w:trPr>
@@ -776,12 +765,6 @@
         </w:tc>
       </w:tr>
       <w:tr>
-        <w:tblPrEx>
-          <w:tblCellMar>
-            <w:top w:w="0" w:type="dxa"/>
-            <w:bottom w:w="0" w:type="dxa"/>
-          </w:tblCellMar>
-        </w:tblPrEx>
         <w:trPr>
           <w:trHeight w:val="1"/>
         </w:trPr>
@@ -958,12 +941,6 @@
         </w:tc>
       </w:tr>
       <w:tr>
-        <w:tblPrEx>
-          <w:tblCellMar>
-            <w:top w:w="0" w:type="dxa"/>
-            <w:bottom w:w="0" w:type="dxa"/>
-          </w:tblCellMar>
-        </w:tblPrEx>
         <w:trPr>
           <w:trHeight w:val="1"/>
         </w:trPr>
@@ -1065,12 +1042,6 @@
         </w:tc>
       </w:tr>
       <w:tr>
-        <w:tblPrEx>
-          <w:tblCellMar>
-            <w:top w:w="0" w:type="dxa"/>
-            <w:bottom w:w="0" w:type="dxa"/>
-          </w:tblCellMar>
-        </w:tblPrEx>
         <w:trPr>
           <w:trHeight w:val="1"/>
         </w:trPr>
@@ -1172,12 +1143,6 @@
         </w:tc>
       </w:tr>
       <w:tr>
-        <w:tblPrEx>
-          <w:tblCellMar>
-            <w:top w:w="0" w:type="dxa"/>
-            <w:bottom w:w="0" w:type="dxa"/>
-          </w:tblCellMar>
-        </w:tblPrEx>
         <w:trPr>
           <w:trHeight w:val="1"/>
         </w:trPr>
@@ -1375,120 +1340,66 @@
         <w:rPr>
           <w:rFonts w:ascii="Calibri" w:eastAsia="Calibri" w:hAnsi="Calibri" w:cs="Calibri"/>
         </w:rPr>
-        <w:t xml:space="preserve">Actualmente tienen una aplicación web, que se </w:t>
-      </w:r>
-      <w:r>
-        <w:rPr>
-          <w:rFonts w:ascii="Calibri" w:eastAsia="Calibri" w:hAnsi="Calibri" w:cs="Calibri"/>
-        </w:rPr>
-        <w:t>desarrolló hace muchos años, por lo que está hecha usando herramientas antiguas, como por ejemplo adobe flash player, que dejará de poder usarse en apenas dos meses, por lo que es un gran problema. Además de usar este tipo de herramientas, la aplicación ti</w:t>
-      </w:r>
-      <w:r>
-        <w:rPr>
-          <w:rFonts w:ascii="Calibri" w:eastAsia="Calibri" w:hAnsi="Calibri" w:cs="Calibri"/>
-        </w:rPr>
-        <w:t xml:space="preserve">ene varios problemas de usabilidad que la cliente quiere subsanar. </w:t>
-      </w:r>
-    </w:p>
-    <w:p>
-      <w:pPr>
-        <w:rPr>
-          <w:rFonts w:ascii="Calibri" w:eastAsia="Calibri" w:hAnsi="Calibri" w:cs="Calibri"/>
-        </w:rPr>
-      </w:pPr>
-      <w:r>
-        <w:rPr>
-          <w:rFonts w:ascii="Calibri" w:eastAsia="Calibri" w:hAnsi="Calibri" w:cs="Calibri"/>
-        </w:rPr>
-        <w:t>El principal es que se quiere hacer que, al crearse un usuario, no se tenga acceso instantáneo a todas las características de la aplicación, por lo que se implementaría un sistema de nivel</w:t>
-      </w:r>
-      <w:r>
-        <w:rPr>
-          <w:rFonts w:ascii="Calibri" w:eastAsia="Calibri" w:hAnsi="Calibri" w:cs="Calibri"/>
-        </w:rPr>
-        <w:t xml:space="preserve">es, por el cual habría que cumplir requisitos para acceder a las características del siguiente nivel. </w:t>
-      </w:r>
-    </w:p>
-    <w:p>
-      <w:pPr>
-        <w:rPr>
-          <w:rFonts w:ascii="Calibri" w:eastAsia="Calibri" w:hAnsi="Calibri" w:cs="Calibri"/>
-        </w:rPr>
-      </w:pPr>
-      <w:r>
-        <w:rPr>
-          <w:rFonts w:ascii="Calibri" w:eastAsia="Calibri" w:hAnsi="Calibri" w:cs="Calibri"/>
-        </w:rPr>
-        <w:t>En el primer nivel, sólo se podría leer la principal documentación de la organización, consistente en una explicación superficial del método de enseñanza que se propone. Al crear una cuenta solo se podría acceder a esta documentación, que serviría a los in</w:t>
-      </w:r>
-      <w:r>
-        <w:rPr>
-          <w:rFonts w:ascii="Calibri" w:eastAsia="Calibri" w:hAnsi="Calibri" w:cs="Calibri"/>
-        </w:rPr>
-        <w:t>teresados para decidir si continuar con el proyecto, y cuando el usuario se haya documentado lo suficiente, se podría pasar al siguiente nivel. Esta documentación será provista por una serie de profesores miembros de la organización, y consistirá principal</w:t>
-      </w:r>
-      <w:r>
-        <w:rPr>
-          <w:rFonts w:ascii="Calibri" w:eastAsia="Calibri" w:hAnsi="Calibri" w:cs="Calibri"/>
-        </w:rPr>
-        <w:t>mente en archivos pdf y vídeos con información del método que propone la página. Para comprobar si el usuario está documentado, se implementaría un cronómetro, por el cual se debe pasar un mínimo de tiempo en los distintos archivos para intentar que todo e</w:t>
-      </w:r>
-      <w:r>
-        <w:rPr>
-          <w:rFonts w:ascii="Calibri" w:eastAsia="Calibri" w:hAnsi="Calibri" w:cs="Calibri"/>
-        </w:rPr>
-        <w:t xml:space="preserve">l que pase este nivel esté realmente documentado. </w:t>
-      </w:r>
-    </w:p>
-    <w:p>
-      <w:pPr>
-        <w:rPr>
-          <w:rFonts w:ascii="Calibri" w:eastAsia="Calibri" w:hAnsi="Calibri" w:cs="Calibri"/>
-        </w:rPr>
-      </w:pPr>
-      <w:r>
-        <w:rPr>
-          <w:rFonts w:ascii="Calibri" w:eastAsia="Calibri" w:hAnsi="Calibri" w:cs="Calibri"/>
-        </w:rPr>
-        <w:t>El segundo nivel es el de las herramientas. En este nivel se habilitarán para el usuario una serie de aplicaciones que le ayudarán a aplicar el sistema de enseñanza en sus clases. Por ejemplo, una herramie</w:t>
-      </w:r>
-      <w:r>
-        <w:rPr>
-          <w:rFonts w:ascii="Calibri" w:eastAsia="Calibri" w:hAnsi="Calibri" w:cs="Calibri"/>
-        </w:rPr>
-        <w:t xml:space="preserve">nta por la cual el profesor tendría que pasar un cuestionario a los alumnos y, simplemente metiendo los datos de las respuestas, la aplicación le daría un pequeño análisis </w:t>
+        <w:t xml:space="preserve">Actualmente tienen una aplicación web, que se desarrolló hace muchos años, por lo que está hecha usando herramientas antiguas, como por ejemplo adobe flash player, que dejará de poder usarse en apenas dos meses, por lo que es un gran problema. Además de usar este tipo de herramientas, la aplicación tiene varios problemas de usabilidad que la cliente quiere subsanar. </w:t>
+      </w:r>
+    </w:p>
+    <w:p>
+      <w:pPr>
+        <w:rPr>
+          <w:rFonts w:ascii="Calibri" w:eastAsia="Calibri" w:hAnsi="Calibri" w:cs="Calibri"/>
+        </w:rPr>
+      </w:pPr>
+      <w:r>
+        <w:rPr>
+          <w:rFonts w:ascii="Calibri" w:eastAsia="Calibri" w:hAnsi="Calibri" w:cs="Calibri"/>
+        </w:rPr>
+        <w:t xml:space="preserve">El principal es que se quiere hacer que, al crearse un usuario, no se tenga acceso instantáneo a todas las características de la aplicación, por lo que se implementaría un sistema de niveles, por el cual habría que cumplir requisitos para acceder a las características del siguiente nivel. </w:t>
+      </w:r>
+    </w:p>
+    <w:p>
+      <w:pPr>
+        <w:rPr>
+          <w:rFonts w:ascii="Calibri" w:eastAsia="Calibri" w:hAnsi="Calibri" w:cs="Calibri"/>
+        </w:rPr>
+      </w:pPr>
+      <w:r>
+        <w:rPr>
+          <w:rFonts w:ascii="Calibri" w:eastAsia="Calibri" w:hAnsi="Calibri" w:cs="Calibri"/>
+        </w:rPr>
+        <w:t xml:space="preserve">En el primer nivel, sólo se podría leer la principal documentación de la organización, consistente en una explicación superficial del método de enseñanza que se propone. Al crear una cuenta solo se podría acceder a esta documentación, que serviría a los interesados para decidir si continuar con el proyecto, y cuando el usuario se haya documentado lo suficiente, se podría pasar al siguiente nivel. Esta documentación será provista por una serie de profesores miembros de la organización, y consistirá principalmente en archivos pdf y vídeos con información del método que propone la página. Para comprobar si el usuario está documentado, se implementaría un cronómetro, por el cual se debe pasar un mínimo de tiempo en los distintos archivos para intentar que todo el que pase este nivel esté realmente documentado. </w:t>
+      </w:r>
+    </w:p>
+    <w:p>
+      <w:pPr>
+        <w:rPr>
+          <w:rFonts w:ascii="Calibri" w:eastAsia="Calibri" w:hAnsi="Calibri" w:cs="Calibri"/>
+        </w:rPr>
+      </w:pPr>
+      <w:r>
+        <w:rPr>
+          <w:rFonts w:ascii="Calibri" w:eastAsia="Calibri" w:hAnsi="Calibri" w:cs="Calibri"/>
+        </w:rPr>
+        <w:t xml:space="preserve">El segundo nivel es el de las herramientas. En este nivel se habilitarán para el usuario una serie de aplicaciones que le ayudarán a aplicar el sistema de enseñanza en sus clases. Por ejemplo, una herramienta por la cual el profesor tendría que pasar un cuestionario a los alumnos y, simplemente metiendo los datos de las respuestas, la aplicación le daría un pequeño análisis </w:t>
       </w:r>
       <w:r>
         <w:rPr>
           <w:rFonts w:ascii="Calibri" w:eastAsia="Calibri" w:hAnsi="Calibri" w:cs="Calibri"/>
         </w:rPr>
         <w:lastRenderedPageBreak/>
-        <w:t xml:space="preserve">automático de los resultados y algunos consejos para aplicar en la clase. Cuando un </w:t>
-      </w:r>
-      <w:r>
-        <w:rPr>
-          <w:rFonts w:ascii="Calibri" w:eastAsia="Calibri" w:hAnsi="Calibri" w:cs="Calibri"/>
-        </w:rPr>
-        <w:t xml:space="preserve">usuario haya usado alguna herramienta un número mínimo de veces, nuestra aplicación consideraría que ya está lo suficientemente experimentado en el método como para pasar al nivel 3 de permisos. </w:t>
-      </w:r>
-    </w:p>
-    <w:p>
-      <w:pPr>
-        <w:rPr>
-          <w:rFonts w:ascii="Calibri" w:eastAsia="Calibri" w:hAnsi="Calibri" w:cs="Calibri"/>
-        </w:rPr>
-      </w:pPr>
-      <w:r>
-        <w:rPr>
-          <w:rFonts w:ascii="Calibri" w:eastAsia="Calibri" w:hAnsi="Calibri" w:cs="Calibri"/>
-        </w:rPr>
-        <w:t xml:space="preserve">En este último nivel, se tendrá acceso a una especie de red </w:t>
-      </w:r>
-      <w:r>
-        <w:rPr>
-          <w:rFonts w:ascii="Calibri" w:eastAsia="Calibri" w:hAnsi="Calibri" w:cs="Calibri"/>
-        </w:rPr>
-        <w:t>social para que los usuarios puedan compartir experiencias, consejos y todo tipo de ideas que puedan ayudar a otros profesores o a la propia organización.</w:t>
+        <w:t xml:space="preserve">automático de los resultados y algunos consejos para aplicar en la clase. Cuando un usuario haya usado alguna herramienta un número mínimo de veces, nuestra aplicación consideraría que ya está lo suficientemente experimentado en el método como para pasar al nivel 3 de permisos. </w:t>
+      </w:r>
+    </w:p>
+    <w:p>
+      <w:pPr>
+        <w:rPr>
+          <w:rFonts w:ascii="Calibri" w:eastAsia="Calibri" w:hAnsi="Calibri" w:cs="Calibri"/>
+        </w:rPr>
+      </w:pPr>
+      <w:r>
+        <w:rPr>
+          <w:rFonts w:ascii="Calibri" w:eastAsia="Calibri" w:hAnsi="Calibri" w:cs="Calibri"/>
+        </w:rPr>
+        <w:t>En este último nivel, se tendrá acceso a una especie de red social para que los usuarios puedan compartir experiencias, consejos y todo tipo de ideas que puedan ayudar a otros profesores o a la propia organización.</w:t>
       </w:r>
     </w:p>
     <w:p>
@@ -1542,10 +1453,27 @@
       <w:r>
         <w:rPr>
           <w:rFonts w:ascii="Calibri" w:eastAsia="Calibri" w:hAnsi="Calibri" w:cs="Calibri"/>
-          <w:i/>
-          <w:sz w:val="24"/>
-        </w:rPr>
-        <w:t>: Persona anónima que visita la página de forma circunstancial.</w:t>
+          <w:b/>
+          <w:i/>
+          <w:sz w:val="24"/>
+        </w:rPr>
+        <w:t xml:space="preserve"> Nivel 1</w:t>
+      </w:r>
+      <w:r>
+        <w:rPr>
+          <w:rFonts w:ascii="Calibri" w:eastAsia="Calibri" w:hAnsi="Calibri" w:cs="Calibri"/>
+          <w:i/>
+          <w:sz w:val="24"/>
+        </w:rPr>
+        <w:t xml:space="preserve">: Persona </w:t>
+      </w:r>
+      <w:r>
+        <w:rPr>
+          <w:rFonts w:ascii="Calibri" w:eastAsia="Calibri" w:hAnsi="Calibri" w:cs="Calibri"/>
+          <w:i/>
+          <w:sz w:val="24"/>
+        </w:rPr>
+        <w:t>registrada en la página que puede acceder a PDFs y vídeos.</w:t>
       </w:r>
     </w:p>
     <w:p>
@@ -1576,24 +1504,31 @@
           <w:i/>
           <w:sz w:val="24"/>
         </w:rPr>
-        <w:t>Mie</w:t>
-      </w:r>
-      <w:r>
-        <w:rPr>
-          <w:rFonts w:ascii="Calibri" w:eastAsia="Calibri" w:hAnsi="Calibri" w:cs="Calibri"/>
-          <w:b/>
-          <w:i/>
-          <w:sz w:val="24"/>
-        </w:rPr>
-        <w:t>mbro</w:t>
-      </w:r>
-      <w:r>
-        <w:rPr>
-          <w:rFonts w:ascii="Calibri" w:eastAsia="Calibri" w:hAnsi="Calibri" w:cs="Calibri"/>
-          <w:i/>
-          <w:sz w:val="24"/>
-        </w:rPr>
-        <w:t>: Profesor/Docente registrado que usa la pagina de forma habitual u ocasional y se beneficia de los servicios que ofrece.</w:t>
+        <w:t>Usuario Nivel 2</w:t>
+      </w:r>
+      <w:r>
+        <w:rPr>
+          <w:rFonts w:ascii="Calibri" w:eastAsia="Calibri" w:hAnsi="Calibri" w:cs="Calibri"/>
+          <w:i/>
+          <w:sz w:val="24"/>
+        </w:rPr>
+        <w:t xml:space="preserve">: </w:t>
+      </w:r>
+      <w:r>
+        <w:rPr>
+          <w:rFonts w:ascii="Calibri" w:eastAsia="Calibri" w:hAnsi="Calibri" w:cs="Calibri"/>
+          <w:i/>
+          <w:sz w:val="24"/>
+        </w:rPr>
+        <w:t xml:space="preserve">Persona con más experiencia en la página y que </w:t>
+      </w:r>
+      <w:r>
+        <w:rPr>
+          <w:rFonts w:ascii="Calibri" w:eastAsia="Calibri" w:hAnsi="Calibri" w:cs="Calibri"/>
+          <w:i/>
+          <w:sz w:val="24"/>
+        </w:rPr>
+        <w:t>tiene acceso a herramientas.</w:t>
       </w:r>
     </w:p>
     <w:p>
@@ -1624,15 +1559,23 @@
           <w:i/>
           <w:sz w:val="24"/>
         </w:rPr>
-        <w:t>Coordinador</w:t>
-      </w:r>
-      <w:r>
-        <w:rPr>
-          <w:rFonts w:ascii="Calibri" w:eastAsia="Calibri" w:hAnsi="Calibri" w:cs="Calibri"/>
-          <w:i/>
-          <w:sz w:val="24"/>
-        </w:rPr>
-        <w:t>: Encargado de un grupo de miembros de una misma zona.</w:t>
+        <w:t>Usuario Nivel 3</w:t>
+      </w:r>
+      <w:r>
+        <w:rPr>
+          <w:rFonts w:ascii="Calibri" w:eastAsia="Calibri" w:hAnsi="Calibri" w:cs="Calibri"/>
+          <w:i/>
+          <w:sz w:val="24"/>
+        </w:rPr>
+        <w:t xml:space="preserve">: </w:t>
+      </w:r>
+      <w:r>
+        <w:rPr>
+          <w:rFonts w:ascii="Calibri" w:eastAsia="Calibri" w:hAnsi="Calibri" w:cs="Calibri"/>
+          <w:i/>
+          <w:sz w:val="24"/>
+        </w:rPr>
+        <w:t xml:space="preserve">Persona que ha superado los requisitos necesarios para acceder a la parte social de la aplicación </w:t>
       </w:r>
     </w:p>
     <w:p>
@@ -1641,6 +1584,7 @@
         <w:jc w:val="both"/>
         <w:rPr>
           <w:rFonts w:ascii="Calibri" w:eastAsia="Calibri" w:hAnsi="Calibri" w:cs="Calibri"/>
+          <w:i/>
           <w:sz w:val="24"/>
         </w:rPr>
       </w:pPr>
@@ -1651,45 +1595,6 @@
         <w:jc w:val="both"/>
         <w:rPr>
           <w:rFonts w:ascii="Calibri" w:eastAsia="Calibri" w:hAnsi="Calibri" w:cs="Calibri"/>
-          <w:i/>
-          <w:sz w:val="24"/>
-        </w:rPr>
-      </w:pPr>
-      <w:r>
-        <w:rPr>
-          <w:rFonts w:ascii="Calibri" w:eastAsia="Calibri" w:hAnsi="Calibri" w:cs="Calibri"/>
-          <w:b/>
-          <w:i/>
-          <w:sz w:val="24"/>
-        </w:rPr>
-        <w:t>Autor</w:t>
-      </w:r>
-      <w:r>
-        <w:rPr>
-          <w:rFonts w:ascii="Calibri" w:eastAsia="Calibri" w:hAnsi="Calibri" w:cs="Calibri"/>
-          <w:i/>
-          <w:sz w:val="24"/>
-        </w:rPr>
-        <w:t>: Creador de contenido para la plataforma.</w:t>
-      </w:r>
-    </w:p>
-    <w:p>
-      <w:pPr>
-        <w:spacing w:after="0" w:line="240" w:lineRule="auto"/>
-        <w:jc w:val="both"/>
-        <w:rPr>
-          <w:rFonts w:ascii="Calibri" w:eastAsia="Calibri" w:hAnsi="Calibri" w:cs="Calibri"/>
-          <w:i/>
-          <w:sz w:val="24"/>
-        </w:rPr>
-      </w:pPr>
-    </w:p>
-    <w:p>
-      <w:pPr>
-        <w:spacing w:after="0" w:line="240" w:lineRule="auto"/>
-        <w:jc w:val="both"/>
-        <w:rPr>
-          <w:rFonts w:ascii="Calibri" w:eastAsia="Calibri" w:hAnsi="Calibri" w:cs="Calibri"/>
           <w:sz w:val="24"/>
         </w:rPr>
       </w:pPr>
@@ -1709,83 +1614,6 @@
           <w:sz w:val="24"/>
         </w:rPr>
         <w:t>:  Miembro que tiene todos los permisos de la aplicación, encargado de gestionar a los usuarios y el contenido.</w:t>
-      </w:r>
-    </w:p>
-    <w:p>
-      <w:pPr>
-        <w:spacing w:after="0" w:line="240" w:lineRule="auto"/>
-        <w:jc w:val="both"/>
-        <w:rPr>
-          <w:rFonts w:ascii="Calibri" w:eastAsia="Calibri" w:hAnsi="Calibri" w:cs="Calibri"/>
-          <w:sz w:val="24"/>
-        </w:rPr>
-      </w:pPr>
-    </w:p>
-    <w:p>
-      <w:pPr>
-        <w:spacing w:after="0" w:line="240" w:lineRule="auto"/>
-        <w:jc w:val="both"/>
-        <w:rPr>
-          <w:rFonts w:ascii="Calibri" w:eastAsia="Calibri" w:hAnsi="Calibri" w:cs="Calibri"/>
-          <w:i/>
-          <w:sz w:val="24"/>
-        </w:rPr>
-      </w:pPr>
-      <w:r>
-        <w:rPr>
-          <w:rFonts w:ascii="Calibri" w:eastAsia="Calibri" w:hAnsi="Calibri" w:cs="Calibri"/>
-          <w:b/>
-          <w:i/>
-          <w:sz w:val="24"/>
-        </w:rPr>
-        <w:t>Diseñador</w:t>
-      </w:r>
-      <w:r>
-        <w:rPr>
-          <w:rFonts w:ascii="Calibri" w:eastAsia="Calibri" w:hAnsi="Calibri" w:cs="Calibri"/>
-          <w:i/>
-          <w:sz w:val="24"/>
-        </w:rPr>
-        <w:t>: Promotor y máximo responsable de la aplicación.</w:t>
-      </w:r>
-    </w:p>
-    <w:p>
-      <w:pPr>
-        <w:spacing w:after="0" w:line="240" w:lineRule="auto"/>
-        <w:jc w:val="both"/>
-        <w:rPr>
-          <w:rFonts w:ascii="Calibri" w:eastAsia="Calibri" w:hAnsi="Calibri" w:cs="Calibri"/>
-          <w:i/>
-          <w:sz w:val="24"/>
-        </w:rPr>
-      </w:pPr>
-    </w:p>
-    <w:p>
-      <w:pPr>
-        <w:spacing w:after="0" w:line="240" w:lineRule="auto"/>
-        <w:jc w:val="both"/>
-        <w:rPr>
-          <w:rFonts w:ascii="Calibri" w:eastAsia="Calibri" w:hAnsi="Calibri" w:cs="Calibri"/>
-          <w:i/>
-          <w:sz w:val="24"/>
-        </w:rPr>
-      </w:pPr>
-      <w:r>
-        <w:rPr>
-          <w:rFonts w:ascii="Calibri" w:eastAsia="Calibri" w:hAnsi="Calibri" w:cs="Calibri"/>
-          <w:b/>
-          <w:i/>
-          <w:sz w:val="24"/>
-        </w:rPr>
-        <w:t>Técnico</w:t>
-      </w:r>
-      <w:r>
-        <w:rPr>
-          <w:rFonts w:ascii="Calibri" w:eastAsia="Calibri" w:hAnsi="Calibri" w:cs="Calibri"/>
-          <w:i/>
-          <w:sz w:val="24"/>
-        </w:rPr>
-        <w:t>: Encargado de desarrollar y mantener la aplicación informática.</w:t>
       </w:r>
     </w:p>
     <w:p>
@@ -1968,14 +1796,7 @@
           <w:rFonts w:ascii="Calibri" w:eastAsia="Calibri" w:hAnsi="Calibri" w:cs="Calibri"/>
           <w:i/>
         </w:rPr>
-        <w:t>controlar a lo</w:t>
-      </w:r>
-      <w:r>
-        <w:rPr>
-          <w:rFonts w:ascii="Calibri" w:eastAsia="Calibri" w:hAnsi="Calibri" w:cs="Calibri"/>
-          <w:i/>
-        </w:rPr>
-        <w:t>s usuarios que no llevan demasiado tiempo en la aplicación.</w:t>
+        <w:t>controlar a los usuarios que no llevan demasiado tiempo en la aplicación.</w:t>
       </w:r>
     </w:p>
     <w:p>
@@ -2113,14 +1934,7 @@
           <w:rFonts w:ascii="Calibri" w:eastAsia="Calibri" w:hAnsi="Calibri" w:cs="Calibri"/>
           <w:i/>
         </w:rPr>
-        <w:t xml:space="preserve"> me permita usar las herramie</w:t>
-      </w:r>
-      <w:r>
-        <w:rPr>
-          <w:rFonts w:ascii="Calibri" w:eastAsia="Calibri" w:hAnsi="Calibri" w:cs="Calibri"/>
-          <w:i/>
-        </w:rPr>
-        <w:t>ntas dispuestas por la organización</w:t>
+        <w:t xml:space="preserve"> me permita usar las herramientas dispuestas por la organización</w:t>
       </w:r>
       <w:r>
         <w:rPr>
@@ -2213,14 +2027,7 @@
           <w:rFonts w:ascii="Calibri" w:eastAsia="Calibri" w:hAnsi="Calibri" w:cs="Calibri"/>
           <w:i/>
         </w:rPr>
-        <w:t>facilitar la navegación a través de las diferentes páginas</w:t>
-      </w:r>
-      <w:r>
-        <w:rPr>
-          <w:rFonts w:ascii="Calibri" w:eastAsia="Calibri" w:hAnsi="Calibri" w:cs="Calibri"/>
-          <w:i/>
-        </w:rPr>
-        <w:t>.</w:t>
+        <w:t>facilitar la navegación a través de las diferentes páginas.</w:t>
       </w:r>
     </w:p>
     <w:p>
@@ -2241,9 +2048,210 @@
           <w:sz w:val="24"/>
           <w:u w:val="single"/>
         </w:rPr>
+        <w:t>H6- Búsqueda de usuarios</w:t>
+      </w:r>
+    </w:p>
+    <w:p>
+      <w:pPr>
+        <w:spacing w:after="0" w:line="240" w:lineRule="auto"/>
+        <w:jc w:val="both"/>
+        <w:rPr>
+          <w:rFonts w:ascii="Calibri" w:eastAsia="Calibri" w:hAnsi="Calibri" w:cs="Calibri"/>
+          <w:i/>
+          <w:sz w:val="24"/>
+        </w:rPr>
+      </w:pPr>
+      <w:r>
+        <w:rPr>
+          <w:rFonts w:ascii="Calibri" w:eastAsia="Calibri" w:hAnsi="Calibri" w:cs="Calibri"/>
+          <w:b/>
+          <w:i/>
+          <w:color w:val="4472C4"/>
+          <w:sz w:val="24"/>
+        </w:rPr>
+        <w:t>Como</w:t>
+      </w:r>
+      <w:r>
+        <w:rPr>
+          <w:rFonts w:ascii="Calibri" w:eastAsia="Calibri" w:hAnsi="Calibri" w:cs="Calibri"/>
+          <w:i/>
+          <w:sz w:val="24"/>
+        </w:rPr>
+        <w:t xml:space="preserve"> coordinadora de Golden5,</w:t>
+      </w:r>
+      <w:r>
+        <w:rPr>
+          <w:rFonts w:ascii="Calibri" w:eastAsia="Calibri" w:hAnsi="Calibri" w:cs="Calibri"/>
+          <w:b/>
+          <w:i/>
+          <w:color w:val="4472C4"/>
+          <w:sz w:val="24"/>
+        </w:rPr>
+        <w:t xml:space="preserve"> quiero que </w:t>
+      </w:r>
+      <w:r>
+        <w:rPr>
+          <w:rFonts w:ascii="Calibri" w:eastAsia="Calibri" w:hAnsi="Calibri" w:cs="Calibri"/>
+          <w:i/>
+          <w:sz w:val="24"/>
+        </w:rPr>
+        <w:t>se pueda</w:t>
+      </w:r>
+      <w:r>
+        <w:rPr>
+          <w:rFonts w:ascii="Calibri" w:eastAsia="Calibri" w:hAnsi="Calibri" w:cs="Calibri"/>
+          <w:i/>
+          <w:color w:val="4472C4"/>
+          <w:sz w:val="24"/>
+        </w:rPr>
+        <w:t xml:space="preserve"> </w:t>
+      </w:r>
+      <w:r>
+        <w:rPr>
+          <w:rFonts w:ascii="Calibri" w:eastAsia="Calibri" w:hAnsi="Calibri" w:cs="Calibri"/>
+          <w:i/>
+          <w:sz w:val="24"/>
+        </w:rPr>
+        <w:t>hacer búsqueda de perfiles</w:t>
+      </w:r>
+      <w:r>
+        <w:rPr>
+          <w:rFonts w:ascii="Calibri" w:eastAsia="Calibri" w:hAnsi="Calibri" w:cs="Calibri"/>
+          <w:b/>
+          <w:i/>
+          <w:color w:val="4472C4"/>
+          <w:sz w:val="24"/>
+        </w:rPr>
+        <w:t xml:space="preserve">, para </w:t>
+      </w:r>
+      <w:r>
+        <w:rPr>
+          <w:rFonts w:ascii="Calibri" w:eastAsia="Calibri" w:hAnsi="Calibri" w:cs="Calibri"/>
+          <w:i/>
+          <w:sz w:val="24"/>
+        </w:rPr>
+        <w:t>que distintas personas puedan tener una comunicación a través de esta plataforma.</w:t>
+      </w:r>
+    </w:p>
+    <w:p>
+      <w:pPr>
+        <w:spacing w:after="0" w:line="240" w:lineRule="auto"/>
+        <w:jc w:val="both"/>
+        <w:rPr>
+          <w:rFonts w:ascii="Calibri" w:eastAsia="Calibri" w:hAnsi="Calibri" w:cs="Calibri"/>
+          <w:i/>
+          <w:sz w:val="24"/>
+        </w:rPr>
+      </w:pPr>
+    </w:p>
+    <w:p>
+      <w:pPr>
+        <w:spacing w:after="0" w:line="240" w:lineRule="auto"/>
+        <w:jc w:val="both"/>
+        <w:rPr>
+          <w:rFonts w:ascii="Calibri" w:eastAsia="Calibri" w:hAnsi="Calibri" w:cs="Calibri"/>
+          <w:i/>
+          <w:sz w:val="24"/>
+          <w:u w:val="single"/>
+        </w:rPr>
+      </w:pPr>
+      <w:r>
+        <w:rPr>
+          <w:rFonts w:ascii="Calibri" w:eastAsia="Calibri" w:hAnsi="Calibri" w:cs="Calibri"/>
+          <w:i/>
+          <w:sz w:val="24"/>
+          <w:u w:val="single"/>
+        </w:rPr>
+        <w:t>H7- Editar y crear perfiles</w:t>
+      </w:r>
+    </w:p>
+    <w:p>
+      <w:pPr>
+        <w:spacing w:after="0" w:line="240" w:lineRule="auto"/>
+        <w:jc w:val="both"/>
+        <w:rPr>
+          <w:rFonts w:ascii="Calibri" w:eastAsia="Calibri" w:hAnsi="Calibri" w:cs="Calibri"/>
+          <w:i/>
+          <w:sz w:val="24"/>
+        </w:rPr>
+      </w:pPr>
+      <w:r>
+        <w:rPr>
+          <w:rFonts w:ascii="Calibri" w:eastAsia="Calibri" w:hAnsi="Calibri" w:cs="Calibri"/>
+          <w:b/>
+          <w:i/>
+          <w:color w:val="4472C4"/>
+          <w:sz w:val="24"/>
+        </w:rPr>
         <w:lastRenderedPageBreak/>
-        <w:t>H6</w:t>
-      </w:r>
+        <w:t>Como</w:t>
+      </w:r>
+      <w:r>
+        <w:rPr>
+          <w:rFonts w:ascii="Calibri" w:eastAsia="Calibri" w:hAnsi="Calibri" w:cs="Calibri"/>
+          <w:i/>
+          <w:sz w:val="24"/>
+        </w:rPr>
+        <w:t xml:space="preserve"> coordinadora de Golden5,</w:t>
+      </w:r>
+      <w:r>
+        <w:rPr>
+          <w:rFonts w:ascii="Calibri" w:eastAsia="Calibri" w:hAnsi="Calibri" w:cs="Calibri"/>
+          <w:b/>
+          <w:i/>
+          <w:color w:val="4472C4"/>
+          <w:sz w:val="24"/>
+        </w:rPr>
+        <w:t xml:space="preserve"> quiero que </w:t>
+      </w:r>
+      <w:r>
+        <w:rPr>
+          <w:rFonts w:ascii="Calibri" w:eastAsia="Calibri" w:hAnsi="Calibri" w:cs="Calibri"/>
+          <w:i/>
+          <w:sz w:val="24"/>
+        </w:rPr>
+        <w:t>se puedan editar y crear perfiles</w:t>
+      </w:r>
+      <w:r>
+        <w:rPr>
+          <w:rFonts w:ascii="Calibri" w:eastAsia="Calibri" w:hAnsi="Calibri" w:cs="Calibri"/>
+          <w:b/>
+          <w:i/>
+          <w:color w:val="4472C4"/>
+          <w:sz w:val="24"/>
+        </w:rPr>
+        <w:t xml:space="preserve">, para </w:t>
+      </w:r>
+      <w:r>
+        <w:rPr>
+          <w:rFonts w:ascii="Calibri" w:eastAsia="Calibri" w:hAnsi="Calibri" w:cs="Calibri"/>
+          <w:i/>
+          <w:sz w:val="24"/>
+        </w:rPr>
+        <w:t>poder manejarlos y actualizarlos en momentos específicos.</w:t>
+      </w:r>
+    </w:p>
+    <w:p>
+      <w:pPr>
+        <w:spacing w:after="0" w:line="240" w:lineRule="auto"/>
+        <w:jc w:val="both"/>
+        <w:rPr>
+          <w:rFonts w:ascii="Calibri" w:eastAsia="Calibri" w:hAnsi="Calibri" w:cs="Calibri"/>
+          <w:i/>
+          <w:sz w:val="24"/>
+        </w:rPr>
+      </w:pPr>
+    </w:p>
+    <w:p>
+      <w:pPr>
+        <w:spacing w:after="0" w:line="240" w:lineRule="auto"/>
+        <w:jc w:val="both"/>
+        <w:rPr>
+          <w:rFonts w:ascii="Calibri" w:eastAsia="Calibri" w:hAnsi="Calibri" w:cs="Calibri"/>
+          <w:i/>
+          <w:sz w:val="24"/>
+        </w:rPr>
+      </w:pPr>
       <w:r>
         <w:rPr>
           <w:rFonts w:ascii="Calibri" w:eastAsia="Calibri" w:hAnsi="Calibri" w:cs="Calibri"/>
@@ -2251,7 +2259,71 @@
           <w:sz w:val="24"/>
           <w:u w:val="single"/>
         </w:rPr>
-        <w:t>- Búsqueda de usuarios</w:t>
+        <w:t>H8- Administrador</w:t>
+      </w:r>
+    </w:p>
+    <w:p>
+      <w:pPr>
+        <w:spacing w:after="200" w:line="276" w:lineRule="auto"/>
+        <w:rPr>
+          <w:rFonts w:ascii="Calibri" w:eastAsia="Calibri" w:hAnsi="Calibri" w:cs="Calibri"/>
+          <w:i/>
+          <w:sz w:val="24"/>
+        </w:rPr>
+      </w:pPr>
+      <w:r>
+        <w:rPr>
+          <w:rFonts w:ascii="Calibri" w:eastAsia="Calibri" w:hAnsi="Calibri" w:cs="Calibri"/>
+          <w:b/>
+          <w:i/>
+          <w:color w:val="0070C0"/>
+          <w:sz w:val="24"/>
+        </w:rPr>
+        <w:t>Como</w:t>
+      </w:r>
+      <w:r>
+        <w:rPr>
+          <w:rFonts w:ascii="Calibri" w:eastAsia="Calibri" w:hAnsi="Calibri" w:cs="Calibri"/>
+          <w:i/>
+          <w:sz w:val="24"/>
+        </w:rPr>
+        <w:t xml:space="preserve"> coordinadora de Golden5, </w:t>
+      </w:r>
+      <w:r>
+        <w:rPr>
+          <w:rFonts w:ascii="Calibri" w:eastAsia="Calibri" w:hAnsi="Calibri" w:cs="Calibri"/>
+          <w:b/>
+          <w:i/>
+          <w:color w:val="0070C0"/>
+          <w:sz w:val="24"/>
+        </w:rPr>
+        <w:t>quiero</w:t>
+      </w:r>
+      <w:r>
+        <w:rPr>
+          <w:rFonts w:ascii="Calibri" w:eastAsia="Calibri" w:hAnsi="Calibri" w:cs="Calibri"/>
+          <w:i/>
+          <w:sz w:val="24"/>
+        </w:rPr>
+        <w:t xml:space="preserve"> que existan herramientas de administrador, </w:t>
+      </w:r>
+      <w:r>
+        <w:rPr>
+          <w:rFonts w:ascii="Calibri" w:eastAsia="Calibri" w:hAnsi="Calibri" w:cs="Calibri"/>
+          <w:b/>
+          <w:i/>
+          <w:color w:val="0070C0"/>
+          <w:sz w:val="24"/>
+        </w:rPr>
+        <w:t>para</w:t>
+      </w:r>
+      <w:r>
+        <w:rPr>
+          <w:rFonts w:ascii="Calibri" w:eastAsia="Calibri" w:hAnsi="Calibri" w:cs="Calibri"/>
+          <w:i/>
+          <w:sz w:val="24"/>
+        </w:rPr>
+        <w:t xml:space="preserve"> poder cambiar partes de la página web sin necesidad de contactar con técnicos informáticos.</w:t>
       </w:r>
     </w:p>
     <w:p>
@@ -2267,44 +2339,368 @@
       <w:r>
         <w:rPr>
           <w:rFonts w:ascii="Calibri" w:eastAsia="Calibri" w:hAnsi="Calibri" w:cs="Calibri"/>
+          <w:i/>
+          <w:sz w:val="24"/>
+          <w:u w:val="single"/>
+        </w:rPr>
+        <w:t>H9- Filtros en las búsquedas</w:t>
+      </w:r>
+    </w:p>
+    <w:p>
+      <w:pPr>
+        <w:spacing w:after="200" w:line="276" w:lineRule="auto"/>
+        <w:rPr>
+          <w:rFonts w:ascii="Calibri" w:eastAsia="Calibri" w:hAnsi="Calibri" w:cs="Calibri"/>
+          <w:i/>
+          <w:sz w:val="24"/>
+        </w:rPr>
+      </w:pPr>
+      <w:r>
+        <w:rPr>
+          <w:rFonts w:ascii="Calibri" w:eastAsia="Calibri" w:hAnsi="Calibri" w:cs="Calibri"/>
+          <w:b/>
+          <w:i/>
+          <w:color w:val="0070C0"/>
+          <w:sz w:val="24"/>
+        </w:rPr>
+        <w:t>Como</w:t>
+      </w:r>
+      <w:r>
+        <w:rPr>
+          <w:rFonts w:ascii="Calibri" w:eastAsia="Calibri" w:hAnsi="Calibri" w:cs="Calibri"/>
+          <w:i/>
+          <w:sz w:val="24"/>
+        </w:rPr>
+        <w:t xml:space="preserve"> coordinadora de Golden5, </w:t>
+      </w:r>
+      <w:r>
+        <w:rPr>
+          <w:rFonts w:ascii="Calibri" w:eastAsia="Calibri" w:hAnsi="Calibri" w:cs="Calibri"/>
+          <w:b/>
+          <w:i/>
+          <w:color w:val="0070C0"/>
+          <w:sz w:val="24"/>
+        </w:rPr>
+        <w:t>quiero</w:t>
+      </w:r>
+      <w:r>
+        <w:rPr>
+          <w:rFonts w:ascii="Calibri" w:eastAsia="Calibri" w:hAnsi="Calibri" w:cs="Calibri"/>
+          <w:i/>
+          <w:sz w:val="24"/>
+        </w:rPr>
+        <w:t xml:space="preserve"> que se puedan filtrar los perfiles en la búsqueda, </w:t>
+      </w:r>
+      <w:r>
+        <w:rPr>
+          <w:rFonts w:ascii="Calibri" w:eastAsia="Calibri" w:hAnsi="Calibri" w:cs="Calibri"/>
+          <w:b/>
+          <w:i/>
+          <w:color w:val="0070C0"/>
+          <w:sz w:val="24"/>
+        </w:rPr>
+        <w:t>para</w:t>
+      </w:r>
+      <w:r>
+        <w:rPr>
+          <w:rFonts w:ascii="Calibri" w:eastAsia="Calibri" w:hAnsi="Calibri" w:cs="Calibri"/>
+          <w:i/>
+          <w:sz w:val="24"/>
+        </w:rPr>
+        <w:t xml:space="preserve"> optimizar el tiempo invertido en buscar otros perfiles.</w:t>
+      </w:r>
+    </w:p>
+    <w:p>
+      <w:pPr>
+        <w:spacing w:after="200" w:line="276" w:lineRule="auto"/>
+        <w:rPr>
+          <w:rFonts w:ascii="Calibri" w:eastAsia="Calibri" w:hAnsi="Calibri" w:cs="Calibri"/>
+          <w:i/>
+          <w:sz w:val="24"/>
+        </w:rPr>
+      </w:pPr>
+    </w:p>
+    <w:p>
+      <w:pPr>
+        <w:spacing w:after="0" w:line="240" w:lineRule="auto"/>
+        <w:jc w:val="both"/>
+        <w:rPr>
+          <w:rFonts w:ascii="Calibri" w:eastAsia="Calibri" w:hAnsi="Calibri" w:cs="Calibri"/>
+          <w:i/>
+          <w:sz w:val="24"/>
+        </w:rPr>
+      </w:pPr>
+    </w:p>
+    <w:p>
+      <w:pPr>
+        <w:spacing w:after="0" w:line="240" w:lineRule="auto"/>
+        <w:jc w:val="both"/>
+        <w:rPr>
+          <w:rFonts w:ascii="Calibri" w:eastAsia="Calibri" w:hAnsi="Calibri" w:cs="Calibri"/>
+          <w:b/>
+          <w:i/>
+          <w:sz w:val="24"/>
+        </w:rPr>
+      </w:pPr>
+      <w:r>
+        <w:rPr>
+          <w:rFonts w:ascii="Calibri" w:eastAsia="Calibri" w:hAnsi="Calibri" w:cs="Calibri"/>
+          <w:b/>
+          <w:i/>
+          <w:sz w:val="24"/>
+        </w:rPr>
+        <w:t>Escenarios Positivos</w:t>
+      </w:r>
+    </w:p>
+    <w:p>
+      <w:pPr>
+        <w:spacing w:after="0" w:line="240" w:lineRule="auto"/>
+        <w:jc w:val="both"/>
+        <w:rPr>
+          <w:rFonts w:ascii="Calibri" w:eastAsia="Calibri" w:hAnsi="Calibri" w:cs="Calibri"/>
+          <w:b/>
+          <w:i/>
+          <w:sz w:val="24"/>
+        </w:rPr>
+      </w:pPr>
+    </w:p>
+    <w:p>
+      <w:pPr>
+        <w:spacing w:after="0" w:line="240" w:lineRule="auto"/>
+        <w:rPr>
+          <w:rFonts w:ascii="Calibri" w:eastAsia="Calibri" w:hAnsi="Calibri" w:cs="Calibri"/>
+          <w:i/>
+          <w:sz w:val="24"/>
+          <w:u w:val="single"/>
+        </w:rPr>
+      </w:pPr>
+      <w:r>
+        <w:rPr>
+          <w:rFonts w:ascii="Calibri" w:eastAsia="Calibri" w:hAnsi="Calibri" w:cs="Calibri"/>
+          <w:i/>
+          <w:sz w:val="24"/>
+        </w:rPr>
+        <w:t xml:space="preserve"> </w:t>
+      </w:r>
+      <w:r>
+        <w:rPr>
+          <w:rFonts w:ascii="Calibri" w:eastAsia="Calibri" w:hAnsi="Calibri" w:cs="Calibri"/>
+          <w:i/>
+          <w:sz w:val="24"/>
+          <w:u w:val="single"/>
+        </w:rPr>
+        <w:t>H1+E1- Subida de archivos</w:t>
+      </w:r>
+    </w:p>
+    <w:p>
+      <w:pPr>
+        <w:spacing w:after="0" w:line="240" w:lineRule="auto"/>
+        <w:rPr>
+          <w:rFonts w:ascii="Calibri" w:eastAsia="Calibri" w:hAnsi="Calibri" w:cs="Calibri"/>
+          <w:i/>
+        </w:rPr>
+      </w:pPr>
+      <w:r>
+        <w:rPr>
+          <w:rFonts w:ascii="Calibri" w:eastAsia="Calibri" w:hAnsi="Calibri" w:cs="Calibri"/>
           <w:b/>
           <w:i/>
           <w:color w:val="4472C4"/>
-          <w:sz w:val="24"/>
-        </w:rPr>
-        <w:t>Como</w:t>
-      </w:r>
-      <w:r>
-        <w:rPr>
-          <w:rFonts w:ascii="Calibri" w:eastAsia="Calibri" w:hAnsi="Calibri" w:cs="Calibri"/>
-          <w:i/>
-          <w:sz w:val="24"/>
-        </w:rPr>
-        <w:t xml:space="preserve"> coordinadora de Golden5,</w:t>
-      </w:r>
+        </w:rPr>
+        <w:t>Dado</w:t>
+      </w:r>
+      <w:r>
+        <w:rPr>
+          <w:rFonts w:ascii="Calibri" w:eastAsia="Calibri" w:hAnsi="Calibri" w:cs="Calibri"/>
+          <w:i/>
+        </w:rPr>
+        <w:t xml:space="preserve"> que estamos autenticados en el sistema como</w:t>
+      </w:r>
+      <w:r>
+        <w:rPr>
+          <w:rFonts w:ascii="Calibri" w:eastAsia="Calibri" w:hAnsi="Calibri" w:cs="Calibri"/>
+          <w:b/>
+          <w:i/>
+          <w:color w:val="833C0B"/>
+        </w:rPr>
+        <w:t xml:space="preserve"> </w:t>
+      </w:r>
+      <w:r>
+        <w:rPr>
+          <w:rFonts w:ascii="Calibri" w:eastAsia="Calibri" w:hAnsi="Calibri" w:cs="Calibri"/>
+          <w:i/>
+        </w:rPr>
+        <w:t>administrador, se tiene permiso para subir archivos, con lo cual accede al apartado de subida, introduce un nombre para la publicación que está subiendo y selecciona los archivos del ordenador que se quieren importar.</w:t>
+      </w:r>
+    </w:p>
+    <w:p>
+      <w:pPr>
+        <w:spacing w:after="0" w:line="240" w:lineRule="auto"/>
+        <w:rPr>
+          <w:rFonts w:ascii="Calibri" w:eastAsia="Calibri" w:hAnsi="Calibri" w:cs="Calibri"/>
+          <w:b/>
+          <w:sz w:val="24"/>
+        </w:rPr>
+      </w:pPr>
+    </w:p>
+    <w:p>
+      <w:pPr>
+        <w:spacing w:after="0" w:line="240" w:lineRule="auto"/>
+        <w:rPr>
+          <w:rFonts w:ascii="Calibri" w:eastAsia="Calibri" w:hAnsi="Calibri" w:cs="Calibri"/>
+          <w:i/>
+          <w:sz w:val="24"/>
+          <w:u w:val="single"/>
+        </w:rPr>
+      </w:pPr>
+      <w:r>
+        <w:rPr>
+          <w:rFonts w:ascii="Calibri" w:eastAsia="Calibri" w:hAnsi="Calibri" w:cs="Calibri"/>
+          <w:i/>
+          <w:sz w:val="24"/>
+        </w:rPr>
+        <w:t xml:space="preserve"> </w:t>
+      </w:r>
+      <w:r>
+        <w:rPr>
+          <w:rFonts w:ascii="Calibri" w:eastAsia="Calibri" w:hAnsi="Calibri" w:cs="Calibri"/>
+          <w:i/>
+          <w:sz w:val="24"/>
+          <w:u w:val="single"/>
+        </w:rPr>
+        <w:t>H2+E1- Usuario de nivel 3</w:t>
+      </w:r>
+    </w:p>
+    <w:p>
+      <w:pPr>
+        <w:spacing w:after="0" w:line="240" w:lineRule="auto"/>
+        <w:jc w:val="both"/>
+        <w:rPr>
+          <w:rFonts w:ascii="Calibri" w:eastAsia="Calibri" w:hAnsi="Calibri" w:cs="Calibri"/>
+          <w:i/>
+        </w:rPr>
+      </w:pPr>
       <w:r>
         <w:rPr>
           <w:rFonts w:ascii="Calibri" w:eastAsia="Calibri" w:hAnsi="Calibri" w:cs="Calibri"/>
           <w:b/>
           <w:i/>
           <w:color w:val="4472C4"/>
-          <w:sz w:val="24"/>
-        </w:rPr>
-        <w:t xml:space="preserve"> quiero que </w:t>
-      </w:r>
-      <w:r>
-        <w:rPr>
-          <w:rFonts w:ascii="Calibri" w:eastAsia="Calibri" w:hAnsi="Calibri" w:cs="Calibri"/>
-          <w:i/>
-          <w:sz w:val="24"/>
-        </w:rPr>
-        <w:t>se pueda</w:t>
-      </w:r>
-      <w:r>
-        <w:rPr>
-          <w:rFonts w:ascii="Calibri" w:eastAsia="Calibri" w:hAnsi="Calibri" w:cs="Calibri"/>
+        </w:rPr>
+        <w:t>Dado</w:t>
+      </w:r>
+      <w:r>
+        <w:rPr>
+          <w:rFonts w:ascii="Calibri" w:eastAsia="Calibri" w:hAnsi="Calibri" w:cs="Calibri"/>
+          <w:i/>
+        </w:rPr>
+        <w:t xml:space="preserve"> que estamos autenticados en el sistema como</w:t>
+      </w:r>
+      <w:r>
+        <w:rPr>
+          <w:rFonts w:ascii="Calibri" w:eastAsia="Calibri" w:hAnsi="Calibri" w:cs="Calibri"/>
+          <w:b/>
+          <w:i/>
+          <w:color w:val="833C0B"/>
+        </w:rPr>
+        <w:t xml:space="preserve"> </w:t>
+      </w:r>
+      <w:r>
+        <w:rPr>
+          <w:rFonts w:ascii="Calibri" w:eastAsia="Calibri" w:hAnsi="Calibri" w:cs="Calibri"/>
+          <w:i/>
+        </w:rPr>
+        <w:t>usuario, al haber superado los dos niveles anteriores, ya ha desbloqueado todas las características de la web, con lo cual podría acceder tanto a la documentación, como a las herramientas, como a la parte de mensajería.</w:t>
+      </w:r>
+    </w:p>
+    <w:p>
+      <w:pPr>
+        <w:spacing w:after="0" w:line="240" w:lineRule="auto"/>
+        <w:jc w:val="both"/>
+        <w:rPr>
+          <w:rFonts w:ascii="Calibri" w:eastAsia="Calibri" w:hAnsi="Calibri" w:cs="Calibri"/>
+          <w:sz w:val="24"/>
+        </w:rPr>
+      </w:pPr>
+    </w:p>
+    <w:p>
+      <w:pPr>
+        <w:spacing w:after="0" w:line="240" w:lineRule="auto"/>
+        <w:rPr>
+          <w:rFonts w:ascii="Calibri" w:eastAsia="Calibri" w:hAnsi="Calibri" w:cs="Calibri"/>
+          <w:i/>
+          <w:sz w:val="24"/>
+          <w:u w:val="single"/>
+        </w:rPr>
+      </w:pPr>
+      <w:r>
+        <w:rPr>
+          <w:rFonts w:ascii="Calibri" w:eastAsia="Calibri" w:hAnsi="Calibri" w:cs="Calibri"/>
+          <w:i/>
+          <w:sz w:val="24"/>
+        </w:rPr>
+        <w:t xml:space="preserve"> </w:t>
+      </w:r>
+      <w:r>
+        <w:rPr>
+          <w:rFonts w:ascii="Calibri" w:eastAsia="Calibri" w:hAnsi="Calibri" w:cs="Calibri"/>
+          <w:i/>
+          <w:sz w:val="24"/>
+          <w:u w:val="single"/>
+        </w:rPr>
+        <w:t>H2+E2- Usuario de nivel 2</w:t>
+      </w:r>
+    </w:p>
+    <w:p>
+      <w:pPr>
+        <w:spacing w:after="0" w:line="240" w:lineRule="auto"/>
+        <w:jc w:val="both"/>
+        <w:rPr>
+          <w:rFonts w:ascii="Calibri" w:eastAsia="Calibri" w:hAnsi="Calibri" w:cs="Calibri"/>
+          <w:i/>
+        </w:rPr>
+      </w:pPr>
+      <w:r>
+        <w:rPr>
+          <w:rFonts w:ascii="Calibri" w:eastAsia="Calibri" w:hAnsi="Calibri" w:cs="Calibri"/>
+          <w:b/>
           <w:i/>
           <w:color w:val="4472C4"/>
+        </w:rPr>
+        <w:t>Dado</w:t>
+      </w:r>
+      <w:r>
+        <w:rPr>
+          <w:rFonts w:ascii="Calibri" w:eastAsia="Calibri" w:hAnsi="Calibri" w:cs="Calibri"/>
+          <w:i/>
+        </w:rPr>
+        <w:t xml:space="preserve"> que estamos autenticados en el sistema como usuario, al haber superado el nivel 1, ya ha desbloqueado las características del nivel 2, con lo cual podría acceder tanto a la documentación, como a las herramientas, pero no la parte de mensajería.</w:t>
+      </w:r>
+    </w:p>
+    <w:p>
+      <w:pPr>
+        <w:spacing w:after="0" w:line="240" w:lineRule="auto"/>
+        <w:jc w:val="both"/>
+        <w:rPr>
+          <w:rFonts w:ascii="Calibri" w:eastAsia="Calibri" w:hAnsi="Calibri" w:cs="Calibri"/>
+          <w:i/>
+        </w:rPr>
+      </w:pPr>
+    </w:p>
+    <w:p>
+      <w:pPr>
+        <w:spacing w:after="0" w:line="240" w:lineRule="auto"/>
+        <w:jc w:val="both"/>
+        <w:rPr>
+          <w:rFonts w:ascii="Calibri" w:eastAsia="Calibri" w:hAnsi="Calibri" w:cs="Calibri"/>
+          <w:i/>
+          <w:u w:val="single"/>
+        </w:rPr>
+      </w:pPr>
+      <w:r>
+        <w:rPr>
+          <w:rFonts w:ascii="Calibri" w:eastAsia="Calibri" w:hAnsi="Calibri" w:cs="Calibri"/>
+          <w:i/>
           <w:sz w:val="24"/>
         </w:rPr>
         <w:t xml:space="preserve"> </w:t>
@@ -2314,26 +2710,51 @@
           <w:rFonts w:ascii="Calibri" w:eastAsia="Calibri" w:hAnsi="Calibri" w:cs="Calibri"/>
           <w:i/>
           <w:sz w:val="24"/>
-        </w:rPr>
-        <w:t>hacer búsqueda de perfiles</w:t>
-      </w:r>
+          <w:u w:val="single"/>
+        </w:rPr>
+        <w:t>H3+E1- Visualización de pdf correcta</w:t>
+      </w:r>
+    </w:p>
+    <w:p>
+      <w:pPr>
+        <w:spacing w:after="0" w:line="240" w:lineRule="auto"/>
+        <w:jc w:val="both"/>
+        <w:rPr>
+          <w:rFonts w:ascii="Calibri" w:eastAsia="Calibri" w:hAnsi="Calibri" w:cs="Calibri"/>
+          <w:i/>
+        </w:rPr>
+      </w:pPr>
       <w:r>
         <w:rPr>
           <w:rFonts w:ascii="Calibri" w:eastAsia="Calibri" w:hAnsi="Calibri" w:cs="Calibri"/>
           <w:b/>
           <w:i/>
           <w:color w:val="4472C4"/>
-          <w:sz w:val="24"/>
-        </w:rPr>
-        <w:t xml:space="preserve">, para </w:t>
-      </w:r>
-      <w:r>
-        <w:rPr>
-          <w:rFonts w:ascii="Calibri" w:eastAsia="Calibri" w:hAnsi="Calibri" w:cs="Calibri"/>
-          <w:i/>
-          <w:sz w:val="24"/>
-        </w:rPr>
-        <w:t>que distintas personas puedan tener una comunicación a través de esta plataforma.</w:t>
+        </w:rPr>
+        <w:t>Dado</w:t>
+      </w:r>
+      <w:r>
+        <w:rPr>
+          <w:rFonts w:ascii="Calibri" w:eastAsia="Calibri" w:hAnsi="Calibri" w:cs="Calibri"/>
+          <w:i/>
+        </w:rPr>
+        <w:t xml:space="preserve"> que estamos autenticados en el sistema como</w:t>
+      </w:r>
+      <w:r>
+        <w:rPr>
+          <w:rFonts w:ascii="Calibri" w:eastAsia="Calibri" w:hAnsi="Calibri" w:cs="Calibri"/>
+          <w:b/>
+          <w:i/>
+          <w:color w:val="833C0B"/>
+        </w:rPr>
+        <w:t xml:space="preserve"> </w:t>
+      </w:r>
+      <w:r>
+        <w:rPr>
+          <w:rFonts w:ascii="Calibri" w:eastAsia="Calibri" w:hAnsi="Calibri" w:cs="Calibri"/>
+          <w:i/>
+        </w:rPr>
+        <w:t>usuario, podemos acceder al apartado de los archivos que han sido subidos previamente por otros usuarios, hace clic sobre el pdf que le interesa leer y este se abre.</w:t>
       </w:r>
     </w:p>
     <w:p>
@@ -2342,10 +2763,37 @@
         <w:jc w:val="both"/>
         <w:rPr>
           <w:rFonts w:ascii="Calibri" w:eastAsia="Calibri" w:hAnsi="Calibri" w:cs="Calibri"/>
-          <w:i/>
-          <w:sz w:val="24"/>
-        </w:rPr>
-      </w:pPr>
+          <w:sz w:val="24"/>
+        </w:rPr>
+      </w:pPr>
+    </w:p>
+    <w:p>
+      <w:pPr>
+        <w:spacing w:after="0" w:line="240" w:lineRule="auto"/>
+        <w:rPr>
+          <w:rFonts w:ascii="Calibri" w:eastAsia="Calibri" w:hAnsi="Calibri" w:cs="Calibri"/>
+          <w:i/>
+          <w:sz w:val="24"/>
+          <w:u w:val="single"/>
+        </w:rPr>
+      </w:pPr>
+      <w:r>
+        <w:rPr>
+          <w:rFonts w:ascii="Calibri" w:eastAsia="Calibri" w:hAnsi="Calibri" w:cs="Calibri"/>
+          <w:i/>
+          <w:sz w:val="24"/>
+        </w:rPr>
+        <w:t xml:space="preserve"> </w:t>
+      </w:r>
+      <w:r>
+        <w:rPr>
+          <w:rFonts w:ascii="Calibri" w:eastAsia="Calibri" w:hAnsi="Calibri" w:cs="Calibri"/>
+          <w:i/>
+          <w:sz w:val="24"/>
+          <w:u w:val="single"/>
+        </w:rPr>
+        <w:t>H3+E2- Visualización de vídeo correcta</w:t>
+      </w:r>
     </w:p>
     <w:p>
       <w:pPr>
@@ -2354,6 +2802,56 @@
         <w:rPr>
           <w:rFonts w:ascii="Calibri" w:eastAsia="Calibri" w:hAnsi="Calibri" w:cs="Calibri"/>
           <w:i/>
+        </w:rPr>
+      </w:pPr>
+      <w:r>
+        <w:rPr>
+          <w:rFonts w:ascii="Calibri" w:eastAsia="Calibri" w:hAnsi="Calibri" w:cs="Calibri"/>
+          <w:b/>
+          <w:i/>
+          <w:color w:val="4472C4"/>
+        </w:rPr>
+        <w:t>Dado</w:t>
+      </w:r>
+      <w:r>
+        <w:rPr>
+          <w:rFonts w:ascii="Calibri" w:eastAsia="Calibri" w:hAnsi="Calibri" w:cs="Calibri"/>
+          <w:i/>
+        </w:rPr>
+        <w:t xml:space="preserve"> que estamos autenticados en el sistema como</w:t>
+      </w:r>
+      <w:r>
+        <w:rPr>
+          <w:rFonts w:ascii="Calibri" w:eastAsia="Calibri" w:hAnsi="Calibri" w:cs="Calibri"/>
+          <w:b/>
+          <w:i/>
+          <w:color w:val="833C0B"/>
+        </w:rPr>
+        <w:t xml:space="preserve"> </w:t>
+      </w:r>
+      <w:r>
+        <w:rPr>
+          <w:rFonts w:ascii="Calibri" w:eastAsia="Calibri" w:hAnsi="Calibri" w:cs="Calibri"/>
+          <w:i/>
+        </w:rPr>
+        <w:t>usuario, podemos acceder al apartado de los archivos que han sido subidos previamente por otros usuarios, hace clic sobre el pdf que le interesa leer y este se abre.</w:t>
+      </w:r>
+    </w:p>
+    <w:p>
+      <w:pPr>
+        <w:spacing w:after="0" w:line="240" w:lineRule="auto"/>
+        <w:rPr>
+          <w:rFonts w:ascii="Calibri" w:eastAsia="Calibri" w:hAnsi="Calibri" w:cs="Calibri"/>
+          <w:sz w:val="24"/>
+        </w:rPr>
+      </w:pPr>
+    </w:p>
+    <w:p>
+      <w:pPr>
+        <w:spacing w:after="0" w:line="240" w:lineRule="auto"/>
+        <w:rPr>
+          <w:rFonts w:ascii="Calibri" w:eastAsia="Calibri" w:hAnsi="Calibri" w:cs="Calibri"/>
+          <w:i/>
           <w:sz w:val="24"/>
           <w:u w:val="single"/>
         </w:rPr>
@@ -2363,106 +2861,88 @@
           <w:rFonts w:ascii="Calibri" w:eastAsia="Calibri" w:hAnsi="Calibri" w:cs="Calibri"/>
           <w:i/>
           <w:sz w:val="24"/>
+        </w:rPr>
+        <w:t xml:space="preserve"> </w:t>
+      </w:r>
+      <w:r>
+        <w:rPr>
+          <w:rFonts w:ascii="Calibri" w:eastAsia="Calibri" w:hAnsi="Calibri" w:cs="Calibri"/>
+          <w:i/>
+          <w:sz w:val="24"/>
           <w:u w:val="single"/>
         </w:rPr>
-        <w:t>H7</w:t>
-      </w:r>
-      <w:r>
+        <w:t>H4+E1- Uso correcto de las herramientas</w:t>
+      </w:r>
+    </w:p>
+    <w:p>
+      <w:pPr>
+        <w:spacing w:after="0" w:line="240" w:lineRule="auto"/>
+        <w:jc w:val="both"/>
+        <w:rPr>
+          <w:rFonts w:ascii="Calibri" w:eastAsia="Calibri" w:hAnsi="Calibri" w:cs="Calibri"/>
+          <w:i/>
+        </w:rPr>
+      </w:pPr>
+      <w:r>
+        <w:rPr>
+          <w:rFonts w:ascii="Calibri" w:eastAsia="Calibri" w:hAnsi="Calibri" w:cs="Calibri"/>
+          <w:b/>
+          <w:i/>
+          <w:color w:val="4472C4"/>
+        </w:rPr>
+        <w:t>Dado</w:t>
+      </w:r>
+      <w:r>
+        <w:rPr>
+          <w:rFonts w:ascii="Calibri" w:eastAsia="Calibri" w:hAnsi="Calibri" w:cs="Calibri"/>
+          <w:i/>
+        </w:rPr>
+        <w:t xml:space="preserve"> que estamos autenticados en el sistema como</w:t>
+      </w:r>
+      <w:r>
+        <w:rPr>
+          <w:rFonts w:ascii="Calibri" w:eastAsia="Calibri" w:hAnsi="Calibri" w:cs="Calibri"/>
+          <w:b/>
+          <w:i/>
+          <w:color w:val="833C0B"/>
+        </w:rPr>
+        <w:t xml:space="preserve"> </w:t>
+      </w:r>
+      <w:r>
+        <w:rPr>
+          <w:rFonts w:ascii="Calibri" w:eastAsia="Calibri" w:hAnsi="Calibri" w:cs="Calibri"/>
+          <w:i/>
+        </w:rPr>
+        <w:t>usuario y tenemos acceso al contenido del nivel 2 o superior, podemos acceder al apartado de las herramientas, y tras introducir los datos requeridos por la que necesitamos, visualizar los resultados.</w:t>
+      </w:r>
+    </w:p>
+    <w:p>
+      <w:pPr>
+        <w:spacing w:after="0" w:line="240" w:lineRule="auto"/>
+        <w:rPr>
+          <w:rFonts w:ascii="Calibri" w:eastAsia="Calibri" w:hAnsi="Calibri" w:cs="Calibri"/>
+          <w:sz w:val="24"/>
+        </w:rPr>
+      </w:pPr>
+    </w:p>
+    <w:p>
+      <w:pPr>
+        <w:spacing w:after="0" w:line="240" w:lineRule="auto"/>
         <w:rPr>
           <w:rFonts w:ascii="Calibri" w:eastAsia="Calibri" w:hAnsi="Calibri" w:cs="Calibri"/>
           <w:i/>
           <w:sz w:val="24"/>
           <w:u w:val="single"/>
         </w:rPr>
-        <w:t>- Editar y crear perfiles</w:t>
-      </w:r>
-    </w:p>
-    <w:p>
-      <w:pPr>
-        <w:spacing w:after="0" w:line="240" w:lineRule="auto"/>
-        <w:jc w:val="both"/>
-        <w:rPr>
-          <w:rFonts w:ascii="Calibri" w:eastAsia="Calibri" w:hAnsi="Calibri" w:cs="Calibri"/>
-          <w:i/>
-          <w:sz w:val="24"/>
-        </w:rPr>
-      </w:pPr>
-      <w:r>
-        <w:rPr>
-          <w:rFonts w:ascii="Calibri" w:eastAsia="Calibri" w:hAnsi="Calibri" w:cs="Calibri"/>
-          <w:b/>
-          <w:i/>
-          <w:color w:val="4472C4"/>
-          <w:sz w:val="24"/>
-        </w:rPr>
-        <w:t>Como</w:t>
-      </w:r>
-      <w:r>
-        <w:rPr>
-          <w:rFonts w:ascii="Calibri" w:eastAsia="Calibri" w:hAnsi="Calibri" w:cs="Calibri"/>
-          <w:i/>
-          <w:sz w:val="24"/>
-        </w:rPr>
-        <w:t xml:space="preserve"> coordinadora de Golden5,</w:t>
-      </w:r>
-      <w:r>
-        <w:rPr>
-          <w:rFonts w:ascii="Calibri" w:eastAsia="Calibri" w:hAnsi="Calibri" w:cs="Calibri"/>
-          <w:b/>
-          <w:i/>
-          <w:color w:val="4472C4"/>
-          <w:sz w:val="24"/>
-        </w:rPr>
-        <w:t xml:space="preserve"> quiero que </w:t>
-      </w:r>
-      <w:r>
-        <w:rPr>
-          <w:rFonts w:ascii="Calibri" w:eastAsia="Calibri" w:hAnsi="Calibri" w:cs="Calibri"/>
-          <w:i/>
-          <w:sz w:val="24"/>
-        </w:rPr>
-        <w:t>se puedan editar y crear perfiles</w:t>
-      </w:r>
-      <w:r>
-        <w:rPr>
-          <w:rFonts w:ascii="Calibri" w:eastAsia="Calibri" w:hAnsi="Calibri" w:cs="Calibri"/>
-          <w:b/>
-          <w:i/>
-          <w:color w:val="4472C4"/>
-          <w:sz w:val="24"/>
-        </w:rPr>
-        <w:t xml:space="preserve">, para </w:t>
-      </w:r>
-      <w:r>
-        <w:rPr>
-          <w:rFonts w:ascii="Calibri" w:eastAsia="Calibri" w:hAnsi="Calibri" w:cs="Calibri"/>
-          <w:i/>
-          <w:sz w:val="24"/>
-        </w:rPr>
-        <w:t>poder manejarlos y actualizarlos en momentos específicos.</w:t>
-      </w:r>
-    </w:p>
-    <w:p>
-      <w:pPr>
-        <w:spacing w:after="0" w:line="240" w:lineRule="auto"/>
-        <w:jc w:val="both"/>
-        <w:rPr>
-          <w:rFonts w:ascii="Calibri" w:eastAsia="Calibri" w:hAnsi="Calibri" w:cs="Calibri"/>
-          <w:i/>
-          <w:sz w:val="24"/>
-        </w:rPr>
-      </w:pPr>
-    </w:p>
-    <w:p>
-      <w:pPr>
-        <w:spacing w:after="0" w:line="240" w:lineRule="auto"/>
-        <w:jc w:val="both"/>
-        <w:rPr>
-          <w:rFonts w:ascii="Calibri" w:eastAsia="Calibri" w:hAnsi="Calibri" w:cs="Calibri"/>
-          <w:i/>
-          <w:sz w:val="24"/>
-        </w:rPr>
-      </w:pPr>
+      </w:pPr>
+      <w:r>
+        <w:rPr>
+          <w:rFonts w:ascii="Calibri" w:eastAsia="Calibri" w:hAnsi="Calibri" w:cs="Calibri"/>
+          <w:i/>
+          <w:sz w:val="24"/>
+        </w:rPr>
+        <w:t xml:space="preserve"> </w:t>
+      </w:r>
       <w:r>
         <w:rPr>
           <w:rFonts w:ascii="Calibri" w:eastAsia="Calibri" w:hAnsi="Calibri" w:cs="Calibri"/>
@@ -2470,651 +2950,7 @@
           <w:sz w:val="24"/>
           <w:u w:val="single"/>
         </w:rPr>
-        <w:t>H8</w:t>
-      </w:r>
-      <w:r>
-        <w:rPr>
-          <w:rFonts w:ascii="Calibri" w:eastAsia="Calibri" w:hAnsi="Calibri" w:cs="Calibri"/>
-          <w:i/>
-          <w:sz w:val="24"/>
-          <w:u w:val="single"/>
-        </w:rPr>
-        <w:t>- Administrador</w:t>
-      </w:r>
-    </w:p>
-    <w:p>
-      <w:pPr>
-        <w:spacing w:after="200" w:line="276" w:lineRule="auto"/>
-        <w:rPr>
-          <w:rFonts w:ascii="Calibri" w:eastAsia="Calibri" w:hAnsi="Calibri" w:cs="Calibri"/>
-          <w:i/>
-          <w:sz w:val="24"/>
-        </w:rPr>
-      </w:pPr>
-      <w:r>
-        <w:rPr>
-          <w:rFonts w:ascii="Calibri" w:eastAsia="Calibri" w:hAnsi="Calibri" w:cs="Calibri"/>
-          <w:b/>
-          <w:i/>
-          <w:color w:val="0070C0"/>
-          <w:sz w:val="24"/>
-        </w:rPr>
-        <w:t>Como</w:t>
-      </w:r>
-      <w:r>
-        <w:rPr>
-          <w:rFonts w:ascii="Calibri" w:eastAsia="Calibri" w:hAnsi="Calibri" w:cs="Calibri"/>
-          <w:i/>
-          <w:sz w:val="24"/>
-        </w:rPr>
-        <w:t xml:space="preserve"> coordinadora de Golden5, </w:t>
-      </w:r>
-      <w:r>
-        <w:rPr>
-          <w:rFonts w:ascii="Calibri" w:eastAsia="Calibri" w:hAnsi="Calibri" w:cs="Calibri"/>
-          <w:b/>
-          <w:i/>
-          <w:color w:val="0070C0"/>
-          <w:sz w:val="24"/>
-        </w:rPr>
-        <w:t>quiero</w:t>
-      </w:r>
-      <w:r>
-        <w:rPr>
-          <w:rFonts w:ascii="Calibri" w:eastAsia="Calibri" w:hAnsi="Calibri" w:cs="Calibri"/>
-          <w:i/>
-          <w:sz w:val="24"/>
-        </w:rPr>
-        <w:t xml:space="preserve"> que existan herramientas de administrador, </w:t>
-      </w:r>
-      <w:r>
-        <w:rPr>
-          <w:rFonts w:ascii="Calibri" w:eastAsia="Calibri" w:hAnsi="Calibri" w:cs="Calibri"/>
-          <w:b/>
-          <w:i/>
-          <w:color w:val="0070C0"/>
-          <w:sz w:val="24"/>
-        </w:rPr>
-        <w:t>para</w:t>
-      </w:r>
-      <w:r>
-        <w:rPr>
-          <w:rFonts w:ascii="Calibri" w:eastAsia="Calibri" w:hAnsi="Calibri" w:cs="Calibri"/>
-          <w:i/>
-          <w:sz w:val="24"/>
-        </w:rPr>
-        <w:t xml:space="preserve"> poder cambiar partes de la página web sin necesidad de contactar con técnicos informáticos.</w:t>
-      </w:r>
-    </w:p>
-    <w:p>
-      <w:pPr>
-        <w:spacing w:after="0" w:line="240" w:lineRule="auto"/>
-        <w:jc w:val="both"/>
-        <w:rPr>
-          <w:rFonts w:ascii="Calibri" w:eastAsia="Calibri" w:hAnsi="Calibri" w:cs="Calibri"/>
-          <w:i/>
-          <w:sz w:val="24"/>
-        </w:rPr>
-      </w:pPr>
-      <w:r>
-        <w:rPr>
-          <w:rFonts w:ascii="Calibri" w:eastAsia="Calibri" w:hAnsi="Calibri" w:cs="Calibri"/>
-          <w:i/>
-          <w:sz w:val="24"/>
-          <w:u w:val="single"/>
-        </w:rPr>
-        <w:t>H9</w:t>
-      </w:r>
-      <w:r>
-        <w:rPr>
-          <w:rFonts w:ascii="Calibri" w:eastAsia="Calibri" w:hAnsi="Calibri" w:cs="Calibri"/>
-          <w:i/>
-          <w:sz w:val="24"/>
-          <w:u w:val="single"/>
-        </w:rPr>
-        <w:t>- Filtros en las búsquedas</w:t>
-      </w:r>
-    </w:p>
-    <w:p>
-      <w:pPr>
-        <w:spacing w:after="200" w:line="276" w:lineRule="auto"/>
-        <w:rPr>
-          <w:rFonts w:ascii="Calibri" w:eastAsia="Calibri" w:hAnsi="Calibri" w:cs="Calibri"/>
-          <w:i/>
-          <w:sz w:val="24"/>
-        </w:rPr>
-      </w:pPr>
-      <w:r>
-        <w:rPr>
-          <w:rFonts w:ascii="Calibri" w:eastAsia="Calibri" w:hAnsi="Calibri" w:cs="Calibri"/>
-          <w:b/>
-          <w:i/>
-          <w:color w:val="0070C0"/>
-          <w:sz w:val="24"/>
-        </w:rPr>
-        <w:t>Como</w:t>
-      </w:r>
-      <w:r>
-        <w:rPr>
-          <w:rFonts w:ascii="Calibri" w:eastAsia="Calibri" w:hAnsi="Calibri" w:cs="Calibri"/>
-          <w:i/>
-          <w:sz w:val="24"/>
-        </w:rPr>
-        <w:t xml:space="preserve"> coordinadora de Golden5, </w:t>
-      </w:r>
-      <w:r>
-        <w:rPr>
-          <w:rFonts w:ascii="Calibri" w:eastAsia="Calibri" w:hAnsi="Calibri" w:cs="Calibri"/>
-          <w:b/>
-          <w:i/>
-          <w:color w:val="0070C0"/>
-          <w:sz w:val="24"/>
-        </w:rPr>
-        <w:t>quiero</w:t>
-      </w:r>
-      <w:r>
-        <w:rPr>
-          <w:rFonts w:ascii="Calibri" w:eastAsia="Calibri" w:hAnsi="Calibri" w:cs="Calibri"/>
-          <w:i/>
-          <w:sz w:val="24"/>
-        </w:rPr>
-        <w:t xml:space="preserve"> que se puedan filtrar los perfiles en la búsqueda, </w:t>
-      </w:r>
-      <w:r>
-        <w:rPr>
-          <w:rFonts w:ascii="Calibri" w:eastAsia="Calibri" w:hAnsi="Calibri" w:cs="Calibri"/>
-          <w:b/>
-          <w:i/>
-          <w:color w:val="0070C0"/>
-          <w:sz w:val="24"/>
-        </w:rPr>
-        <w:t>para</w:t>
-      </w:r>
-      <w:r>
-        <w:rPr>
-          <w:rFonts w:ascii="Calibri" w:eastAsia="Calibri" w:hAnsi="Calibri" w:cs="Calibri"/>
-          <w:i/>
-          <w:sz w:val="24"/>
-        </w:rPr>
-        <w:t xml:space="preserve"> optimizar el tiempo invertido en buscar otros perfiles.</w:t>
-      </w:r>
-    </w:p>
-    <w:p>
-      <w:pPr>
-        <w:spacing w:after="200" w:line="276" w:lineRule="auto"/>
-        <w:rPr>
-          <w:rFonts w:ascii="Calibri" w:eastAsia="Calibri" w:hAnsi="Calibri" w:cs="Calibri"/>
-          <w:i/>
-          <w:sz w:val="24"/>
-        </w:rPr>
-      </w:pPr>
-    </w:p>
-    <w:p>
-      <w:pPr>
-        <w:spacing w:after="0" w:line="240" w:lineRule="auto"/>
-        <w:jc w:val="both"/>
-        <w:rPr>
-          <w:rFonts w:ascii="Calibri" w:eastAsia="Calibri" w:hAnsi="Calibri" w:cs="Calibri"/>
-          <w:i/>
-          <w:sz w:val="24"/>
-        </w:rPr>
-      </w:pPr>
-    </w:p>
-    <w:p>
-      <w:pPr>
-        <w:spacing w:after="0" w:line="240" w:lineRule="auto"/>
-        <w:jc w:val="both"/>
-        <w:rPr>
-          <w:rFonts w:ascii="Calibri" w:eastAsia="Calibri" w:hAnsi="Calibri" w:cs="Calibri"/>
-          <w:b/>
-          <w:i/>
-          <w:sz w:val="24"/>
-        </w:rPr>
-      </w:pPr>
-      <w:r>
-        <w:rPr>
-          <w:rFonts w:ascii="Calibri" w:eastAsia="Calibri" w:hAnsi="Calibri" w:cs="Calibri"/>
-          <w:b/>
-          <w:i/>
-          <w:sz w:val="24"/>
-        </w:rPr>
-        <w:t>Escenarios Positivos</w:t>
-      </w:r>
-    </w:p>
-    <w:p>
-      <w:pPr>
-        <w:spacing w:after="0" w:line="240" w:lineRule="auto"/>
-        <w:jc w:val="both"/>
-        <w:rPr>
-          <w:rFonts w:ascii="Calibri" w:eastAsia="Calibri" w:hAnsi="Calibri" w:cs="Calibri"/>
-          <w:b/>
-          <w:i/>
-          <w:sz w:val="24"/>
-        </w:rPr>
-      </w:pPr>
-    </w:p>
-    <w:p>
-      <w:pPr>
-        <w:spacing w:after="0" w:line="240" w:lineRule="auto"/>
-        <w:rPr>
-          <w:rFonts w:ascii="Calibri" w:eastAsia="Calibri" w:hAnsi="Calibri" w:cs="Calibri"/>
-          <w:i/>
-          <w:sz w:val="24"/>
-          <w:u w:val="single"/>
-        </w:rPr>
-      </w:pPr>
-      <w:r>
-        <w:rPr>
-          <w:rFonts w:ascii="Calibri" w:eastAsia="Calibri" w:hAnsi="Calibri" w:cs="Calibri"/>
-          <w:i/>
-          <w:sz w:val="24"/>
-        </w:rPr>
-        <w:t xml:space="preserve"> </w:t>
-      </w:r>
-      <w:r>
-        <w:rPr>
-          <w:rFonts w:ascii="Calibri" w:eastAsia="Calibri" w:hAnsi="Calibri" w:cs="Calibri"/>
-          <w:i/>
-          <w:sz w:val="24"/>
-          <w:u w:val="single"/>
-        </w:rPr>
-        <w:t>H1+E1- Subida de archivos</w:t>
-      </w:r>
-    </w:p>
-    <w:p>
-      <w:pPr>
-        <w:spacing w:after="0" w:line="240" w:lineRule="auto"/>
-        <w:rPr>
-          <w:rFonts w:ascii="Calibri" w:eastAsia="Calibri" w:hAnsi="Calibri" w:cs="Calibri"/>
-          <w:i/>
-        </w:rPr>
-      </w:pPr>
-      <w:r>
-        <w:rPr>
-          <w:rFonts w:ascii="Calibri" w:eastAsia="Calibri" w:hAnsi="Calibri" w:cs="Calibri"/>
-          <w:b/>
-          <w:i/>
-          <w:color w:val="4472C4"/>
-        </w:rPr>
-        <w:t>Dado</w:t>
-      </w:r>
-      <w:r>
-        <w:rPr>
-          <w:rFonts w:ascii="Calibri" w:eastAsia="Calibri" w:hAnsi="Calibri" w:cs="Calibri"/>
-          <w:i/>
-        </w:rPr>
-        <w:t xml:space="preserve"> que estamos autenticados en el sistema como</w:t>
-      </w:r>
-      <w:r>
-        <w:rPr>
-          <w:rFonts w:ascii="Calibri" w:eastAsia="Calibri" w:hAnsi="Calibri" w:cs="Calibri"/>
-          <w:b/>
-          <w:i/>
-          <w:color w:val="833C0B"/>
-        </w:rPr>
-        <w:t xml:space="preserve"> </w:t>
-      </w:r>
-      <w:r>
-        <w:rPr>
-          <w:rFonts w:ascii="Calibri" w:eastAsia="Calibri" w:hAnsi="Calibri" w:cs="Calibri"/>
-          <w:i/>
-        </w:rPr>
-        <w:t>administrador, se tiene permiso para subir archivos, con lo cual accede al apartado de subida, introduce un nombre para la publicación que está subiendo y selecciona los archivos del ordenador que se quieren importar.</w:t>
-      </w:r>
-    </w:p>
-    <w:p>
-      <w:pPr>
-        <w:spacing w:after="0" w:line="240" w:lineRule="auto"/>
-        <w:rPr>
-          <w:rFonts w:ascii="Calibri" w:eastAsia="Calibri" w:hAnsi="Calibri" w:cs="Calibri"/>
-          <w:b/>
-          <w:sz w:val="24"/>
-        </w:rPr>
-      </w:pPr>
-    </w:p>
-    <w:p>
-      <w:pPr>
-        <w:spacing w:after="0" w:line="240" w:lineRule="auto"/>
-        <w:rPr>
-          <w:rFonts w:ascii="Calibri" w:eastAsia="Calibri" w:hAnsi="Calibri" w:cs="Calibri"/>
-          <w:i/>
-          <w:sz w:val="24"/>
-          <w:u w:val="single"/>
-        </w:rPr>
-      </w:pPr>
-      <w:r>
-        <w:rPr>
-          <w:rFonts w:ascii="Calibri" w:eastAsia="Calibri" w:hAnsi="Calibri" w:cs="Calibri"/>
-          <w:i/>
-          <w:sz w:val="24"/>
-        </w:rPr>
-        <w:t xml:space="preserve"> </w:t>
-      </w:r>
-      <w:r>
-        <w:rPr>
-          <w:rFonts w:ascii="Calibri" w:eastAsia="Calibri" w:hAnsi="Calibri" w:cs="Calibri"/>
-          <w:i/>
-          <w:sz w:val="24"/>
-          <w:u w:val="single"/>
-        </w:rPr>
-        <w:t>H2+E1- Usuario de nivel 3</w:t>
-      </w:r>
-    </w:p>
-    <w:p>
-      <w:pPr>
-        <w:spacing w:after="0" w:line="240" w:lineRule="auto"/>
-        <w:jc w:val="both"/>
-        <w:rPr>
-          <w:rFonts w:ascii="Calibri" w:eastAsia="Calibri" w:hAnsi="Calibri" w:cs="Calibri"/>
-          <w:i/>
-        </w:rPr>
-      </w:pPr>
-      <w:r>
-        <w:rPr>
-          <w:rFonts w:ascii="Calibri" w:eastAsia="Calibri" w:hAnsi="Calibri" w:cs="Calibri"/>
-          <w:b/>
-          <w:i/>
-          <w:color w:val="4472C4"/>
-        </w:rPr>
-        <w:t>Dado</w:t>
-      </w:r>
-      <w:r>
-        <w:rPr>
-          <w:rFonts w:ascii="Calibri" w:eastAsia="Calibri" w:hAnsi="Calibri" w:cs="Calibri"/>
-          <w:i/>
-        </w:rPr>
-        <w:t xml:space="preserve"> que estamos autenticados en el sistema como</w:t>
-      </w:r>
-      <w:r>
-        <w:rPr>
-          <w:rFonts w:ascii="Calibri" w:eastAsia="Calibri" w:hAnsi="Calibri" w:cs="Calibri"/>
-          <w:b/>
-          <w:i/>
-          <w:color w:val="833C0B"/>
-        </w:rPr>
-        <w:t xml:space="preserve"> </w:t>
-      </w:r>
-      <w:r>
-        <w:rPr>
-          <w:rFonts w:ascii="Calibri" w:eastAsia="Calibri" w:hAnsi="Calibri" w:cs="Calibri"/>
-          <w:i/>
-        </w:rPr>
-        <w:t>usuario, al haber superado los dos niveles anteriores, ya ha desbloqueado todas las características de la web, con lo cual podría acceder tanto a la documentación, como a las herram</w:t>
-      </w:r>
-      <w:r>
-        <w:rPr>
-          <w:rFonts w:ascii="Calibri" w:eastAsia="Calibri" w:hAnsi="Calibri" w:cs="Calibri"/>
-          <w:i/>
-        </w:rPr>
-        <w:t>ientas, como a la parte de mensajería.</w:t>
-      </w:r>
-    </w:p>
-    <w:p>
-      <w:pPr>
-        <w:spacing w:after="0" w:line="240" w:lineRule="auto"/>
-        <w:jc w:val="both"/>
-        <w:rPr>
-          <w:rFonts w:ascii="Calibri" w:eastAsia="Calibri" w:hAnsi="Calibri" w:cs="Calibri"/>
-          <w:sz w:val="24"/>
-        </w:rPr>
-      </w:pPr>
-    </w:p>
-    <w:p>
-      <w:pPr>
-        <w:spacing w:after="0" w:line="240" w:lineRule="auto"/>
-        <w:rPr>
-          <w:rFonts w:ascii="Calibri" w:eastAsia="Calibri" w:hAnsi="Calibri" w:cs="Calibri"/>
-          <w:i/>
-          <w:sz w:val="24"/>
-          <w:u w:val="single"/>
-        </w:rPr>
-      </w:pPr>
-      <w:r>
-        <w:rPr>
-          <w:rFonts w:ascii="Calibri" w:eastAsia="Calibri" w:hAnsi="Calibri" w:cs="Calibri"/>
-          <w:i/>
-          <w:sz w:val="24"/>
-        </w:rPr>
-        <w:t xml:space="preserve"> </w:t>
-      </w:r>
-      <w:r>
-        <w:rPr>
-          <w:rFonts w:ascii="Calibri" w:eastAsia="Calibri" w:hAnsi="Calibri" w:cs="Calibri"/>
-          <w:i/>
-          <w:sz w:val="24"/>
-          <w:u w:val="single"/>
-        </w:rPr>
-        <w:t>H2+E2- Usuario de nivel 2</w:t>
-      </w:r>
-    </w:p>
-    <w:p>
-      <w:pPr>
-        <w:spacing w:after="0" w:line="240" w:lineRule="auto"/>
-        <w:jc w:val="both"/>
-        <w:rPr>
-          <w:rFonts w:ascii="Calibri" w:eastAsia="Calibri" w:hAnsi="Calibri" w:cs="Calibri"/>
-          <w:i/>
-        </w:rPr>
-      </w:pPr>
-      <w:r>
-        <w:rPr>
-          <w:rFonts w:ascii="Calibri" w:eastAsia="Calibri" w:hAnsi="Calibri" w:cs="Calibri"/>
-          <w:b/>
-          <w:i/>
-          <w:color w:val="4472C4"/>
-        </w:rPr>
-        <w:t>Dado</w:t>
-      </w:r>
-      <w:r>
-        <w:rPr>
-          <w:rFonts w:ascii="Calibri" w:eastAsia="Calibri" w:hAnsi="Calibri" w:cs="Calibri"/>
-          <w:i/>
-        </w:rPr>
-        <w:t xml:space="preserve"> que estamos autenticados en el sistema como usuario, al haber superado el nivel 1, ya ha desbloqueado las características del nivel 2, con lo cual podría acceder tanto a la documentaci</w:t>
-      </w:r>
-      <w:r>
-        <w:rPr>
-          <w:rFonts w:ascii="Calibri" w:eastAsia="Calibri" w:hAnsi="Calibri" w:cs="Calibri"/>
-          <w:i/>
-        </w:rPr>
-        <w:t>ón, como a las herramientas, pero no la parte de mensajería.</w:t>
-      </w:r>
-    </w:p>
-    <w:p>
-      <w:pPr>
-        <w:spacing w:after="0" w:line="240" w:lineRule="auto"/>
-        <w:jc w:val="both"/>
-        <w:rPr>
-          <w:rFonts w:ascii="Calibri" w:eastAsia="Calibri" w:hAnsi="Calibri" w:cs="Calibri"/>
-          <w:i/>
-        </w:rPr>
-      </w:pPr>
-    </w:p>
-    <w:p>
-      <w:pPr>
-        <w:spacing w:after="0" w:line="240" w:lineRule="auto"/>
-        <w:jc w:val="both"/>
-        <w:rPr>
-          <w:rFonts w:ascii="Calibri" w:eastAsia="Calibri" w:hAnsi="Calibri" w:cs="Calibri"/>
-          <w:i/>
-          <w:u w:val="single"/>
-        </w:rPr>
-      </w:pPr>
-      <w:r>
-        <w:rPr>
-          <w:rFonts w:ascii="Calibri" w:eastAsia="Calibri" w:hAnsi="Calibri" w:cs="Calibri"/>
-          <w:i/>
-          <w:sz w:val="24"/>
-        </w:rPr>
-        <w:t xml:space="preserve"> </w:t>
-      </w:r>
-      <w:r>
-        <w:rPr>
-          <w:rFonts w:ascii="Calibri" w:eastAsia="Calibri" w:hAnsi="Calibri" w:cs="Calibri"/>
-          <w:i/>
-          <w:sz w:val="24"/>
-          <w:u w:val="single"/>
-        </w:rPr>
-        <w:t>H3+E1- Visualización de pdf correcta</w:t>
-      </w:r>
-    </w:p>
-    <w:p>
-      <w:pPr>
-        <w:spacing w:after="0" w:line="240" w:lineRule="auto"/>
-        <w:jc w:val="both"/>
-        <w:rPr>
-          <w:rFonts w:ascii="Calibri" w:eastAsia="Calibri" w:hAnsi="Calibri" w:cs="Calibri"/>
-          <w:i/>
-        </w:rPr>
-      </w:pPr>
-      <w:r>
-        <w:rPr>
-          <w:rFonts w:ascii="Calibri" w:eastAsia="Calibri" w:hAnsi="Calibri" w:cs="Calibri"/>
-          <w:b/>
-          <w:i/>
-          <w:color w:val="4472C4"/>
-        </w:rPr>
-        <w:t>Dado</w:t>
-      </w:r>
-      <w:r>
-        <w:rPr>
-          <w:rFonts w:ascii="Calibri" w:eastAsia="Calibri" w:hAnsi="Calibri" w:cs="Calibri"/>
-          <w:i/>
-        </w:rPr>
-        <w:t xml:space="preserve"> que estamos autenticados en el sistema como</w:t>
-      </w:r>
-      <w:r>
-        <w:rPr>
-          <w:rFonts w:ascii="Calibri" w:eastAsia="Calibri" w:hAnsi="Calibri" w:cs="Calibri"/>
-          <w:b/>
-          <w:i/>
-          <w:color w:val="833C0B"/>
-        </w:rPr>
-        <w:t xml:space="preserve"> </w:t>
-      </w:r>
-      <w:r>
-        <w:rPr>
-          <w:rFonts w:ascii="Calibri" w:eastAsia="Calibri" w:hAnsi="Calibri" w:cs="Calibri"/>
-          <w:i/>
-        </w:rPr>
-        <w:t>usuario, podemos acceder al apartado de los archivos que han sido subidos previamente por otros usuarios, hace clic sobre el pdf que le interesa leer y este se abre.</w:t>
-      </w:r>
-    </w:p>
-    <w:p>
-      <w:pPr>
-        <w:spacing w:after="0" w:line="240" w:lineRule="auto"/>
-        <w:jc w:val="both"/>
-        <w:rPr>
-          <w:rFonts w:ascii="Calibri" w:eastAsia="Calibri" w:hAnsi="Calibri" w:cs="Calibri"/>
-          <w:sz w:val="24"/>
-        </w:rPr>
-      </w:pPr>
-    </w:p>
-    <w:p>
-      <w:pPr>
-        <w:spacing w:after="0" w:line="240" w:lineRule="auto"/>
-        <w:rPr>
-          <w:rFonts w:ascii="Calibri" w:eastAsia="Calibri" w:hAnsi="Calibri" w:cs="Calibri"/>
-          <w:i/>
-          <w:sz w:val="24"/>
-          <w:u w:val="single"/>
-        </w:rPr>
-      </w:pPr>
-      <w:r>
-        <w:rPr>
-          <w:rFonts w:ascii="Calibri" w:eastAsia="Calibri" w:hAnsi="Calibri" w:cs="Calibri"/>
-          <w:i/>
-          <w:sz w:val="24"/>
-        </w:rPr>
-        <w:t xml:space="preserve"> </w:t>
-      </w:r>
-      <w:r>
-        <w:rPr>
-          <w:rFonts w:ascii="Calibri" w:eastAsia="Calibri" w:hAnsi="Calibri" w:cs="Calibri"/>
-          <w:i/>
-          <w:sz w:val="24"/>
-          <w:u w:val="single"/>
-        </w:rPr>
-        <w:t>H3+E2- Visualización de vídeo correcta</w:t>
-      </w:r>
-    </w:p>
-    <w:p>
-      <w:pPr>
-        <w:spacing w:after="0" w:line="240" w:lineRule="auto"/>
-        <w:jc w:val="both"/>
-        <w:rPr>
-          <w:rFonts w:ascii="Calibri" w:eastAsia="Calibri" w:hAnsi="Calibri" w:cs="Calibri"/>
-          <w:i/>
-        </w:rPr>
-      </w:pPr>
-      <w:r>
-        <w:rPr>
-          <w:rFonts w:ascii="Calibri" w:eastAsia="Calibri" w:hAnsi="Calibri" w:cs="Calibri"/>
-          <w:b/>
-          <w:i/>
-          <w:color w:val="4472C4"/>
-        </w:rPr>
-        <w:t>Dado</w:t>
-      </w:r>
-      <w:r>
-        <w:rPr>
-          <w:rFonts w:ascii="Calibri" w:eastAsia="Calibri" w:hAnsi="Calibri" w:cs="Calibri"/>
-          <w:i/>
-        </w:rPr>
-        <w:t xml:space="preserve"> que estamos autenticados en el sistema como</w:t>
-      </w:r>
-      <w:r>
-        <w:rPr>
-          <w:rFonts w:ascii="Calibri" w:eastAsia="Calibri" w:hAnsi="Calibri" w:cs="Calibri"/>
-          <w:b/>
-          <w:i/>
-          <w:color w:val="833C0B"/>
-        </w:rPr>
-        <w:t xml:space="preserve"> </w:t>
-      </w:r>
-      <w:r>
-        <w:rPr>
-          <w:rFonts w:ascii="Calibri" w:eastAsia="Calibri" w:hAnsi="Calibri" w:cs="Calibri"/>
-          <w:i/>
-        </w:rPr>
-        <w:t>usuario, podemos acceder al apartado de los archivos que han sido subidos previamente por otros usuarios, hace clic sobre el pdf que le interesa leer y este se abre.</w:t>
-      </w:r>
-    </w:p>
-    <w:p>
-      <w:pPr>
-        <w:spacing w:after="0" w:line="240" w:lineRule="auto"/>
-        <w:rPr>
-          <w:rFonts w:ascii="Calibri" w:eastAsia="Calibri" w:hAnsi="Calibri" w:cs="Calibri"/>
-          <w:sz w:val="24"/>
-        </w:rPr>
-      </w:pPr>
-    </w:p>
-    <w:p>
-      <w:pPr>
-        <w:spacing w:after="0" w:line="240" w:lineRule="auto"/>
-        <w:rPr>
-          <w:rFonts w:ascii="Calibri" w:eastAsia="Calibri" w:hAnsi="Calibri" w:cs="Calibri"/>
-          <w:i/>
-          <w:sz w:val="24"/>
-          <w:u w:val="single"/>
-        </w:rPr>
-      </w:pPr>
-      <w:r>
-        <w:rPr>
-          <w:rFonts w:ascii="Calibri" w:eastAsia="Calibri" w:hAnsi="Calibri" w:cs="Calibri"/>
-          <w:i/>
-          <w:sz w:val="24"/>
-        </w:rPr>
-        <w:t xml:space="preserve"> </w:t>
-      </w:r>
-      <w:r>
-        <w:rPr>
-          <w:rFonts w:ascii="Calibri" w:eastAsia="Calibri" w:hAnsi="Calibri" w:cs="Calibri"/>
-          <w:i/>
-          <w:sz w:val="24"/>
-          <w:u w:val="single"/>
-        </w:rPr>
-        <w:t>H4+E1- Uso correcto de las herramientas</w:t>
+        <w:t>H5+E1- Uso correcto de la navegación por pestañas</w:t>
       </w:r>
     </w:p>
     <w:p>
@@ -3157,21 +2993,25 @@
           <w:rFonts w:ascii="Calibri" w:eastAsia="Calibri" w:hAnsi="Calibri" w:cs="Calibri"/>
           <w:i/>
         </w:rPr>
-        <w:t>usuario y tenemos acceso al contenido del nivel 2 o superior, podemos acceder al apartado de las herramientas, y tras introducir los datos requeridos por la que necesitamos, visualizar los resultados.</w:t>
-      </w:r>
-    </w:p>
-    <w:p>
-      <w:pPr>
-        <w:spacing w:after="0" w:line="240" w:lineRule="auto"/>
-        <w:rPr>
-          <w:rFonts w:ascii="Calibri" w:eastAsia="Calibri" w:hAnsi="Calibri" w:cs="Calibri"/>
-          <w:sz w:val="24"/>
-        </w:rPr>
-      </w:pPr>
-    </w:p>
-    <w:p>
-      <w:pPr>
-        <w:spacing w:after="0" w:line="240" w:lineRule="auto"/>
+        <w:t>usuario, podemos clicar en la pestaña del apartado que queremos consultar y acceder a lo que nos interesa.</w:t>
+      </w:r>
+    </w:p>
+    <w:p>
+      <w:pPr>
+        <w:spacing w:after="0" w:line="240" w:lineRule="auto"/>
+        <w:jc w:val="both"/>
+        <w:rPr>
+          <w:rFonts w:ascii="Calibri" w:eastAsia="Calibri" w:hAnsi="Calibri" w:cs="Calibri"/>
+          <w:b/>
+          <w:i/>
+          <w:sz w:val="24"/>
+        </w:rPr>
+      </w:pPr>
+    </w:p>
+    <w:p>
+      <w:pPr>
+        <w:spacing w:after="0" w:line="240" w:lineRule="auto"/>
+        <w:jc w:val="both"/>
         <w:rPr>
           <w:rFonts w:ascii="Calibri" w:eastAsia="Calibri" w:hAnsi="Calibri" w:cs="Calibri"/>
           <w:i/>
@@ -3194,7 +3034,7 @@
           <w:sz w:val="24"/>
           <w:u w:val="single"/>
         </w:rPr>
-        <w:t>H5+E1- Uso correcto de la navegación por pestañas</w:t>
+        <w:t>H6+E1 – Búsqueda de usuarios exitosa</w:t>
       </w:r>
     </w:p>
     <w:p>
@@ -3204,6 +3044,7 @@
         <w:rPr>
           <w:rFonts w:ascii="Calibri" w:eastAsia="Calibri" w:hAnsi="Calibri" w:cs="Calibri"/>
           <w:i/>
+          <w:sz w:val="24"/>
         </w:rPr>
       </w:pPr>
       <w:r>
@@ -3212,6 +3053,7 @@
           <w:b/>
           <w:i/>
           <w:color w:val="4472C4"/>
+          <w:sz w:val="24"/>
         </w:rPr>
         <w:t>Dado</w:t>
       </w:r>
@@ -3219,6 +3061,483 @@
         <w:rPr>
           <w:rFonts w:ascii="Calibri" w:eastAsia="Calibri" w:hAnsi="Calibri" w:cs="Calibri"/>
           <w:i/>
+          <w:sz w:val="24"/>
+        </w:rPr>
+        <w:t xml:space="preserve"> que estamos buscando otros usuarios de la página</w:t>
+      </w:r>
+      <w:r>
+        <w:rPr>
+          <w:rFonts w:ascii="Calibri" w:eastAsia="Calibri" w:hAnsi="Calibri" w:cs="Calibri"/>
+          <w:b/>
+          <w:i/>
+          <w:color w:val="4472C4"/>
+          <w:sz w:val="24"/>
+        </w:rPr>
+        <w:t>, cuando</w:t>
+      </w:r>
+      <w:r>
+        <w:rPr>
+          <w:rFonts w:ascii="Calibri" w:eastAsia="Calibri" w:hAnsi="Calibri" w:cs="Calibri"/>
+          <w:i/>
+          <w:sz w:val="24"/>
+        </w:rPr>
+        <w:t xml:space="preserve"> pulsamos en el botón de búsqueda de usuarios</w:t>
+      </w:r>
+      <w:r>
+        <w:rPr>
+          <w:rFonts w:ascii="Calibri" w:eastAsia="Calibri" w:hAnsi="Calibri" w:cs="Calibri"/>
+          <w:b/>
+          <w:i/>
+          <w:color w:val="4472C4"/>
+          <w:sz w:val="24"/>
+        </w:rPr>
+        <w:t>, una vez que</w:t>
+      </w:r>
+      <w:r>
+        <w:rPr>
+          <w:rFonts w:ascii="Calibri" w:eastAsia="Calibri" w:hAnsi="Calibri" w:cs="Calibri"/>
+          <w:i/>
+          <w:sz w:val="24"/>
+        </w:rPr>
+        <w:t xml:space="preserve"> ponemos el nombre del usuario “</w:t>
+      </w:r>
+      <w:r>
+        <w:rPr>
+          <w:rFonts w:ascii="Calibri" w:eastAsia="Calibri" w:hAnsi="Calibri" w:cs="Calibri"/>
+          <w:b/>
+          <w:i/>
+          <w:color w:val="833C0B"/>
+          <w:sz w:val="24"/>
+        </w:rPr>
+        <w:t>María José Lera</w:t>
+      </w:r>
+      <w:r>
+        <w:rPr>
+          <w:rFonts w:ascii="Calibri" w:eastAsia="Calibri" w:hAnsi="Calibri" w:cs="Calibri"/>
+          <w:i/>
+          <w:sz w:val="24"/>
+        </w:rPr>
+        <w:t xml:space="preserve">”, </w:t>
+      </w:r>
+      <w:r>
+        <w:rPr>
+          <w:rFonts w:ascii="Calibri" w:eastAsia="Calibri" w:hAnsi="Calibri" w:cs="Calibri"/>
+          <w:b/>
+          <w:i/>
+          <w:color w:val="4472C4"/>
+          <w:sz w:val="24"/>
+        </w:rPr>
+        <w:t xml:space="preserve">tras </w:t>
+      </w:r>
+      <w:r>
+        <w:rPr>
+          <w:rFonts w:ascii="Calibri" w:eastAsia="Calibri" w:hAnsi="Calibri" w:cs="Calibri"/>
+          <w:i/>
+          <w:sz w:val="24"/>
+        </w:rPr>
+        <w:t>pulsar el botón de buscar usuario</w:t>
+      </w:r>
+      <w:r>
+        <w:rPr>
+          <w:rFonts w:ascii="Calibri" w:eastAsia="Calibri" w:hAnsi="Calibri" w:cs="Calibri"/>
+          <w:b/>
+          <w:i/>
+          <w:color w:val="4472C4"/>
+          <w:sz w:val="24"/>
+        </w:rPr>
+        <w:t xml:space="preserve">, entonces </w:t>
+      </w:r>
+      <w:r>
+        <w:rPr>
+          <w:rFonts w:ascii="Calibri" w:eastAsia="Calibri" w:hAnsi="Calibri" w:cs="Calibri"/>
+          <w:i/>
+          <w:sz w:val="24"/>
+        </w:rPr>
+        <w:t>la aplicación nos muestra el listado de usuarios y “</w:t>
+      </w:r>
+      <w:r>
+        <w:rPr>
+          <w:rFonts w:ascii="Calibri" w:eastAsia="Calibri" w:hAnsi="Calibri" w:cs="Calibri"/>
+          <w:b/>
+          <w:i/>
+          <w:color w:val="833C0B"/>
+          <w:sz w:val="24"/>
+        </w:rPr>
+        <w:t>María José Lera</w:t>
+      </w:r>
+      <w:r>
+        <w:rPr>
+          <w:rFonts w:ascii="Calibri" w:eastAsia="Calibri" w:hAnsi="Calibri" w:cs="Calibri"/>
+          <w:i/>
+          <w:sz w:val="24"/>
+        </w:rPr>
+        <w:t>” sale el primero de esos usuarios en el listado.</w:t>
+      </w:r>
+    </w:p>
+    <w:p>
+      <w:pPr>
+        <w:spacing w:after="0" w:line="240" w:lineRule="auto"/>
+        <w:jc w:val="both"/>
+        <w:rPr>
+          <w:rFonts w:ascii="Calibri" w:eastAsia="Calibri" w:hAnsi="Calibri" w:cs="Calibri"/>
+          <w:i/>
+          <w:sz w:val="24"/>
+        </w:rPr>
+      </w:pPr>
+    </w:p>
+    <w:p>
+      <w:pPr>
+        <w:spacing w:after="0" w:line="240" w:lineRule="auto"/>
+        <w:jc w:val="both"/>
+        <w:rPr>
+          <w:rFonts w:ascii="Calibri" w:eastAsia="Calibri" w:hAnsi="Calibri" w:cs="Calibri"/>
+          <w:i/>
+          <w:sz w:val="24"/>
+          <w:u w:val="single"/>
+        </w:rPr>
+      </w:pPr>
+      <w:r>
+        <w:rPr>
+          <w:rFonts w:ascii="Calibri" w:eastAsia="Calibri" w:hAnsi="Calibri" w:cs="Calibri"/>
+          <w:i/>
+          <w:sz w:val="24"/>
+        </w:rPr>
+        <w:t xml:space="preserve"> </w:t>
+      </w:r>
+      <w:r>
+        <w:rPr>
+          <w:rFonts w:ascii="Calibri" w:eastAsia="Calibri" w:hAnsi="Calibri" w:cs="Calibri"/>
+          <w:i/>
+          <w:sz w:val="24"/>
+          <w:u w:val="single"/>
+        </w:rPr>
+        <w:t>H7+E1 – Creación de perfil exitosa</w:t>
+      </w:r>
+    </w:p>
+    <w:p>
+      <w:pPr>
+        <w:spacing w:after="0" w:line="240" w:lineRule="auto"/>
+        <w:jc w:val="both"/>
+        <w:rPr>
+          <w:rFonts w:ascii="Calibri" w:eastAsia="Calibri" w:hAnsi="Calibri" w:cs="Calibri"/>
+          <w:i/>
+          <w:sz w:val="24"/>
+        </w:rPr>
+      </w:pPr>
+      <w:r>
+        <w:rPr>
+          <w:rFonts w:ascii="Calibri" w:eastAsia="Calibri" w:hAnsi="Calibri" w:cs="Calibri"/>
+          <w:b/>
+          <w:i/>
+          <w:color w:val="4472C4"/>
+          <w:sz w:val="24"/>
+        </w:rPr>
+        <w:t>Dado</w:t>
+      </w:r>
+      <w:r>
+        <w:rPr>
+          <w:rFonts w:ascii="Calibri" w:eastAsia="Calibri" w:hAnsi="Calibri" w:cs="Calibri"/>
+          <w:i/>
+          <w:sz w:val="24"/>
+        </w:rPr>
+        <w:t xml:space="preserve"> que queramos inscribirnos en la página</w:t>
+      </w:r>
+      <w:r>
+        <w:rPr>
+          <w:rFonts w:ascii="Calibri" w:eastAsia="Calibri" w:hAnsi="Calibri" w:cs="Calibri"/>
+          <w:b/>
+          <w:i/>
+          <w:color w:val="4472C4"/>
+          <w:sz w:val="24"/>
+        </w:rPr>
+        <w:t>, cuando</w:t>
+      </w:r>
+      <w:r>
+        <w:rPr>
+          <w:rFonts w:ascii="Calibri" w:eastAsia="Calibri" w:hAnsi="Calibri" w:cs="Calibri"/>
+          <w:i/>
+          <w:sz w:val="24"/>
+        </w:rPr>
+        <w:t xml:space="preserve"> pulsamos en el botón de registro</w:t>
+      </w:r>
+      <w:r>
+        <w:rPr>
+          <w:rFonts w:ascii="Calibri" w:eastAsia="Calibri" w:hAnsi="Calibri" w:cs="Calibri"/>
+          <w:b/>
+          <w:i/>
+          <w:color w:val="4472C4"/>
+          <w:sz w:val="24"/>
+        </w:rPr>
+        <w:t>, una vez que</w:t>
+      </w:r>
+      <w:r>
+        <w:rPr>
+          <w:rFonts w:ascii="Calibri" w:eastAsia="Calibri" w:hAnsi="Calibri" w:cs="Calibri"/>
+          <w:i/>
+          <w:sz w:val="24"/>
+        </w:rPr>
+        <w:t xml:space="preserve"> ponemos el nombre del usuario, la contraseña, y otros datos personales, </w:t>
+      </w:r>
+      <w:r>
+        <w:rPr>
+          <w:rFonts w:ascii="Calibri" w:eastAsia="Calibri" w:hAnsi="Calibri" w:cs="Calibri"/>
+          <w:b/>
+          <w:i/>
+          <w:color w:val="4472C4"/>
+          <w:sz w:val="24"/>
+        </w:rPr>
+        <w:t xml:space="preserve">tras </w:t>
+      </w:r>
+      <w:r>
+        <w:rPr>
+          <w:rFonts w:ascii="Calibri" w:eastAsia="Calibri" w:hAnsi="Calibri" w:cs="Calibri"/>
+          <w:i/>
+          <w:sz w:val="24"/>
+        </w:rPr>
+        <w:t>pulsar el botón de registro</w:t>
+      </w:r>
+      <w:r>
+        <w:rPr>
+          <w:rFonts w:ascii="Calibri" w:eastAsia="Calibri" w:hAnsi="Calibri" w:cs="Calibri"/>
+          <w:b/>
+          <w:i/>
+          <w:color w:val="4472C4"/>
+          <w:sz w:val="24"/>
+        </w:rPr>
+        <w:t xml:space="preserve">, entonces </w:t>
+      </w:r>
+      <w:r>
+        <w:rPr>
+          <w:rFonts w:ascii="Calibri" w:eastAsia="Calibri" w:hAnsi="Calibri" w:cs="Calibri"/>
+          <w:i/>
+          <w:sz w:val="24"/>
+        </w:rPr>
+        <w:t>registra a nuestro usuario con los datos que hemos escrito.</w:t>
+      </w:r>
+    </w:p>
+    <w:p>
+      <w:pPr>
+        <w:spacing w:after="0" w:line="240" w:lineRule="auto"/>
+        <w:jc w:val="both"/>
+        <w:rPr>
+          <w:rFonts w:ascii="Calibri" w:eastAsia="Calibri" w:hAnsi="Calibri" w:cs="Calibri"/>
+          <w:i/>
+          <w:sz w:val="24"/>
+        </w:rPr>
+      </w:pPr>
+    </w:p>
+    <w:p>
+      <w:pPr>
+        <w:spacing w:after="0" w:line="240" w:lineRule="auto"/>
+        <w:jc w:val="both"/>
+        <w:rPr>
+          <w:rFonts w:ascii="Calibri" w:eastAsia="Calibri" w:hAnsi="Calibri" w:cs="Calibri"/>
+          <w:i/>
+          <w:sz w:val="24"/>
+          <w:u w:val="single"/>
+        </w:rPr>
+      </w:pPr>
+      <w:r>
+        <w:rPr>
+          <w:rFonts w:ascii="Calibri" w:eastAsia="Calibri" w:hAnsi="Calibri" w:cs="Calibri"/>
+          <w:i/>
+          <w:sz w:val="24"/>
+        </w:rPr>
+        <w:t xml:space="preserve"> </w:t>
+      </w:r>
+      <w:r>
+        <w:rPr>
+          <w:rFonts w:ascii="Calibri" w:eastAsia="Calibri" w:hAnsi="Calibri" w:cs="Calibri"/>
+          <w:i/>
+          <w:sz w:val="24"/>
+          <w:u w:val="single"/>
+        </w:rPr>
+        <w:t>H7+E2 – Edición de perfil exitosa</w:t>
+      </w:r>
+    </w:p>
+    <w:p>
+      <w:pPr>
+        <w:spacing w:after="0" w:line="240" w:lineRule="auto"/>
+        <w:jc w:val="both"/>
+        <w:rPr>
+          <w:rFonts w:ascii="Calibri" w:eastAsia="Calibri" w:hAnsi="Calibri" w:cs="Calibri"/>
+          <w:i/>
+          <w:sz w:val="24"/>
+        </w:rPr>
+      </w:pPr>
+      <w:r>
+        <w:rPr>
+          <w:rFonts w:ascii="Calibri" w:eastAsia="Calibri" w:hAnsi="Calibri" w:cs="Calibri"/>
+          <w:b/>
+          <w:i/>
+          <w:color w:val="4472C4"/>
+          <w:sz w:val="24"/>
+        </w:rPr>
+        <w:t>Dado</w:t>
+      </w:r>
+      <w:r>
+        <w:rPr>
+          <w:rFonts w:ascii="Calibri" w:eastAsia="Calibri" w:hAnsi="Calibri" w:cs="Calibri"/>
+          <w:i/>
+          <w:sz w:val="24"/>
+        </w:rPr>
+        <w:t xml:space="preserve"> que queramos editar nuestro perfil</w:t>
+      </w:r>
+      <w:r>
+        <w:rPr>
+          <w:rFonts w:ascii="Calibri" w:eastAsia="Calibri" w:hAnsi="Calibri" w:cs="Calibri"/>
+          <w:b/>
+          <w:i/>
+          <w:color w:val="4472C4"/>
+          <w:sz w:val="24"/>
+        </w:rPr>
+        <w:t>, cuando</w:t>
+      </w:r>
+      <w:r>
+        <w:rPr>
+          <w:rFonts w:ascii="Calibri" w:eastAsia="Calibri" w:hAnsi="Calibri" w:cs="Calibri"/>
+          <w:i/>
+          <w:sz w:val="24"/>
+        </w:rPr>
+        <w:t xml:space="preserve"> pulsamos en el botón de editar perfil</w:t>
+      </w:r>
+      <w:r>
+        <w:rPr>
+          <w:rFonts w:ascii="Calibri" w:eastAsia="Calibri" w:hAnsi="Calibri" w:cs="Calibri"/>
+          <w:b/>
+          <w:i/>
+          <w:color w:val="4472C4"/>
+          <w:sz w:val="24"/>
+        </w:rPr>
+        <w:t>, una vez que</w:t>
+      </w:r>
+      <w:r>
+        <w:rPr>
+          <w:rFonts w:ascii="Calibri" w:eastAsia="Calibri" w:hAnsi="Calibri" w:cs="Calibri"/>
+          <w:i/>
+          <w:sz w:val="24"/>
+        </w:rPr>
+        <w:t xml:space="preserve"> ponemos nuestros nuevos datos personales, </w:t>
+      </w:r>
+      <w:r>
+        <w:rPr>
+          <w:rFonts w:ascii="Calibri" w:eastAsia="Calibri" w:hAnsi="Calibri" w:cs="Calibri"/>
+          <w:b/>
+          <w:i/>
+          <w:color w:val="4472C4"/>
+          <w:sz w:val="24"/>
+        </w:rPr>
+        <w:t xml:space="preserve">tras </w:t>
+      </w:r>
+      <w:r>
+        <w:rPr>
+          <w:rFonts w:ascii="Calibri" w:eastAsia="Calibri" w:hAnsi="Calibri" w:cs="Calibri"/>
+          <w:i/>
+          <w:sz w:val="24"/>
+        </w:rPr>
+        <w:t>pulsar el botón de confirmar cambios</w:t>
+      </w:r>
+      <w:r>
+        <w:rPr>
+          <w:rFonts w:ascii="Calibri" w:eastAsia="Calibri" w:hAnsi="Calibri" w:cs="Calibri"/>
+          <w:b/>
+          <w:i/>
+          <w:color w:val="4472C4"/>
+          <w:sz w:val="24"/>
+        </w:rPr>
+        <w:t xml:space="preserve">, entonces </w:t>
+      </w:r>
+      <w:r>
+        <w:rPr>
+          <w:rFonts w:ascii="Calibri" w:eastAsia="Calibri" w:hAnsi="Calibri" w:cs="Calibri"/>
+          <w:i/>
+          <w:sz w:val="24"/>
+        </w:rPr>
+        <w:t>los datos de nuestro usuario se actualizan respecto a la información que hemos introducido.</w:t>
+      </w:r>
+    </w:p>
+    <w:p>
+      <w:pPr>
+        <w:spacing w:after="0" w:line="240" w:lineRule="auto"/>
+        <w:jc w:val="both"/>
+        <w:rPr>
+          <w:rFonts w:ascii="Calibri" w:eastAsia="Calibri" w:hAnsi="Calibri" w:cs="Calibri"/>
+          <w:i/>
+          <w:sz w:val="24"/>
+        </w:rPr>
+      </w:pPr>
+    </w:p>
+    <w:p>
+      <w:pPr>
+        <w:spacing w:after="0" w:line="240" w:lineRule="auto"/>
+        <w:rPr>
+          <w:rFonts w:ascii="Calibri" w:eastAsia="Calibri" w:hAnsi="Calibri" w:cs="Calibri"/>
+          <w:b/>
+          <w:i/>
+          <w:sz w:val="24"/>
+        </w:rPr>
+      </w:pPr>
+      <w:r>
+        <w:rPr>
+          <w:rFonts w:ascii="Calibri" w:eastAsia="Calibri" w:hAnsi="Calibri" w:cs="Calibri"/>
+          <w:b/>
+          <w:i/>
+          <w:sz w:val="24"/>
+        </w:rPr>
+        <w:t>Escenarios Negativos</w:t>
+      </w:r>
+    </w:p>
+    <w:p>
+      <w:pPr>
+        <w:spacing w:after="0" w:line="240" w:lineRule="auto"/>
+        <w:rPr>
+          <w:rFonts w:ascii="Calibri" w:eastAsia="Calibri" w:hAnsi="Calibri" w:cs="Calibri"/>
+          <w:b/>
+          <w:sz w:val="24"/>
+        </w:rPr>
+      </w:pPr>
+    </w:p>
+    <w:p>
+      <w:pPr>
+        <w:spacing w:after="0" w:line="240" w:lineRule="auto"/>
+        <w:rPr>
+          <w:rFonts w:ascii="Calibri" w:eastAsia="Calibri" w:hAnsi="Calibri" w:cs="Calibri"/>
+          <w:i/>
+          <w:sz w:val="24"/>
+          <w:u w:val="single"/>
+        </w:rPr>
+      </w:pPr>
+      <w:r>
+        <w:rPr>
+          <w:rFonts w:ascii="Calibri" w:eastAsia="Calibri" w:hAnsi="Calibri" w:cs="Calibri"/>
+          <w:i/>
+          <w:sz w:val="24"/>
+          <w:u w:val="single"/>
+        </w:rPr>
+        <w:t>H1-E1- Subida de archivos sin nombre</w:t>
+      </w:r>
+    </w:p>
+    <w:p>
+      <w:pPr>
+        <w:spacing w:after="0" w:line="240" w:lineRule="auto"/>
+        <w:rPr>
+          <w:rFonts w:ascii="Calibri" w:eastAsia="Calibri" w:hAnsi="Calibri" w:cs="Calibri"/>
+          <w:i/>
+        </w:rPr>
+      </w:pPr>
+      <w:r>
+        <w:rPr>
+          <w:rFonts w:ascii="Calibri" w:eastAsia="Calibri" w:hAnsi="Calibri" w:cs="Calibri"/>
+          <w:b/>
+          <w:i/>
+          <w:color w:val="4472C4"/>
+        </w:rPr>
+        <w:t>Dado</w:t>
+      </w:r>
+      <w:r>
+        <w:rPr>
+          <w:rFonts w:ascii="Calibri" w:eastAsia="Calibri" w:hAnsi="Calibri" w:cs="Calibri"/>
+          <w:i/>
         </w:rPr>
         <w:t xml:space="preserve"> que estamos autenticados en el sistema como</w:t>
       </w:r>
@@ -3236,7 +3555,37 @@
           <w:rFonts w:ascii="Calibri" w:eastAsia="Calibri" w:hAnsi="Calibri" w:cs="Calibri"/>
           <w:i/>
         </w:rPr>
-        <w:t>usuario, podemos clicar en la pestaña del apartado que queremos consultar y acceder a lo que nos interesa.</w:t>
+        <w:t>administrador, se accede al apartado de subida de archivos a la aplicación y selecciona los archivos, pero no escribe el nombre de la publicación que va a incluir, con lo cual el sistema no le deja publicar los archivos seleccionados.</w:t>
+      </w:r>
+    </w:p>
+    <w:p>
+      <w:pPr>
+        <w:spacing w:after="0" w:line="240" w:lineRule="auto"/>
+        <w:rPr>
+          <w:rFonts w:ascii="Calibri" w:eastAsia="Calibri" w:hAnsi="Calibri" w:cs="Calibri"/>
+          <w:b/>
+          <w:sz w:val="24"/>
+        </w:rPr>
+      </w:pPr>
+    </w:p>
+    <w:p>
+      <w:pPr>
+        <w:spacing w:after="0" w:line="240" w:lineRule="auto"/>
+        <w:rPr>
+          <w:rFonts w:ascii="Calibri" w:eastAsia="Calibri" w:hAnsi="Calibri" w:cs="Calibri"/>
+          <w:i/>
+          <w:sz w:val="24"/>
+          <w:u w:val="single"/>
+        </w:rPr>
+      </w:pPr>
+      <w:r>
+        <w:rPr>
+          <w:rFonts w:ascii="Calibri" w:eastAsia="Calibri" w:hAnsi="Calibri" w:cs="Calibri"/>
+          <w:i/>
+          <w:sz w:val="24"/>
+          <w:u w:val="single"/>
+        </w:rPr>
+        <w:t>H2+E1- Usuario de nivel 1</w:t>
       </w:r>
     </w:p>
     <w:p>
@@ -3245,11 +3594,41 @@
         <w:jc w:val="both"/>
         <w:rPr>
           <w:rFonts w:ascii="Calibri" w:eastAsia="Calibri" w:hAnsi="Calibri" w:cs="Calibri"/>
-          <w:b/>
-          <w:i/>
-          <w:sz w:val="24"/>
-        </w:rPr>
-      </w:pPr>
+          <w:i/>
+        </w:rPr>
+      </w:pPr>
+      <w:r>
+        <w:rPr>
+          <w:rFonts w:ascii="Calibri" w:eastAsia="Calibri" w:hAnsi="Calibri" w:cs="Calibri"/>
+          <w:b/>
+          <w:i/>
+          <w:color w:val="4472C4"/>
+        </w:rPr>
+        <w:t>Dado</w:t>
+      </w:r>
+      <w:r>
+        <w:rPr>
+          <w:rFonts w:ascii="Calibri" w:eastAsia="Calibri" w:hAnsi="Calibri" w:cs="Calibri"/>
+          <w:i/>
+        </w:rPr>
+        <w:t xml:space="preserve"> que estamos autenticados en el sistema como</w:t>
+      </w:r>
+      <w:r>
+        <w:rPr>
+          <w:rFonts w:ascii="Calibri" w:eastAsia="Calibri" w:hAnsi="Calibri" w:cs="Calibri"/>
+          <w:b/>
+          <w:i/>
+          <w:color w:val="833C0B"/>
+        </w:rPr>
+        <w:t xml:space="preserve"> </w:t>
+      </w:r>
+      <w:r>
+        <w:rPr>
+          <w:rFonts w:ascii="Calibri" w:eastAsia="Calibri" w:hAnsi="Calibri" w:cs="Calibri"/>
+          <w:i/>
+        </w:rPr>
+        <w:t>usuario, al no haber superado ningún nivel, no ha desbloqueado ninguna de las características de la web, por lo que solo podría acceder a la documentación sobre la organización.</w:t>
+      </w:r>
     </w:p>
     <w:p>
       <w:pPr>
@@ -3257,6 +3636,15 @@
         <w:jc w:val="both"/>
         <w:rPr>
           <w:rFonts w:ascii="Calibri" w:eastAsia="Calibri" w:hAnsi="Calibri" w:cs="Calibri"/>
+          <w:sz w:val="24"/>
+        </w:rPr>
+      </w:pPr>
+    </w:p>
+    <w:p>
+      <w:pPr>
+        <w:spacing w:after="0" w:line="240" w:lineRule="auto"/>
+        <w:rPr>
+          <w:rFonts w:ascii="Calibri" w:eastAsia="Calibri" w:hAnsi="Calibri" w:cs="Calibri"/>
           <w:i/>
           <w:sz w:val="24"/>
           <w:u w:val="single"/>
@@ -3267,6 +3655,41 @@
           <w:rFonts w:ascii="Calibri" w:eastAsia="Calibri" w:hAnsi="Calibri" w:cs="Calibri"/>
           <w:i/>
           <w:sz w:val="24"/>
+          <w:u w:val="single"/>
+        </w:rPr>
+        <w:t>H4-E1- Intento de uso de herramientas por usuario de nivel 1</w:t>
+      </w:r>
+    </w:p>
+    <w:p>
+      <w:pPr>
+        <w:spacing w:after="0" w:line="240" w:lineRule="auto"/>
+        <w:rPr>
+          <w:rFonts w:ascii="Calibri" w:eastAsia="Calibri" w:hAnsi="Calibri" w:cs="Calibri"/>
+          <w:i/>
+        </w:rPr>
+      </w:pPr>
+      <w:r>
+        <w:rPr>
+          <w:rFonts w:ascii="Calibri" w:eastAsia="Calibri" w:hAnsi="Calibri" w:cs="Calibri"/>
+          <w:b/>
+          <w:i/>
+          <w:color w:val="4472C4"/>
+        </w:rPr>
+        <w:t>Dado</w:t>
+      </w:r>
+      <w:r>
+        <w:rPr>
+          <w:rFonts w:ascii="Calibri" w:eastAsia="Calibri" w:hAnsi="Calibri" w:cs="Calibri"/>
+          <w:i/>
+        </w:rPr>
+        <w:t xml:space="preserve"> que estamos autenticados en el sistema como</w:t>
+      </w:r>
+      <w:r>
+        <w:rPr>
+          <w:rFonts w:ascii="Calibri" w:eastAsia="Calibri" w:hAnsi="Calibri" w:cs="Calibri"/>
+          <w:b/>
+          <w:i/>
+          <w:color w:val="833C0B"/>
         </w:rPr>
         <w:t xml:space="preserve"> </w:t>
       </w:r>
@@ -3274,11 +3697,29 @@
         <w:rPr>
           <w:rFonts w:ascii="Calibri" w:eastAsia="Calibri" w:hAnsi="Calibri" w:cs="Calibri"/>
           <w:i/>
+        </w:rPr>
+        <w:t>usuario y no tenemos acceso al contenido del nivel 2 de la aplicación, no se nos permitirá acceder al apartado de herramientas.</w:t>
+      </w:r>
+    </w:p>
+    <w:p>
+      <w:pPr>
+        <w:spacing w:after="0" w:line="240" w:lineRule="auto"/>
+        <w:rPr>
+          <w:rFonts w:ascii="Calibri" w:eastAsia="Calibri" w:hAnsi="Calibri" w:cs="Calibri"/>
+          <w:i/>
+        </w:rPr>
+      </w:pPr>
+    </w:p>
+    <w:p>
+      <w:pPr>
+        <w:spacing w:after="0" w:line="240" w:lineRule="auto"/>
+        <w:rPr>
+          <w:rFonts w:ascii="Calibri" w:eastAsia="Calibri" w:hAnsi="Calibri" w:cs="Calibri"/>
+          <w:i/>
           <w:sz w:val="24"/>
           <w:u w:val="single"/>
         </w:rPr>
-        <w:t>H6</w:t>
-      </w:r>
+      </w:pPr>
       <w:r>
         <w:rPr>
           <w:rFonts w:ascii="Calibri" w:eastAsia="Calibri" w:hAnsi="Calibri" w:cs="Calibri"/>
@@ -3286,8 +3727,60 @@
           <w:sz w:val="24"/>
           <w:u w:val="single"/>
         </w:rPr>
-        <w:t>+E1 – Búsqueda de usuarios exitosa</w:t>
-      </w:r>
+        <w:t>H4-E2- Uso de herramientas sin introducir datos suficientes</w:t>
+      </w:r>
+    </w:p>
+    <w:p>
+      <w:pPr>
+        <w:spacing w:after="0" w:line="240" w:lineRule="auto"/>
+        <w:rPr>
+          <w:rFonts w:ascii="Calibri" w:eastAsia="Calibri" w:hAnsi="Calibri" w:cs="Calibri"/>
+          <w:i/>
+        </w:rPr>
+      </w:pPr>
+      <w:r>
+        <w:rPr>
+          <w:rFonts w:ascii="Calibri" w:eastAsia="Calibri" w:hAnsi="Calibri" w:cs="Calibri"/>
+          <w:b/>
+          <w:i/>
+          <w:color w:val="4472C4"/>
+        </w:rPr>
+        <w:t>Dado</w:t>
+      </w:r>
+      <w:r>
+        <w:rPr>
+          <w:rFonts w:ascii="Calibri" w:eastAsia="Calibri" w:hAnsi="Calibri" w:cs="Calibri"/>
+          <w:i/>
+        </w:rPr>
+        <w:t xml:space="preserve"> que estamos autenticados en el sistema como</w:t>
+      </w:r>
+      <w:r>
+        <w:rPr>
+          <w:rFonts w:ascii="Calibri" w:eastAsia="Calibri" w:hAnsi="Calibri" w:cs="Calibri"/>
+          <w:b/>
+          <w:i/>
+          <w:color w:val="833C0B"/>
+        </w:rPr>
+        <w:t xml:space="preserve"> </w:t>
+      </w:r>
+      <w:r>
+        <w:rPr>
+          <w:rFonts w:ascii="Calibri" w:eastAsia="Calibri" w:hAnsi="Calibri" w:cs="Calibri"/>
+          <w:i/>
+        </w:rPr>
+        <w:t>usuario con acceso a las herramientas de la aplicación, podemos acceder a la requerida y, sin haber introducido los datos suficientes, intentar recibir los datos que nos proporciona la herramienta. En este caso, la aplicación nos diría que no se han aportado los suficientes datos para ejecutar la acción que se pide, y nos devolvería a la página de inserción de datos.</w:t>
+      </w:r>
+    </w:p>
+    <w:p>
+      <w:pPr>
+        <w:spacing w:after="0" w:line="240" w:lineRule="auto"/>
+        <w:rPr>
+          <w:rFonts w:ascii="Calibri" w:eastAsia="Calibri" w:hAnsi="Calibri" w:cs="Calibri"/>
+          <w:b/>
+          <w:i/>
+          <w:sz w:val="24"/>
+        </w:rPr>
+      </w:pPr>
     </w:p>
     <w:p>
       <w:pPr>
@@ -3297,6 +3790,27 @@
           <w:rFonts w:ascii="Calibri" w:eastAsia="Calibri" w:hAnsi="Calibri" w:cs="Calibri"/>
           <w:i/>
           <w:sz w:val="24"/>
+          <w:u w:val="single"/>
+        </w:rPr>
+      </w:pPr>
+      <w:r>
+        <w:rPr>
+          <w:rFonts w:ascii="Calibri" w:eastAsia="Calibri" w:hAnsi="Calibri" w:cs="Calibri"/>
+          <w:i/>
+          <w:sz w:val="24"/>
+          <w:u w:val="single"/>
+        </w:rPr>
+        <w:t>H6-E1 – Búsqueda de usuarios sin nombre</w:t>
+      </w:r>
+    </w:p>
+    <w:p>
+      <w:pPr>
+        <w:spacing w:after="0" w:line="240" w:lineRule="auto"/>
+        <w:jc w:val="both"/>
+        <w:rPr>
+          <w:rFonts w:ascii="Calibri" w:eastAsia="Calibri" w:hAnsi="Calibri" w:cs="Calibri"/>
+          <w:i/>
+          <w:sz w:val="24"/>
         </w:rPr>
       </w:pPr>
       <w:r>
@@ -3351,25 +3865,7 @@
           <w:i/>
           <w:sz w:val="24"/>
         </w:rPr>
-        <w:t xml:space="preserve"> ponemos el nombre del usuario “</w:t>
-      </w:r>
-      <w:r>
-        <w:rPr>
-          <w:rFonts w:ascii="Calibri" w:eastAsia="Calibri" w:hAnsi="Calibri" w:cs="Calibri"/>
-          <w:b/>
-          <w:i/>
-          <w:color w:val="833C0B"/>
-          <w:sz w:val="24"/>
-        </w:rPr>
-        <w:t>María José Lera</w:t>
-      </w:r>
-      <w:r>
-        <w:rPr>
-          <w:rFonts w:ascii="Calibri" w:eastAsia="Calibri" w:hAnsi="Calibri" w:cs="Calibri"/>
-          <w:i/>
-          <w:sz w:val="24"/>
-        </w:rPr>
-        <w:t xml:space="preserve">”, </w:t>
+        <w:t xml:space="preserve"> no ponemos nombre de usuario, </w:t>
       </w:r>
       <w:r>
         <w:rPr>
@@ -3387,7 +3883,16 @@
           <w:i/>
           <w:sz w:val="24"/>
         </w:rPr>
-        <w:t>pulsar el botón de buscar usuario</w:t>
+        <w:t xml:space="preserve">pulsar el </w:t>
+      </w:r>
+      <w:r>
+        <w:rPr>
+          <w:rFonts w:ascii="Calibri" w:eastAsia="Calibri" w:hAnsi="Calibri" w:cs="Calibri"/>
+          <w:i/>
+          <w:sz w:val="24"/>
+        </w:rPr>
+        <w:lastRenderedPageBreak/>
+        <w:t>botón de buscar usuario</w:t>
       </w:r>
       <w:r>
         <w:rPr>
@@ -3405,33 +3910,7 @@
           <w:i/>
           <w:sz w:val="24"/>
         </w:rPr>
-        <w:t>la aplicación nos muestra el listado de us</w:t>
-      </w:r>
-      <w:r>
-        <w:rPr>
-          <w:rFonts w:ascii="Calibri" w:eastAsia="Calibri" w:hAnsi="Calibri" w:cs="Calibri"/>
-          <w:i/>
-          <w:sz w:val="24"/>
-        </w:rPr>
-        <w:t>uarios y “</w:t>
-      </w:r>
-      <w:r>
-        <w:rPr>
-          <w:rFonts w:ascii="Calibri" w:eastAsia="Calibri" w:hAnsi="Calibri" w:cs="Calibri"/>
-          <w:b/>
-          <w:i/>
-          <w:color w:val="833C0B"/>
-          <w:sz w:val="24"/>
-        </w:rPr>
-        <w:t>María José Lera</w:t>
-      </w:r>
-      <w:r>
-        <w:rPr>
-          <w:rFonts w:ascii="Calibri" w:eastAsia="Calibri" w:hAnsi="Calibri" w:cs="Calibri"/>
-          <w:i/>
-          <w:sz w:val="24"/>
-        </w:rPr>
-        <w:t>” sale el primero de esos usuarios en el listado.</w:t>
+        <w:t>la aplicación nos muestra un error y nos pedirá introducir algún nombre.</w:t>
       </w:r>
     </w:p>
     <w:p>
@@ -3461,26 +3940,142 @@
           <w:rFonts w:ascii="Calibri" w:eastAsia="Calibri" w:hAnsi="Calibri" w:cs="Calibri"/>
           <w:i/>
           <w:sz w:val="24"/>
-        </w:rPr>
-        <w:t xml:space="preserve"> </w:t>
-      </w:r>
-      <w:r>
-        <w:rPr>
-          <w:rFonts w:ascii="Calibri" w:eastAsia="Calibri" w:hAnsi="Calibri" w:cs="Calibri"/>
-          <w:i/>
-          <w:sz w:val="24"/>
           <w:u w:val="single"/>
         </w:rPr>
-        <w:t>H7</w:t>
-      </w:r>
-      <w:r>
+        <w:t>H7-E1 – Creación de usuario sin nombre y sin contraseña</w:t>
+      </w:r>
+    </w:p>
+    <w:p>
+      <w:pPr>
+        <w:spacing w:after="0" w:line="240" w:lineRule="auto"/>
+        <w:jc w:val="both"/>
+        <w:rPr>
+          <w:rFonts w:ascii="Calibri" w:eastAsia="Calibri" w:hAnsi="Calibri" w:cs="Calibri"/>
+          <w:i/>
+          <w:sz w:val="24"/>
+        </w:rPr>
+      </w:pPr>
+      <w:r>
+        <w:rPr>
+          <w:rFonts w:ascii="Calibri" w:eastAsia="Calibri" w:hAnsi="Calibri" w:cs="Calibri"/>
+          <w:b/>
+          <w:i/>
+          <w:color w:val="4472C4"/>
+          <w:sz w:val="24"/>
+        </w:rPr>
+        <w:t>Dado</w:t>
+      </w:r>
+      <w:r>
+        <w:rPr>
+          <w:rFonts w:ascii="Calibri" w:eastAsia="Calibri" w:hAnsi="Calibri" w:cs="Calibri"/>
+          <w:i/>
+          <w:sz w:val="24"/>
+        </w:rPr>
+        <w:t xml:space="preserve"> que queramos inscribirnos en la página</w:t>
+      </w:r>
+      <w:r>
+        <w:rPr>
+          <w:rFonts w:ascii="Calibri" w:eastAsia="Calibri" w:hAnsi="Calibri" w:cs="Calibri"/>
+          <w:b/>
+          <w:i/>
+          <w:color w:val="4472C4"/>
+          <w:sz w:val="24"/>
+        </w:rPr>
+        <w:t>, cuando</w:t>
+      </w:r>
+      <w:r>
+        <w:rPr>
+          <w:rFonts w:ascii="Calibri" w:eastAsia="Calibri" w:hAnsi="Calibri" w:cs="Calibri"/>
+          <w:i/>
+          <w:sz w:val="24"/>
+        </w:rPr>
+        <w:t xml:space="preserve"> pulsamos en el botón de registro</w:t>
+      </w:r>
+      <w:r>
+        <w:rPr>
+          <w:rFonts w:ascii="Calibri" w:eastAsia="Calibri" w:hAnsi="Calibri" w:cs="Calibri"/>
+          <w:b/>
+          <w:i/>
+          <w:color w:val="4472C4"/>
+          <w:sz w:val="24"/>
+        </w:rPr>
+        <w:t>, una vez que</w:t>
+      </w:r>
+      <w:r>
+        <w:rPr>
+          <w:rFonts w:ascii="Calibri" w:eastAsia="Calibri" w:hAnsi="Calibri" w:cs="Calibri"/>
+          <w:i/>
+          <w:sz w:val="24"/>
+        </w:rPr>
+        <w:t xml:space="preserve"> no ponemos el nombre del usuario ni la contraseña, </w:t>
+      </w:r>
+      <w:r>
+        <w:rPr>
+          <w:rFonts w:ascii="Calibri" w:eastAsia="Calibri" w:hAnsi="Calibri" w:cs="Calibri"/>
+          <w:b/>
+          <w:i/>
+          <w:color w:val="4472C4"/>
+          <w:sz w:val="24"/>
+        </w:rPr>
+        <w:t xml:space="preserve">tras </w:t>
+      </w:r>
+      <w:r>
+        <w:rPr>
+          <w:rFonts w:ascii="Calibri" w:eastAsia="Calibri" w:hAnsi="Calibri" w:cs="Calibri"/>
+          <w:i/>
+          <w:sz w:val="24"/>
+        </w:rPr>
+        <w:t>pulsar el botón de registro</w:t>
+      </w:r>
+      <w:r>
+        <w:rPr>
+          <w:rFonts w:ascii="Calibri" w:eastAsia="Calibri" w:hAnsi="Calibri" w:cs="Calibri"/>
+          <w:b/>
+          <w:i/>
+          <w:color w:val="4472C4"/>
+          <w:sz w:val="24"/>
+        </w:rPr>
+        <w:t xml:space="preserve">, entonces </w:t>
+      </w:r>
+      <w:r>
+        <w:rPr>
+          <w:rFonts w:ascii="Calibri" w:eastAsia="Calibri" w:hAnsi="Calibri" w:cs="Calibri"/>
+          <w:i/>
+          <w:sz w:val="24"/>
+        </w:rPr>
+        <w:t>no registra a nuestro usuario, y en su lugar nos notifica de que debemos introducir un nombre y una contraseña para completar el registro.</w:t>
+      </w:r>
+    </w:p>
+    <w:p>
+      <w:pPr>
+        <w:spacing w:after="0" w:line="240" w:lineRule="auto"/>
+        <w:jc w:val="both"/>
+        <w:rPr>
+          <w:rFonts w:ascii="Calibri" w:eastAsia="Calibri" w:hAnsi="Calibri" w:cs="Calibri"/>
+          <w:i/>
+          <w:sz w:val="24"/>
+        </w:rPr>
+      </w:pPr>
+    </w:p>
+    <w:p>
+      <w:pPr>
+        <w:spacing w:after="0" w:line="240" w:lineRule="auto"/>
+        <w:jc w:val="both"/>
         <w:rPr>
           <w:rFonts w:ascii="Calibri" w:eastAsia="Calibri" w:hAnsi="Calibri" w:cs="Calibri"/>
           <w:i/>
           <w:sz w:val="24"/>
           <w:u w:val="single"/>
         </w:rPr>
-        <w:t>+E1 – Creación de perfil exitosa</w:t>
+      </w:pPr>
+      <w:r>
+        <w:rPr>
+          <w:rFonts w:ascii="Calibri" w:eastAsia="Calibri" w:hAnsi="Calibri" w:cs="Calibri"/>
+          <w:i/>
+          <w:sz w:val="24"/>
+          <w:u w:val="single"/>
+        </w:rPr>
+        <w:t>H7-E2 – Edición de usuario dejando espacios vacíos o erróneos</w:t>
       </w:r>
     </w:p>
     <w:p>
@@ -3509,7 +4104,7 @@
           <w:i/>
           <w:sz w:val="24"/>
         </w:rPr>
-        <w:t xml:space="preserve"> que queramos inscribirnos en la página</w:t>
+        <w:t xml:space="preserve"> que queramos editar nuestro perfil</w:t>
       </w:r>
       <w:r>
         <w:rPr>
@@ -3527,7 +4122,7 @@
           <w:i/>
           <w:sz w:val="24"/>
         </w:rPr>
-        <w:t xml:space="preserve"> pulsamos en el botón de registro</w:t>
+        <w:t xml:space="preserve"> pulsamos en el botón de editar perfil</w:t>
       </w:r>
       <w:r>
         <w:rPr>
@@ -3545,15 +4140,7 @@
           <w:i/>
           <w:sz w:val="24"/>
         </w:rPr>
-        <w:t xml:space="preserve"> ponemos el nombre del usuario, la contraseña,</w:t>
-      </w:r>
-      <w:r>
-        <w:rPr>
-          <w:rFonts w:ascii="Calibri" w:eastAsia="Calibri" w:hAnsi="Calibri" w:cs="Calibri"/>
-          <w:i/>
-          <w:sz w:val="24"/>
-        </w:rPr>
-        <w:t xml:space="preserve"> y otros datos personales, </w:t>
+        <w:t xml:space="preserve"> ponemos nuestros nuevos datos personales, pero dejamos algunos obligatorios incompletos, </w:t>
       </w:r>
       <w:r>
         <w:rPr>
@@ -3571,7 +4158,7 @@
           <w:i/>
           <w:sz w:val="24"/>
         </w:rPr>
-        <w:t>pulsar el botón de registro</w:t>
+        <w:t>pulsar el botón de confirmar cambios</w:t>
       </w:r>
       <w:r>
         <w:rPr>
@@ -3589,968 +4176,7 @@
           <w:i/>
           <w:sz w:val="24"/>
         </w:rPr>
-        <w:t>registra a nuestro usuario con los datos que hemos escrito.</w:t>
-      </w:r>
-    </w:p>
-    <w:p>
-      <w:pPr>
-        <w:spacing w:after="0" w:line="240" w:lineRule="auto"/>
-        <w:jc w:val="both"/>
-        <w:rPr>
-          <w:rFonts w:ascii="Calibri" w:eastAsia="Calibri" w:hAnsi="Calibri" w:cs="Calibri"/>
-          <w:i/>
-          <w:sz w:val="24"/>
-        </w:rPr>
-      </w:pPr>
-    </w:p>
-    <w:p>
-      <w:pPr>
-        <w:spacing w:after="0" w:line="240" w:lineRule="auto"/>
-        <w:jc w:val="both"/>
-        <w:rPr>
-          <w:rFonts w:ascii="Calibri" w:eastAsia="Calibri" w:hAnsi="Calibri" w:cs="Calibri"/>
-          <w:i/>
-          <w:sz w:val="24"/>
-          <w:u w:val="single"/>
-        </w:rPr>
-      </w:pPr>
-      <w:r>
-        <w:rPr>
-          <w:rFonts w:ascii="Calibri" w:eastAsia="Calibri" w:hAnsi="Calibri" w:cs="Calibri"/>
-          <w:i/>
-          <w:sz w:val="24"/>
-        </w:rPr>
-        <w:t xml:space="preserve"> </w:t>
-      </w:r>
-      <w:r>
-        <w:rPr>
-          <w:rFonts w:ascii="Calibri" w:eastAsia="Calibri" w:hAnsi="Calibri" w:cs="Calibri"/>
-          <w:i/>
-          <w:sz w:val="24"/>
-          <w:u w:val="single"/>
-        </w:rPr>
-        <w:t>H7</w:t>
-      </w:r>
-      <w:r>
-        <w:rPr>
-          <w:rFonts w:ascii="Calibri" w:eastAsia="Calibri" w:hAnsi="Calibri" w:cs="Calibri"/>
-          <w:i/>
-          <w:sz w:val="24"/>
-          <w:u w:val="single"/>
-        </w:rPr>
-        <w:t>+E2 – Edición de perfil exitosa</w:t>
-      </w:r>
-    </w:p>
-    <w:p>
-      <w:pPr>
-        <w:spacing w:after="0" w:line="240" w:lineRule="auto"/>
-        <w:jc w:val="both"/>
-        <w:rPr>
-          <w:rFonts w:ascii="Calibri" w:eastAsia="Calibri" w:hAnsi="Calibri" w:cs="Calibri"/>
-          <w:i/>
-          <w:sz w:val="24"/>
-        </w:rPr>
-      </w:pPr>
-      <w:r>
-        <w:rPr>
-          <w:rFonts w:ascii="Calibri" w:eastAsia="Calibri" w:hAnsi="Calibri" w:cs="Calibri"/>
-          <w:b/>
-          <w:i/>
-          <w:color w:val="4472C4"/>
-          <w:sz w:val="24"/>
-        </w:rPr>
-        <w:t>Dado</w:t>
-      </w:r>
-      <w:r>
-        <w:rPr>
-          <w:rFonts w:ascii="Calibri" w:eastAsia="Calibri" w:hAnsi="Calibri" w:cs="Calibri"/>
-          <w:i/>
-          <w:sz w:val="24"/>
-        </w:rPr>
-        <w:t xml:space="preserve"> que queramos editar nuestro perfil</w:t>
-      </w:r>
-      <w:r>
-        <w:rPr>
-          <w:rFonts w:ascii="Calibri" w:eastAsia="Calibri" w:hAnsi="Calibri" w:cs="Calibri"/>
-          <w:b/>
-          <w:i/>
-          <w:color w:val="4472C4"/>
-          <w:sz w:val="24"/>
-        </w:rPr>
-        <w:t>, cuando</w:t>
-      </w:r>
-      <w:r>
-        <w:rPr>
-          <w:rFonts w:ascii="Calibri" w:eastAsia="Calibri" w:hAnsi="Calibri" w:cs="Calibri"/>
-          <w:i/>
-          <w:sz w:val="24"/>
-        </w:rPr>
-        <w:t xml:space="preserve"> pulsamos en el botón de editar perfil</w:t>
-      </w:r>
-      <w:r>
-        <w:rPr>
-          <w:rFonts w:ascii="Calibri" w:eastAsia="Calibri" w:hAnsi="Calibri" w:cs="Calibri"/>
-          <w:b/>
-          <w:i/>
-          <w:color w:val="4472C4"/>
-          <w:sz w:val="24"/>
-        </w:rPr>
-        <w:t>, un</w:t>
-      </w:r>
-      <w:r>
-        <w:rPr>
-          <w:rFonts w:ascii="Calibri" w:eastAsia="Calibri" w:hAnsi="Calibri" w:cs="Calibri"/>
-          <w:b/>
-          <w:i/>
-          <w:color w:val="4472C4"/>
-          <w:sz w:val="24"/>
-        </w:rPr>
-        <w:t>a vez que</w:t>
-      </w:r>
-      <w:r>
-        <w:rPr>
-          <w:rFonts w:ascii="Calibri" w:eastAsia="Calibri" w:hAnsi="Calibri" w:cs="Calibri"/>
-          <w:i/>
-          <w:sz w:val="24"/>
-        </w:rPr>
-        <w:t xml:space="preserve"> ponemos nuestros nuevos datos personales, </w:t>
-      </w:r>
-      <w:r>
-        <w:rPr>
-          <w:rFonts w:ascii="Calibri" w:eastAsia="Calibri" w:hAnsi="Calibri" w:cs="Calibri"/>
-          <w:b/>
-          <w:i/>
-          <w:color w:val="4472C4"/>
-          <w:sz w:val="24"/>
-        </w:rPr>
-        <w:t xml:space="preserve">tras </w:t>
-      </w:r>
-      <w:r>
-        <w:rPr>
-          <w:rFonts w:ascii="Calibri" w:eastAsia="Calibri" w:hAnsi="Calibri" w:cs="Calibri"/>
-          <w:i/>
-          <w:sz w:val="24"/>
-        </w:rPr>
-        <w:t>pulsar el botón de confirmar cambios</w:t>
-      </w:r>
-      <w:r>
-        <w:rPr>
-          <w:rFonts w:ascii="Calibri" w:eastAsia="Calibri" w:hAnsi="Calibri" w:cs="Calibri"/>
-          <w:b/>
-          <w:i/>
-          <w:color w:val="4472C4"/>
-          <w:sz w:val="24"/>
-        </w:rPr>
-        <w:t xml:space="preserve">, entonces </w:t>
-      </w:r>
-      <w:r>
-        <w:rPr>
-          <w:rFonts w:ascii="Calibri" w:eastAsia="Calibri" w:hAnsi="Calibri" w:cs="Calibri"/>
-          <w:i/>
-          <w:sz w:val="24"/>
-        </w:rPr>
-        <w:t>los datos de nuestro usuario se actualizan respecto a la información que hemos introducido.</w:t>
-      </w:r>
-    </w:p>
-    <w:p>
-      <w:pPr>
-        <w:spacing w:after="0" w:line="240" w:lineRule="auto"/>
-        <w:jc w:val="both"/>
-        <w:rPr>
-          <w:rFonts w:ascii="Calibri" w:eastAsia="Calibri" w:hAnsi="Calibri" w:cs="Calibri"/>
-          <w:i/>
-          <w:sz w:val="24"/>
-        </w:rPr>
-      </w:pPr>
-    </w:p>
-    <w:p>
-      <w:pPr>
-        <w:spacing w:after="0" w:line="240" w:lineRule="auto"/>
-        <w:rPr>
-          <w:rFonts w:ascii="Calibri" w:eastAsia="Calibri" w:hAnsi="Calibri" w:cs="Calibri"/>
-          <w:b/>
-          <w:i/>
-          <w:sz w:val="24"/>
-        </w:rPr>
-      </w:pPr>
-      <w:r>
-        <w:rPr>
-          <w:rFonts w:ascii="Calibri" w:eastAsia="Calibri" w:hAnsi="Calibri" w:cs="Calibri"/>
-          <w:b/>
-          <w:i/>
-          <w:sz w:val="24"/>
-        </w:rPr>
-        <w:t>Escenarios Negativos</w:t>
-      </w:r>
-    </w:p>
-    <w:p>
-      <w:pPr>
-        <w:spacing w:after="0" w:line="240" w:lineRule="auto"/>
-        <w:rPr>
-          <w:rFonts w:ascii="Calibri" w:eastAsia="Calibri" w:hAnsi="Calibri" w:cs="Calibri"/>
-          <w:b/>
-          <w:sz w:val="24"/>
-        </w:rPr>
-      </w:pPr>
-    </w:p>
-    <w:p>
-      <w:pPr>
-        <w:spacing w:after="0" w:line="240" w:lineRule="auto"/>
-        <w:rPr>
-          <w:rFonts w:ascii="Calibri" w:eastAsia="Calibri" w:hAnsi="Calibri" w:cs="Calibri"/>
-          <w:i/>
-          <w:sz w:val="24"/>
-          <w:u w:val="single"/>
-        </w:rPr>
-      </w:pPr>
-      <w:r>
-        <w:rPr>
-          <w:rFonts w:ascii="Calibri" w:eastAsia="Calibri" w:hAnsi="Calibri" w:cs="Calibri"/>
-          <w:i/>
-          <w:sz w:val="24"/>
-          <w:u w:val="single"/>
-        </w:rPr>
-        <w:t>H1-E1- Subida de archivos sin nombre</w:t>
-      </w:r>
-    </w:p>
-    <w:p>
-      <w:pPr>
-        <w:spacing w:after="0" w:line="240" w:lineRule="auto"/>
-        <w:rPr>
-          <w:rFonts w:ascii="Calibri" w:eastAsia="Calibri" w:hAnsi="Calibri" w:cs="Calibri"/>
-          <w:i/>
-        </w:rPr>
-      </w:pPr>
-      <w:r>
-        <w:rPr>
-          <w:rFonts w:ascii="Calibri" w:eastAsia="Calibri" w:hAnsi="Calibri" w:cs="Calibri"/>
-          <w:b/>
-          <w:i/>
-          <w:color w:val="4472C4"/>
-        </w:rPr>
-        <w:t>Dado</w:t>
-      </w:r>
-      <w:r>
-        <w:rPr>
-          <w:rFonts w:ascii="Calibri" w:eastAsia="Calibri" w:hAnsi="Calibri" w:cs="Calibri"/>
-          <w:i/>
-        </w:rPr>
-        <w:t xml:space="preserve"> que estamos autenticados en el sistema como</w:t>
-      </w:r>
-      <w:r>
-        <w:rPr>
-          <w:rFonts w:ascii="Calibri" w:eastAsia="Calibri" w:hAnsi="Calibri" w:cs="Calibri"/>
-          <w:b/>
-          <w:i/>
-          <w:color w:val="833C0B"/>
-        </w:rPr>
-        <w:t xml:space="preserve"> </w:t>
-      </w:r>
-      <w:r>
-        <w:rPr>
-          <w:rFonts w:ascii="Calibri" w:eastAsia="Calibri" w:hAnsi="Calibri" w:cs="Calibri"/>
-          <w:i/>
-        </w:rPr>
-        <w:t>administrador, se accede al apartado de subida de archivos a la aplicación y selecciona los archivos, pero no escribe el nombre de la publicación que va a incluir, con lo cual el sistema no le deja publicar los archivos seleccionados.</w:t>
-      </w:r>
-    </w:p>
-    <w:p>
-      <w:pPr>
-        <w:spacing w:after="0" w:line="240" w:lineRule="auto"/>
-        <w:rPr>
-          <w:rFonts w:ascii="Calibri" w:eastAsia="Calibri" w:hAnsi="Calibri" w:cs="Calibri"/>
-          <w:b/>
-          <w:sz w:val="24"/>
-        </w:rPr>
-      </w:pPr>
-    </w:p>
-    <w:p>
-      <w:pPr>
-        <w:spacing w:after="0" w:line="240" w:lineRule="auto"/>
-        <w:rPr>
-          <w:rFonts w:ascii="Calibri" w:eastAsia="Calibri" w:hAnsi="Calibri" w:cs="Calibri"/>
-          <w:i/>
-          <w:sz w:val="24"/>
-          <w:u w:val="single"/>
-        </w:rPr>
-      </w:pPr>
-      <w:r>
-        <w:rPr>
-          <w:rFonts w:ascii="Calibri" w:eastAsia="Calibri" w:hAnsi="Calibri" w:cs="Calibri"/>
-          <w:i/>
-          <w:sz w:val="24"/>
-          <w:u w:val="single"/>
-        </w:rPr>
-        <w:t>H2+E1- Usuario de ni</w:t>
-      </w:r>
-      <w:r>
-        <w:rPr>
-          <w:rFonts w:ascii="Calibri" w:eastAsia="Calibri" w:hAnsi="Calibri" w:cs="Calibri"/>
-          <w:i/>
-          <w:sz w:val="24"/>
-          <w:u w:val="single"/>
-        </w:rPr>
-        <w:t>vel 1</w:t>
-      </w:r>
-    </w:p>
-    <w:p>
-      <w:pPr>
-        <w:spacing w:after="0" w:line="240" w:lineRule="auto"/>
-        <w:jc w:val="both"/>
-        <w:rPr>
-          <w:rFonts w:ascii="Calibri" w:eastAsia="Calibri" w:hAnsi="Calibri" w:cs="Calibri"/>
-          <w:i/>
-        </w:rPr>
-      </w:pPr>
-      <w:r>
-        <w:rPr>
-          <w:rFonts w:ascii="Calibri" w:eastAsia="Calibri" w:hAnsi="Calibri" w:cs="Calibri"/>
-          <w:b/>
-          <w:i/>
-          <w:color w:val="4472C4"/>
-        </w:rPr>
-        <w:t>Dado</w:t>
-      </w:r>
-      <w:r>
-        <w:rPr>
-          <w:rFonts w:ascii="Calibri" w:eastAsia="Calibri" w:hAnsi="Calibri" w:cs="Calibri"/>
-          <w:i/>
-        </w:rPr>
-        <w:t xml:space="preserve"> que estamos autenticados en el sistema como</w:t>
-      </w:r>
-      <w:r>
-        <w:rPr>
-          <w:rFonts w:ascii="Calibri" w:eastAsia="Calibri" w:hAnsi="Calibri" w:cs="Calibri"/>
-          <w:b/>
-          <w:i/>
-          <w:color w:val="833C0B"/>
-        </w:rPr>
-        <w:t xml:space="preserve"> </w:t>
-      </w:r>
-      <w:r>
-        <w:rPr>
-          <w:rFonts w:ascii="Calibri" w:eastAsia="Calibri" w:hAnsi="Calibri" w:cs="Calibri"/>
-          <w:i/>
-        </w:rPr>
-        <w:t>usuario, al no haber superado ningún nivel, no ha desbloqueado ninguna de las características de la web, por lo que solo podría acceder a la documentación sobre la organización.</w:t>
-      </w:r>
-    </w:p>
-    <w:p>
-      <w:pPr>
-        <w:spacing w:after="0" w:line="240" w:lineRule="auto"/>
-        <w:jc w:val="both"/>
-        <w:rPr>
-          <w:rFonts w:ascii="Calibri" w:eastAsia="Calibri" w:hAnsi="Calibri" w:cs="Calibri"/>
-          <w:sz w:val="24"/>
-        </w:rPr>
-      </w:pPr>
-    </w:p>
-    <w:p>
-      <w:pPr>
-        <w:spacing w:after="0" w:line="240" w:lineRule="auto"/>
-        <w:rPr>
-          <w:rFonts w:ascii="Calibri" w:eastAsia="Calibri" w:hAnsi="Calibri" w:cs="Calibri"/>
-          <w:i/>
-          <w:sz w:val="24"/>
-          <w:u w:val="single"/>
-        </w:rPr>
-      </w:pPr>
-      <w:r>
-        <w:rPr>
-          <w:rFonts w:ascii="Calibri" w:eastAsia="Calibri" w:hAnsi="Calibri" w:cs="Calibri"/>
-          <w:i/>
-          <w:sz w:val="24"/>
-          <w:u w:val="single"/>
-        </w:rPr>
-        <w:t xml:space="preserve">H4-E1- Intento de uso </w:t>
-      </w:r>
-      <w:r>
-        <w:rPr>
-          <w:rFonts w:ascii="Calibri" w:eastAsia="Calibri" w:hAnsi="Calibri" w:cs="Calibri"/>
-          <w:i/>
-          <w:sz w:val="24"/>
-          <w:u w:val="single"/>
-        </w:rPr>
-        <w:t>de herramientas por usuario de nivel 1</w:t>
-      </w:r>
-    </w:p>
-    <w:p>
-      <w:pPr>
-        <w:spacing w:after="0" w:line="240" w:lineRule="auto"/>
-        <w:rPr>
-          <w:rFonts w:ascii="Calibri" w:eastAsia="Calibri" w:hAnsi="Calibri" w:cs="Calibri"/>
-          <w:i/>
-        </w:rPr>
-      </w:pPr>
-      <w:r>
-        <w:rPr>
-          <w:rFonts w:ascii="Calibri" w:eastAsia="Calibri" w:hAnsi="Calibri" w:cs="Calibri"/>
-          <w:b/>
-          <w:i/>
-          <w:color w:val="4472C4"/>
-        </w:rPr>
-        <w:t>Dado</w:t>
-      </w:r>
-      <w:r>
-        <w:rPr>
-          <w:rFonts w:ascii="Calibri" w:eastAsia="Calibri" w:hAnsi="Calibri" w:cs="Calibri"/>
-          <w:i/>
-        </w:rPr>
-        <w:t xml:space="preserve"> que estamos autenticados en el sistema como</w:t>
-      </w:r>
-      <w:r>
-        <w:rPr>
-          <w:rFonts w:ascii="Calibri" w:eastAsia="Calibri" w:hAnsi="Calibri" w:cs="Calibri"/>
-          <w:b/>
-          <w:i/>
-          <w:color w:val="833C0B"/>
-        </w:rPr>
-        <w:t xml:space="preserve"> </w:t>
-      </w:r>
-      <w:r>
-        <w:rPr>
-          <w:rFonts w:ascii="Calibri" w:eastAsia="Calibri" w:hAnsi="Calibri" w:cs="Calibri"/>
-          <w:i/>
-        </w:rPr>
-        <w:t>usuario y no tenemos acceso al contenido del nivel 2 de la aplicación, no se nos permitirá acceder al apartado de herramientas.</w:t>
-      </w:r>
-    </w:p>
-    <w:p>
-      <w:pPr>
-        <w:spacing w:after="0" w:line="240" w:lineRule="auto"/>
-        <w:rPr>
-          <w:rFonts w:ascii="Calibri" w:eastAsia="Calibri" w:hAnsi="Calibri" w:cs="Calibri"/>
-          <w:i/>
-        </w:rPr>
-      </w:pPr>
-    </w:p>
-    <w:p>
-      <w:pPr>
-        <w:spacing w:after="0" w:line="240" w:lineRule="auto"/>
-        <w:rPr>
-          <w:rFonts w:ascii="Calibri" w:eastAsia="Calibri" w:hAnsi="Calibri" w:cs="Calibri"/>
-          <w:i/>
-          <w:sz w:val="24"/>
-          <w:u w:val="single"/>
-        </w:rPr>
-      </w:pPr>
-      <w:r>
-        <w:rPr>
-          <w:rFonts w:ascii="Calibri" w:eastAsia="Calibri" w:hAnsi="Calibri" w:cs="Calibri"/>
-          <w:i/>
-          <w:sz w:val="24"/>
-          <w:u w:val="single"/>
-        </w:rPr>
-        <w:t>H4-E2- Uso de herramientas sin introduc</w:t>
-      </w:r>
-      <w:r>
-        <w:rPr>
-          <w:rFonts w:ascii="Calibri" w:eastAsia="Calibri" w:hAnsi="Calibri" w:cs="Calibri"/>
-          <w:i/>
-          <w:sz w:val="24"/>
-          <w:u w:val="single"/>
-        </w:rPr>
-        <w:t>ir datos suficientes</w:t>
-      </w:r>
-    </w:p>
-    <w:p>
-      <w:pPr>
-        <w:spacing w:after="0" w:line="240" w:lineRule="auto"/>
-        <w:rPr>
-          <w:rFonts w:ascii="Calibri" w:eastAsia="Calibri" w:hAnsi="Calibri" w:cs="Calibri"/>
-          <w:i/>
-        </w:rPr>
-      </w:pPr>
-      <w:r>
-        <w:rPr>
-          <w:rFonts w:ascii="Calibri" w:eastAsia="Calibri" w:hAnsi="Calibri" w:cs="Calibri"/>
-          <w:b/>
-          <w:i/>
-          <w:color w:val="4472C4"/>
-        </w:rPr>
-        <w:t>Dado</w:t>
-      </w:r>
-      <w:r>
-        <w:rPr>
-          <w:rFonts w:ascii="Calibri" w:eastAsia="Calibri" w:hAnsi="Calibri" w:cs="Calibri"/>
-          <w:i/>
-        </w:rPr>
-        <w:t xml:space="preserve"> que estamos autenticados en el sistema como</w:t>
-      </w:r>
-      <w:r>
-        <w:rPr>
-          <w:rFonts w:ascii="Calibri" w:eastAsia="Calibri" w:hAnsi="Calibri" w:cs="Calibri"/>
-          <w:b/>
-          <w:i/>
-          <w:color w:val="833C0B"/>
-        </w:rPr>
-        <w:t xml:space="preserve"> </w:t>
-      </w:r>
-      <w:r>
-        <w:rPr>
-          <w:rFonts w:ascii="Calibri" w:eastAsia="Calibri" w:hAnsi="Calibri" w:cs="Calibri"/>
-          <w:i/>
-        </w:rPr>
-        <w:t>usuario con acceso a las herramientas de la aplicación, podemos acceder a la requerida y, sin haber introducido los datos suficientes, intentar recibir los datos que nos proporciona la h</w:t>
-      </w:r>
-      <w:r>
-        <w:rPr>
-          <w:rFonts w:ascii="Calibri" w:eastAsia="Calibri" w:hAnsi="Calibri" w:cs="Calibri"/>
-          <w:i/>
-        </w:rPr>
-        <w:t>erramienta. En este caso, la aplicación nos diría que no se han aportado los suficientes datos para ejecutar la acción que se pide, y nos devolvería a la página de inserción de datos.</w:t>
-      </w:r>
-    </w:p>
-    <w:p>
-      <w:pPr>
-        <w:spacing w:after="0" w:line="240" w:lineRule="auto"/>
-        <w:rPr>
-          <w:rFonts w:ascii="Calibri" w:eastAsia="Calibri" w:hAnsi="Calibri" w:cs="Calibri"/>
-          <w:b/>
-          <w:i/>
-          <w:sz w:val="24"/>
-        </w:rPr>
-      </w:pPr>
-    </w:p>
-    <w:p>
-      <w:pPr>
-        <w:spacing w:after="0" w:line="240" w:lineRule="auto"/>
-        <w:jc w:val="both"/>
-        <w:rPr>
-          <w:rFonts w:ascii="Calibri" w:eastAsia="Calibri" w:hAnsi="Calibri" w:cs="Calibri"/>
-          <w:i/>
-          <w:sz w:val="24"/>
-          <w:u w:val="single"/>
-        </w:rPr>
-      </w:pPr>
-      <w:r>
-        <w:rPr>
-          <w:rFonts w:ascii="Calibri" w:eastAsia="Calibri" w:hAnsi="Calibri" w:cs="Calibri"/>
-          <w:i/>
-          <w:sz w:val="24"/>
-          <w:u w:val="single"/>
-        </w:rPr>
-        <w:t>H6</w:t>
-      </w:r>
-      <w:r>
-        <w:rPr>
-          <w:rFonts w:ascii="Calibri" w:eastAsia="Calibri" w:hAnsi="Calibri" w:cs="Calibri"/>
-          <w:i/>
-          <w:sz w:val="24"/>
-          <w:u w:val="single"/>
-        </w:rPr>
-        <w:t>-E1 – Búsqueda de usuarios sin nombre</w:t>
-      </w:r>
-    </w:p>
-    <w:p>
-      <w:pPr>
-        <w:spacing w:after="0" w:line="240" w:lineRule="auto"/>
-        <w:jc w:val="both"/>
-        <w:rPr>
-          <w:rFonts w:ascii="Calibri" w:eastAsia="Calibri" w:hAnsi="Calibri" w:cs="Calibri"/>
-          <w:i/>
-          <w:sz w:val="24"/>
-        </w:rPr>
-      </w:pPr>
-      <w:r>
-        <w:rPr>
-          <w:rFonts w:ascii="Calibri" w:eastAsia="Calibri" w:hAnsi="Calibri" w:cs="Calibri"/>
-          <w:b/>
-          <w:i/>
-          <w:color w:val="4472C4"/>
-          <w:sz w:val="24"/>
-        </w:rPr>
-        <w:t>Dado</w:t>
-      </w:r>
-      <w:r>
-        <w:rPr>
-          <w:rFonts w:ascii="Calibri" w:eastAsia="Calibri" w:hAnsi="Calibri" w:cs="Calibri"/>
-          <w:i/>
-          <w:sz w:val="24"/>
-        </w:rPr>
-        <w:t xml:space="preserve"> que estamos buscando otros usuarios de la página</w:t>
-      </w:r>
-      <w:r>
-        <w:rPr>
-          <w:rFonts w:ascii="Calibri" w:eastAsia="Calibri" w:hAnsi="Calibri" w:cs="Calibri"/>
-          <w:b/>
-          <w:i/>
-          <w:color w:val="4472C4"/>
-          <w:sz w:val="24"/>
-        </w:rPr>
-        <w:t>, cuando</w:t>
-      </w:r>
-      <w:r>
-        <w:rPr>
-          <w:rFonts w:ascii="Calibri" w:eastAsia="Calibri" w:hAnsi="Calibri" w:cs="Calibri"/>
-          <w:i/>
-          <w:sz w:val="24"/>
-        </w:rPr>
-        <w:t xml:space="preserve"> pulsamos en el botón de búsqueda de usuarios</w:t>
-      </w:r>
-      <w:r>
-        <w:rPr>
-          <w:rFonts w:ascii="Calibri" w:eastAsia="Calibri" w:hAnsi="Calibri" w:cs="Calibri"/>
-          <w:b/>
-          <w:i/>
-          <w:color w:val="4472C4"/>
-          <w:sz w:val="24"/>
-        </w:rPr>
-        <w:t>, una vez que</w:t>
-      </w:r>
-      <w:r>
-        <w:rPr>
-          <w:rFonts w:ascii="Calibri" w:eastAsia="Calibri" w:hAnsi="Calibri" w:cs="Calibri"/>
-          <w:i/>
-          <w:sz w:val="24"/>
-        </w:rPr>
-        <w:t xml:space="preserve"> no ponemos nombre de usuario, </w:t>
-      </w:r>
-      <w:r>
-        <w:rPr>
-          <w:rFonts w:ascii="Calibri" w:eastAsia="Calibri" w:hAnsi="Calibri" w:cs="Calibri"/>
-          <w:b/>
-          <w:i/>
-          <w:color w:val="4472C4"/>
-          <w:sz w:val="24"/>
-        </w:rPr>
-        <w:t xml:space="preserve">tras </w:t>
-      </w:r>
-      <w:r>
-        <w:rPr>
-          <w:rFonts w:ascii="Calibri" w:eastAsia="Calibri" w:hAnsi="Calibri" w:cs="Calibri"/>
-          <w:i/>
-          <w:sz w:val="24"/>
-        </w:rPr>
-        <w:t>pulsar el botón de buscar usuario</w:t>
-      </w:r>
-      <w:r>
-        <w:rPr>
-          <w:rFonts w:ascii="Calibri" w:eastAsia="Calibri" w:hAnsi="Calibri" w:cs="Calibri"/>
-          <w:b/>
-          <w:i/>
-          <w:color w:val="4472C4"/>
-          <w:sz w:val="24"/>
-        </w:rPr>
-        <w:t xml:space="preserve">, entonces </w:t>
-      </w:r>
-      <w:r>
-        <w:rPr>
-          <w:rFonts w:ascii="Calibri" w:eastAsia="Calibri" w:hAnsi="Calibri" w:cs="Calibri"/>
-          <w:i/>
-          <w:sz w:val="24"/>
-        </w:rPr>
-        <w:t>la aplicación nos muestra un error y nos pedirá introducir al</w:t>
-      </w:r>
-      <w:r>
-        <w:rPr>
-          <w:rFonts w:ascii="Calibri" w:eastAsia="Calibri" w:hAnsi="Calibri" w:cs="Calibri"/>
-          <w:i/>
-          <w:sz w:val="24"/>
-        </w:rPr>
-        <w:t>gún nombre.</w:t>
-      </w:r>
-    </w:p>
-    <w:p>
-      <w:pPr>
-        <w:spacing w:after="0" w:line="240" w:lineRule="auto"/>
-        <w:jc w:val="both"/>
-        <w:rPr>
-          <w:rFonts w:ascii="Calibri" w:eastAsia="Calibri" w:hAnsi="Calibri" w:cs="Calibri"/>
-          <w:i/>
-          <w:sz w:val="24"/>
-        </w:rPr>
-      </w:pPr>
-    </w:p>
-    <w:p>
-      <w:pPr>
-        <w:spacing w:after="0" w:line="240" w:lineRule="auto"/>
-        <w:jc w:val="both"/>
-        <w:rPr>
-          <w:rFonts w:ascii="Calibri" w:eastAsia="Calibri" w:hAnsi="Calibri" w:cs="Calibri"/>
-          <w:i/>
-          <w:sz w:val="24"/>
-          <w:u w:val="single"/>
-        </w:rPr>
-      </w:pPr>
-      <w:r>
-        <w:rPr>
-          <w:rFonts w:ascii="Calibri" w:eastAsia="Calibri" w:hAnsi="Calibri" w:cs="Calibri"/>
-          <w:i/>
-          <w:sz w:val="24"/>
-          <w:u w:val="single"/>
-        </w:rPr>
-        <w:t>H7</w:t>
-      </w:r>
-      <w:r>
-        <w:rPr>
-          <w:rFonts w:ascii="Calibri" w:eastAsia="Calibri" w:hAnsi="Calibri" w:cs="Calibri"/>
-          <w:i/>
-          <w:sz w:val="24"/>
-          <w:u w:val="single"/>
-        </w:rPr>
-        <w:t>-E1 – Creación de usuario sin nombre y sin contraseña</w:t>
-      </w:r>
-    </w:p>
-    <w:p>
-      <w:pPr>
-        <w:spacing w:after="0" w:line="240" w:lineRule="auto"/>
-        <w:jc w:val="both"/>
-        <w:rPr>
-          <w:rFonts w:ascii="Calibri" w:eastAsia="Calibri" w:hAnsi="Calibri" w:cs="Calibri"/>
-          <w:i/>
-          <w:sz w:val="24"/>
-        </w:rPr>
-      </w:pPr>
-      <w:r>
-        <w:rPr>
-          <w:rFonts w:ascii="Calibri" w:eastAsia="Calibri" w:hAnsi="Calibri" w:cs="Calibri"/>
-          <w:b/>
-          <w:i/>
-          <w:color w:val="4472C4"/>
-          <w:sz w:val="24"/>
-        </w:rPr>
-        <w:t>Dado</w:t>
-      </w:r>
-      <w:r>
-        <w:rPr>
-          <w:rFonts w:ascii="Calibri" w:eastAsia="Calibri" w:hAnsi="Calibri" w:cs="Calibri"/>
-          <w:i/>
-          <w:sz w:val="24"/>
-        </w:rPr>
-        <w:t xml:space="preserve"> que queramos inscribirnos en la página</w:t>
-      </w:r>
-      <w:r>
-        <w:rPr>
-          <w:rFonts w:ascii="Calibri" w:eastAsia="Calibri" w:hAnsi="Calibri" w:cs="Calibri"/>
-          <w:b/>
-          <w:i/>
-          <w:color w:val="4472C4"/>
-          <w:sz w:val="24"/>
-        </w:rPr>
-        <w:t>, cuando</w:t>
-      </w:r>
-      <w:r>
-        <w:rPr>
-          <w:rFonts w:ascii="Calibri" w:eastAsia="Calibri" w:hAnsi="Calibri" w:cs="Calibri"/>
-          <w:i/>
-          <w:sz w:val="24"/>
-        </w:rPr>
-        <w:t xml:space="preserve"> pulsamos en el botón de registro</w:t>
-      </w:r>
-      <w:r>
-        <w:rPr>
-          <w:rFonts w:ascii="Calibri" w:eastAsia="Calibri" w:hAnsi="Calibri" w:cs="Calibri"/>
-          <w:b/>
-          <w:i/>
-          <w:color w:val="4472C4"/>
-          <w:sz w:val="24"/>
-        </w:rPr>
-        <w:t>, una vez que</w:t>
-      </w:r>
-      <w:r>
-        <w:rPr>
-          <w:rFonts w:ascii="Calibri" w:eastAsia="Calibri" w:hAnsi="Calibri" w:cs="Calibri"/>
-          <w:i/>
-          <w:sz w:val="24"/>
-        </w:rPr>
-        <w:t xml:space="preserve"> no ponemos el nombre del usuario ni la contraseña, </w:t>
-      </w:r>
-      <w:r>
-        <w:rPr>
-          <w:rFonts w:ascii="Calibri" w:eastAsia="Calibri" w:hAnsi="Calibri" w:cs="Calibri"/>
-          <w:b/>
-          <w:i/>
-          <w:color w:val="4472C4"/>
-          <w:sz w:val="24"/>
-        </w:rPr>
-        <w:t xml:space="preserve">tras </w:t>
-      </w:r>
-      <w:r>
-        <w:rPr>
-          <w:rFonts w:ascii="Calibri" w:eastAsia="Calibri" w:hAnsi="Calibri" w:cs="Calibri"/>
-          <w:i/>
-          <w:sz w:val="24"/>
-        </w:rPr>
-        <w:t>pulsar el botón de registro</w:t>
-      </w:r>
-      <w:r>
-        <w:rPr>
-          <w:rFonts w:ascii="Calibri" w:eastAsia="Calibri" w:hAnsi="Calibri" w:cs="Calibri"/>
-          <w:b/>
-          <w:i/>
-          <w:color w:val="4472C4"/>
-          <w:sz w:val="24"/>
-        </w:rPr>
-        <w:t>, ent</w:t>
-      </w:r>
-      <w:r>
-        <w:rPr>
-          <w:rFonts w:ascii="Calibri" w:eastAsia="Calibri" w:hAnsi="Calibri" w:cs="Calibri"/>
-          <w:b/>
-          <w:i/>
-          <w:color w:val="4472C4"/>
-          <w:sz w:val="24"/>
-        </w:rPr>
-        <w:t xml:space="preserve">onces </w:t>
-      </w:r>
-      <w:r>
-        <w:rPr>
-          <w:rFonts w:ascii="Calibri" w:eastAsia="Calibri" w:hAnsi="Calibri" w:cs="Calibri"/>
-          <w:i/>
-          <w:sz w:val="24"/>
-        </w:rPr>
-        <w:t>no registra a nuestro usuario, y en su lugar nos notifica de que debemos introducir un nombre y una contraseña para completar el registro.</w:t>
-      </w:r>
-    </w:p>
-    <w:p>
-      <w:pPr>
-        <w:spacing w:after="0" w:line="240" w:lineRule="auto"/>
-        <w:jc w:val="both"/>
-        <w:rPr>
-          <w:rFonts w:ascii="Calibri" w:eastAsia="Calibri" w:hAnsi="Calibri" w:cs="Calibri"/>
-          <w:i/>
-          <w:sz w:val="24"/>
-        </w:rPr>
-      </w:pPr>
-    </w:p>
-    <w:p>
-      <w:pPr>
-        <w:spacing w:after="0" w:line="240" w:lineRule="auto"/>
-        <w:jc w:val="both"/>
-        <w:rPr>
-          <w:rFonts w:ascii="Calibri" w:eastAsia="Calibri" w:hAnsi="Calibri" w:cs="Calibri"/>
-          <w:i/>
-          <w:sz w:val="24"/>
-          <w:u w:val="single"/>
-        </w:rPr>
-      </w:pPr>
-      <w:r>
-        <w:rPr>
-          <w:rFonts w:ascii="Calibri" w:eastAsia="Calibri" w:hAnsi="Calibri" w:cs="Calibri"/>
-          <w:i/>
-          <w:sz w:val="24"/>
-          <w:u w:val="single"/>
-        </w:rPr>
-        <w:t>H7</w:t>
-      </w:r>
-      <w:r>
-        <w:rPr>
-          <w:rFonts w:ascii="Calibri" w:eastAsia="Calibri" w:hAnsi="Calibri" w:cs="Calibri"/>
-          <w:i/>
-          <w:sz w:val="24"/>
-          <w:u w:val="single"/>
-        </w:rPr>
-        <w:t>-E2 – Edición de usuario dejando espacios vacíos o erróneos</w:t>
-      </w:r>
-    </w:p>
-    <w:p>
-      <w:pPr>
-        <w:spacing w:after="0" w:line="240" w:lineRule="auto"/>
-        <w:jc w:val="both"/>
-        <w:rPr>
-          <w:rFonts w:ascii="Calibri" w:eastAsia="Calibri" w:hAnsi="Calibri" w:cs="Calibri"/>
-          <w:i/>
-          <w:sz w:val="24"/>
-        </w:rPr>
-      </w:pPr>
-      <w:r>
-        <w:rPr>
-          <w:rFonts w:ascii="Calibri" w:eastAsia="Calibri" w:hAnsi="Calibri" w:cs="Calibri"/>
-          <w:b/>
-          <w:i/>
-          <w:color w:val="4472C4"/>
-          <w:sz w:val="24"/>
-        </w:rPr>
-        <w:t>Dado</w:t>
-      </w:r>
-      <w:r>
-        <w:rPr>
-          <w:rFonts w:ascii="Calibri" w:eastAsia="Calibri" w:hAnsi="Calibri" w:cs="Calibri"/>
-          <w:i/>
-          <w:sz w:val="24"/>
-        </w:rPr>
-        <w:t xml:space="preserve"> que queramos editar nuestro perfil</w:t>
-      </w:r>
-      <w:r>
-        <w:rPr>
-          <w:rFonts w:ascii="Calibri" w:eastAsia="Calibri" w:hAnsi="Calibri" w:cs="Calibri"/>
-          <w:b/>
-          <w:i/>
-          <w:color w:val="4472C4"/>
-          <w:sz w:val="24"/>
-        </w:rPr>
-        <w:t>, cuando</w:t>
-      </w:r>
-      <w:r>
-        <w:rPr>
-          <w:rFonts w:ascii="Calibri" w:eastAsia="Calibri" w:hAnsi="Calibri" w:cs="Calibri"/>
-          <w:i/>
-          <w:sz w:val="24"/>
-        </w:rPr>
-        <w:t xml:space="preserve"> pulsamos en el botón de editar perfil</w:t>
-      </w:r>
-      <w:r>
-        <w:rPr>
-          <w:rFonts w:ascii="Calibri" w:eastAsia="Calibri" w:hAnsi="Calibri" w:cs="Calibri"/>
-          <w:b/>
-          <w:i/>
-          <w:color w:val="4472C4"/>
-          <w:sz w:val="24"/>
-        </w:rPr>
-        <w:t>, una vez que</w:t>
-      </w:r>
-      <w:r>
-        <w:rPr>
-          <w:rFonts w:ascii="Calibri" w:eastAsia="Calibri" w:hAnsi="Calibri" w:cs="Calibri"/>
-          <w:i/>
-          <w:sz w:val="24"/>
-        </w:rPr>
-        <w:t xml:space="preserve"> ponemos nuestros nuevos datos personales, pero dejamos algunos obligatorios incompletos, </w:t>
-      </w:r>
-      <w:r>
-        <w:rPr>
-          <w:rFonts w:ascii="Calibri" w:eastAsia="Calibri" w:hAnsi="Calibri" w:cs="Calibri"/>
-          <w:b/>
-          <w:i/>
-          <w:color w:val="4472C4"/>
-          <w:sz w:val="24"/>
-        </w:rPr>
-        <w:t xml:space="preserve">tras </w:t>
-      </w:r>
-      <w:r>
-        <w:rPr>
-          <w:rFonts w:ascii="Calibri" w:eastAsia="Calibri" w:hAnsi="Calibri" w:cs="Calibri"/>
-          <w:i/>
-          <w:sz w:val="24"/>
-        </w:rPr>
-        <w:t>pulsar el botón de confirmar cambios</w:t>
-      </w:r>
-      <w:r>
-        <w:rPr>
-          <w:rFonts w:ascii="Calibri" w:eastAsia="Calibri" w:hAnsi="Calibri" w:cs="Calibri"/>
-          <w:b/>
-          <w:i/>
-          <w:color w:val="4472C4"/>
-          <w:sz w:val="24"/>
-        </w:rPr>
-        <w:t xml:space="preserve">, entonces </w:t>
-      </w:r>
-      <w:r>
-        <w:rPr>
-          <w:rFonts w:ascii="Calibri" w:eastAsia="Calibri" w:hAnsi="Calibri" w:cs="Calibri"/>
-          <w:i/>
-          <w:sz w:val="24"/>
-        </w:rPr>
-        <w:t xml:space="preserve">los datos de nuestro usuario no se actualizarán, y en su lugar </w:t>
-      </w:r>
-      <w:r>
-        <w:rPr>
-          <w:rFonts w:ascii="Calibri" w:eastAsia="Calibri" w:hAnsi="Calibri" w:cs="Calibri"/>
-          <w:i/>
-          <w:sz w:val="24"/>
-        </w:rPr>
-        <w:t>se nos notificará que hay campos obligatorios vacíos.</w:t>
+        <w:t>los datos de nuestro usuario no se actualizarán, y en su lugar se nos notificará que hay campos obligatorios vacíos.</w:t>
       </w:r>
     </w:p>
     <w:p>
@@ -4597,7 +4223,7 @@
           <v:rect id="rectole0000000000" o:spid="_x0000_i1025" style="width:334.8pt;height:117.6pt" o:ole="" o:preferrelative="t" stroked="f">
             <v:imagedata r:id="rId6" o:title=""/>
           </v:rect>
-          <o:OLEObject Type="Embed" ProgID="StaticMetafile" ShapeID="rectole0000000000" DrawAspect="Content" ObjectID="_1666260980" r:id="rId7"/>
+          <o:OLEObject Type="Embed" ProgID="StaticMetafile" ShapeID="rectole0000000000" DrawAspect="Content" ObjectID="_1666279007" r:id="rId7"/>
         </w:object>
       </w:r>
     </w:p>
@@ -4637,15 +4263,7 @@
           <w:i/>
           <w:sz w:val="24"/>
         </w:rPr>
-        <w:t>En esta sección debe proporcionar Un diagrama UML de clases que describa el modelo de datos a implementar en la aplicación. Este diagrama estará anotado con las restricciones simples (de formato/patrón, unicidad, obligatoriedad, o valores máximos y mínimos</w:t>
-      </w:r>
-      <w:r>
-        <w:rPr>
-          <w:rFonts w:ascii="Calibri" w:eastAsia="Calibri" w:hAnsi="Calibri" w:cs="Calibri"/>
-          <w:i/>
-          <w:sz w:val="24"/>
-        </w:rPr>
-        <w:t xml:space="preserve">) de los datos a gestionar por la aplicación. </w:t>
+        <w:t xml:space="preserve">En esta sección debe proporcionar Un diagrama UML de clases que describa el modelo de datos a implementar en la aplicación. Este diagrama estará anotado con las restricciones simples (de formato/patrón, unicidad, obligatoriedad, o valores máximos y mínimos) de los datos a gestionar por la aplicación. </w:t>
       </w:r>
     </w:p>
     <w:p>
@@ -4675,15 +4293,7 @@
           <w:i/>
           <w:sz w:val="24"/>
         </w:rPr>
-        <w:t>Si la aplicación es original y se contextualiza en un dominio de aplicación distinto al de la clínica de mascotas, puede formatear el diagrama UML como desee siempre y cuando cumpla las directrices especifica</w:t>
-      </w:r>
-      <w:r>
-        <w:rPr>
-          <w:rFonts w:ascii="Calibri" w:eastAsia="Calibri" w:hAnsi="Calibri" w:cs="Calibri"/>
-          <w:i/>
-          <w:sz w:val="24"/>
-        </w:rPr>
-        <w:t>das en el párrafo anterior.</w:t>
+        <w:t>Si la aplicación es original y se contextualiza en un dominio de aplicación distinto al de la clínica de mascotas, puede formatear el diagrama UML como desee siempre y cuando cumpla las directrices especificadas en el párrafo anterior.</w:t>
       </w:r>
     </w:p>
     <w:p>
@@ -4717,7 +4327,7 @@
           <v:rect id="rectole0000000001" o:spid="_x0000_i1026" style="width:438.6pt;height:397.8pt" o:ole="" o:preferrelative="t" stroked="f">
             <v:imagedata r:id="rId8" o:title=""/>
           </v:rect>
-          <o:OLEObject Type="Embed" ProgID="StaticMetafile" ShapeID="rectole0000000001" DrawAspect="Content" ObjectID="_1666260981" r:id="rId9"/>
+          <o:OLEObject Type="Embed" ProgID="StaticMetafile" ShapeID="rectole0000000001" DrawAspect="Content" ObjectID="_1666279008" r:id="rId9"/>
         </w:object>
       </w:r>
     </w:p>
@@ -4818,7 +4428,7 @@
           <v:rect id="rectole0000000002" o:spid="_x0000_i1027" style="width:462.6pt;height:483pt" o:ole="" o:preferrelative="t" stroked="f">
             <v:imagedata r:id="rId10" o:title=""/>
           </v:rect>
-          <o:OLEObject Type="Embed" ProgID="StaticMetafile" ShapeID="rectole0000000002" DrawAspect="Content" ObjectID="_1666260982" r:id="rId11"/>
+          <o:OLEObject Type="Embed" ProgID="StaticMetafile" ShapeID="rectole0000000002" DrawAspect="Content" ObjectID="_1666279009" r:id="rId11"/>
         </w:object>
       </w:r>
     </w:p>
@@ -4839,15 +4449,7 @@
           <w:color w:val="2F5496"/>
           <w:sz w:val="32"/>
         </w:rPr>
-        <w:t xml:space="preserve">Reglas de </w:t>
-      </w:r>
-      <w:r>
-        <w:rPr>
-          <w:rFonts w:ascii="Calibri Light" w:eastAsia="Calibri Light" w:hAnsi="Calibri Light" w:cs="Calibri Light"/>
-          <w:color w:val="2F5496"/>
-          <w:sz w:val="32"/>
-        </w:rPr>
-        <w:t>Negocio</w:t>
+        <w:t>Reglas de Negocio</w:t>
       </w:r>
     </w:p>
     <w:p>
@@ -4936,15 +4538,7 @@
           <w:i/>
           <w:sz w:val="24"/>
         </w:rPr>
-        <w:t>El diagnóstico debe estar asociado a una enfermedad que es compatible con el tipo de mascota de su visita relacionada. Por ejemplo, no podemos establecer como enfermedad diagnosticada una otitis cuando la visita está asociada a una mascota que es un pez, p</w:t>
-      </w:r>
-      <w:r>
-        <w:rPr>
-          <w:rFonts w:ascii="Calibri" w:eastAsia="Calibri" w:hAnsi="Calibri" w:cs="Calibri"/>
-          <w:i/>
-          <w:sz w:val="24"/>
-        </w:rPr>
-        <w:t>orque éstos no tienen orejas ni oídos (y por tanto no será uno de los tipos de mascota asociados a la enfermedad otitis en el vademecum).</w:t>
+        <w:t>El diagnóstico debe estar asociado a una enfermedad que es compatible con el tipo de mascota de su visita relacionada. Por ejemplo, no podemos establecer como enfermedad diagnosticada una otitis cuando la visita está asociada a una mascota que es un pez, porque éstos no tienen orejas ni oídos (y por tanto no será uno de los tipos de mascota asociados a la enfermedad otitis en el vademecum).</w:t>
       </w:r>
     </w:p>
     <w:p>
@@ -5019,12 +4613,6 @@
         <w:gridCol w:w="1134"/>
       </w:tblGrid>
       <w:tr>
-        <w:tblPrEx>
-          <w:tblCellMar>
-            <w:top w:w="0" w:type="dxa"/>
-            <w:bottom w:w="0" w:type="dxa"/>
-          </w:tblCellMar>
-        </w:tblPrEx>
         <w:trPr>
           <w:trHeight w:val="1"/>
         </w:trPr>
@@ -5166,12 +4754,6 @@
         </w:tc>
       </w:tr>
       <w:tr>
-        <w:tblPrEx>
-          <w:tblCellMar>
-            <w:top w:w="0" w:type="dxa"/>
-            <w:bottom w:w="0" w:type="dxa"/>
-          </w:tblCellMar>
-        </w:tblPrEx>
         <w:trPr>
           <w:trHeight w:val="1"/>
         </w:trPr>
@@ -5309,12 +4891,6 @@
         </w:tc>
       </w:tr>
       <w:tr>
-        <w:tblPrEx>
-          <w:tblCellMar>
-            <w:top w:w="0" w:type="dxa"/>
-            <w:bottom w:w="0" w:type="dxa"/>
-          </w:tblCellMar>
-        </w:tblPrEx>
         <w:trPr>
           <w:trHeight w:val="1"/>
         </w:trPr>
@@ -5382,6 +4958,14 @@
               </w:rPr>
               <w:t>Usuario</w:t>
             </w:r>
+            <w:r>
+              <w:rPr>
+                <w:rFonts w:ascii="Calibri" w:eastAsia="Calibri" w:hAnsi="Calibri" w:cs="Calibri"/>
+                <w:i/>
+                <w:sz w:val="24"/>
+              </w:rPr>
+              <w:t xml:space="preserve"> Nivel 1</w:t>
+            </w:r>
           </w:p>
         </w:tc>
         <w:tc>
@@ -5452,12 +5036,6 @@
         </w:tc>
       </w:tr>
       <w:tr>
-        <w:tblPrEx>
-          <w:tblCellMar>
-            <w:top w:w="0" w:type="dxa"/>
-            <w:bottom w:w="0" w:type="dxa"/>
-          </w:tblCellMar>
-        </w:tblPrEx>
         <w:trPr>
           <w:trHeight w:val="1"/>
         </w:trPr>
@@ -5523,7 +5101,15 @@
                 <w:i/>
                 <w:sz w:val="24"/>
               </w:rPr>
-              <w:t>Miembro</w:t>
+              <w:t xml:space="preserve">Usuario Nivel </w:t>
+            </w:r>
+            <w:r>
+              <w:rPr>
+                <w:rFonts w:ascii="Calibri" w:eastAsia="Calibri" w:hAnsi="Calibri" w:cs="Calibri"/>
+                <w:i/>
+                <w:sz w:val="24"/>
+              </w:rPr>
+              <w:t>2</w:t>
             </w:r>
           </w:p>
         </w:tc>
@@ -5595,12 +5181,6 @@
         </w:tc>
       </w:tr>
       <w:tr>
-        <w:tblPrEx>
-          <w:tblCellMar>
-            <w:top w:w="0" w:type="dxa"/>
-            <w:bottom w:w="0" w:type="dxa"/>
-          </w:tblCellMar>
-        </w:tblPrEx>
         <w:trPr>
           <w:trHeight w:val="1"/>
         </w:trPr>
@@ -5666,7 +5246,15 @@
                 <w:i/>
                 <w:sz w:val="24"/>
               </w:rPr>
-              <w:t>Coordinador</w:t>
+              <w:t xml:space="preserve">Usuario Nivel </w:t>
+            </w:r>
+            <w:r>
+              <w:rPr>
+                <w:rFonts w:ascii="Calibri" w:eastAsia="Calibri" w:hAnsi="Calibri" w:cs="Calibri"/>
+                <w:i/>
+                <w:sz w:val="24"/>
+              </w:rPr>
+              <w:t>3</w:t>
             </w:r>
           </w:p>
         </w:tc>
@@ -5738,12 +5326,6 @@
         </w:tc>
       </w:tr>
       <w:tr>
-        <w:tblPrEx>
-          <w:tblCellMar>
-            <w:top w:w="0" w:type="dxa"/>
-            <w:bottom w:w="0" w:type="dxa"/>
-          </w:tblCellMar>
-        </w:tblPrEx>
         <w:trPr>
           <w:trHeight w:val="1"/>
         </w:trPr>
@@ -5809,7 +5391,7 @@
                 <w:i/>
                 <w:sz w:val="24"/>
               </w:rPr>
-              <w:t>Autor</w:t>
+              <w:t>Administrador</w:t>
             </w:r>
           </w:p>
         </w:tc>
@@ -5881,12 +5463,6 @@
         </w:tc>
       </w:tr>
       <w:tr>
-        <w:tblPrEx>
-          <w:tblCellMar>
-            <w:top w:w="0" w:type="dxa"/>
-            <w:bottom w:w="0" w:type="dxa"/>
-          </w:tblCellMar>
-        </w:tblPrEx>
         <w:trPr>
           <w:trHeight w:val="1"/>
         </w:trPr>
@@ -5944,15 +5520,32 @@
               <w:jc w:val="both"/>
               <w:rPr>
                 <w:rFonts w:ascii="Calibri" w:eastAsia="Calibri" w:hAnsi="Calibri" w:cs="Calibri"/>
-              </w:rPr>
-            </w:pPr>
-            <w:r>
-              <w:rPr>
-                <w:rFonts w:ascii="Calibri" w:eastAsia="Calibri" w:hAnsi="Calibri" w:cs="Calibri"/>
                 <w:i/>
                 <w:sz w:val="24"/>
               </w:rPr>
+            </w:pPr>
+            <w:r>
+              <w:rPr>
+                <w:rFonts w:ascii="Calibri" w:eastAsia="Calibri" w:hAnsi="Calibri" w:cs="Calibri"/>
+                <w:i/>
+                <w:sz w:val="24"/>
+              </w:rPr>
               <w:t>Administrador</w:t>
+            </w:r>
+          </w:p>
+          <w:p>
+            <w:pPr>
+              <w:spacing w:after="0" w:line="240" w:lineRule="auto"/>
+              <w:jc w:val="both"/>
+              <w:rPr>
+                <w:rFonts w:ascii="Calibri" w:eastAsia="Calibri" w:hAnsi="Calibri" w:cs="Calibri"/>
+              </w:rPr>
+            </w:pPr>
+            <w:r>
+              <w:rPr>
+                <w:rFonts w:ascii="Calibri" w:eastAsia="Calibri" w:hAnsi="Calibri" w:cs="Calibri"/>
+              </w:rPr>
+              <w:t>(Sobra)</w:t>
             </w:r>
           </w:p>
         </w:tc>
@@ -6024,12 +5617,6 @@
         </w:tc>
       </w:tr>
       <w:tr>
-        <w:tblPrEx>
-          <w:tblCellMar>
-            <w:top w:w="0" w:type="dxa"/>
-            <w:bottom w:w="0" w:type="dxa"/>
-          </w:tblCellMar>
-        </w:tblPrEx>
         <w:trPr>
           <w:trHeight w:val="1"/>
         </w:trPr>
@@ -6087,17 +5674,36 @@
               <w:jc w:val="both"/>
               <w:rPr>
                 <w:rFonts w:ascii="Calibri" w:eastAsia="Calibri" w:hAnsi="Calibri" w:cs="Calibri"/>
-              </w:rPr>
-            </w:pPr>
-            <w:r>
-              <w:rPr>
-                <w:rFonts w:ascii="Calibri" w:eastAsia="Calibri" w:hAnsi="Calibri" w:cs="Calibri"/>
                 <w:i/>
                 <w:sz w:val="24"/>
               </w:rPr>
+            </w:pPr>
+            <w:r>
+              <w:rPr>
+                <w:rFonts w:ascii="Calibri" w:eastAsia="Calibri" w:hAnsi="Calibri" w:cs="Calibri"/>
+                <w:i/>
+                <w:sz w:val="24"/>
+              </w:rPr>
               <w:t>Diseñador</w:t>
             </w:r>
           </w:p>
+          <w:p>
+            <w:pPr>
+              <w:spacing w:after="0" w:line="240" w:lineRule="auto"/>
+              <w:jc w:val="both"/>
+              <w:rPr>
+                <w:rFonts w:ascii="Calibri" w:eastAsia="Calibri" w:hAnsi="Calibri" w:cs="Calibri"/>
+              </w:rPr>
+            </w:pPr>
+            <w:r>
+              <w:rPr>
+                <w:rFonts w:ascii="Calibri" w:eastAsia="Calibri" w:hAnsi="Calibri" w:cs="Calibri"/>
+              </w:rPr>
+              <w:t>(Sobra)</w:t>
+            </w:r>
+            <w:bookmarkStart w:id="0" w:name="_GoBack"/>
+            <w:bookmarkEnd w:id="0"/>
+          </w:p>
         </w:tc>
         <w:tc>
           <w:tcPr>
@@ -6128,15 +5734,7 @@
                 <w:i/>
                 <w:sz w:val="24"/>
               </w:rPr>
-              <w:t>Francisco Javier Beltrán Rabadán, Isabel Arrans Vega y</w:t>
-            </w:r>
-            <w:r>
-              <w:rPr>
-                <w:rFonts w:ascii="Calibri" w:eastAsia="Calibri" w:hAnsi="Calibri" w:cs="Calibri"/>
-                <w:i/>
-                <w:sz w:val="24"/>
-              </w:rPr>
-              <w:t xml:space="preserve"> Pablo Colmenero Capote</w:t>
+              <w:t>Francisco Javier Beltrán Rabadán, Isabel Arrans Vega y Pablo Colmenero Capote</w:t>
             </w:r>
           </w:p>
         </w:tc>
@@ -6175,12 +5773,6 @@
         </w:tc>
       </w:tr>
       <w:tr>
-        <w:tblPrEx>
-          <w:tblCellMar>
-            <w:top w:w="0" w:type="dxa"/>
-            <w:bottom w:w="0" w:type="dxa"/>
-          </w:tblCellMar>
-        </w:tblPrEx>
         <w:trPr>
           <w:trHeight w:val="1"/>
         </w:trPr>
@@ -6318,12 +5910,6 @@
         </w:tc>
       </w:tr>
       <w:tr>
-        <w:tblPrEx>
-          <w:tblCellMar>
-            <w:top w:w="0" w:type="dxa"/>
-            <w:bottom w:w="0" w:type="dxa"/>
-          </w:tblCellMar>
-        </w:tblPrEx>
         <w:trPr>
           <w:trHeight w:val="1"/>
         </w:trPr>
@@ -6497,12 +6083,6 @@
         </w:tc>
       </w:tr>
       <w:tr>
-        <w:tblPrEx>
-          <w:tblCellMar>
-            <w:top w:w="0" w:type="dxa"/>
-            <w:bottom w:w="0" w:type="dxa"/>
-          </w:tblCellMar>
-        </w:tblPrEx>
         <w:trPr>
           <w:trHeight w:val="1"/>
         </w:trPr>
@@ -6676,12 +6256,6 @@
         </w:tc>
       </w:tr>
       <w:tr>
-        <w:tblPrEx>
-          <w:tblCellMar>
-            <w:top w:w="0" w:type="dxa"/>
-            <w:bottom w:w="0" w:type="dxa"/>
-          </w:tblCellMar>
-        </w:tblPrEx>
         <w:trPr>
           <w:trHeight w:val="1"/>
         </w:trPr>
@@ -6859,12 +6433,6 @@
         </w:tc>
       </w:tr>
       <w:tr>
-        <w:tblPrEx>
-          <w:tblCellMar>
-            <w:top w:w="0" w:type="dxa"/>
-            <w:bottom w:w="0" w:type="dxa"/>
-          </w:tblCellMar>
-        </w:tblPrEx>
         <w:trPr>
           <w:trHeight w:val="1"/>
         </w:trPr>
@@ -7042,12 +6610,6 @@
         </w:tc>
       </w:tr>
       <w:tr>
-        <w:tblPrEx>
-          <w:tblCellMar>
-            <w:top w:w="0" w:type="dxa"/>
-            <w:bottom w:w="0" w:type="dxa"/>
-          </w:tblCellMar>
-        </w:tblPrEx>
         <w:trPr>
           <w:trHeight w:val="1"/>
         </w:trPr>
@@ -7248,12 +6810,6 @@
         <w:gridCol w:w="1134"/>
       </w:tblGrid>
       <w:tr>
-        <w:tblPrEx>
-          <w:tblCellMar>
-            <w:top w:w="0" w:type="dxa"/>
-            <w:bottom w:w="0" w:type="dxa"/>
-          </w:tblCellMar>
-        </w:tblPrEx>
         <w:trPr>
           <w:trHeight w:val="1"/>
         </w:trPr>
@@ -7323,12 +6879,6 @@
         </w:tc>
       </w:tr>
       <w:tr>
-        <w:tblPrEx>
-          <w:tblCellMar>
-            <w:top w:w="0" w:type="dxa"/>
-            <w:bottom w:w="0" w:type="dxa"/>
-          </w:tblCellMar>
-        </w:tblPrEx>
         <w:trPr>
           <w:trHeight w:val="1"/>
         </w:trPr>
@@ -7398,12 +6948,6 @@
         </w:tc>
       </w:tr>
       <w:tr>
-        <w:tblPrEx>
-          <w:tblCellMar>
-            <w:top w:w="0" w:type="dxa"/>
-            <w:bottom w:w="0" w:type="dxa"/>
-          </w:tblCellMar>
-        </w:tblPrEx>
         <w:trPr>
           <w:trHeight w:val="1"/>
         </w:trPr>
@@ -7473,12 +7017,6 @@
         </w:tc>
       </w:tr>
       <w:tr>
-        <w:tblPrEx>
-          <w:tblCellMar>
-            <w:top w:w="0" w:type="dxa"/>
-            <w:bottom w:w="0" w:type="dxa"/>
-          </w:tblCellMar>
-        </w:tblPrEx>
         <w:trPr>
           <w:trHeight w:val="1"/>
         </w:trPr>
@@ -7548,12 +7086,6 @@
         </w:tc>
       </w:tr>
       <w:tr>
-        <w:tblPrEx>
-          <w:tblCellMar>
-            <w:top w:w="0" w:type="dxa"/>
-            <w:bottom w:w="0" w:type="dxa"/>
-          </w:tblCellMar>
-        </w:tblPrEx>
         <w:trPr>
           <w:trHeight w:val="1"/>
         </w:trPr>
@@ -7623,12 +7155,6 @@
         </w:tc>
       </w:tr>
       <w:tr>
-        <w:tblPrEx>
-          <w:tblCellMar>
-            <w:top w:w="0" w:type="dxa"/>
-            <w:bottom w:w="0" w:type="dxa"/>
-          </w:tblCellMar>
-        </w:tblPrEx>
         <w:trPr>
           <w:trHeight w:val="1"/>
         </w:trPr>
@@ -7698,12 +7224,6 @@
         </w:tc>
       </w:tr>
       <w:tr>
-        <w:tblPrEx>
-          <w:tblCellMar>
-            <w:top w:w="0" w:type="dxa"/>
-            <w:bottom w:w="0" w:type="dxa"/>
-          </w:tblCellMar>
-        </w:tblPrEx>
         <w:trPr>
           <w:trHeight w:val="1"/>
         </w:trPr>
@@ -7774,12 +7294,6 @@
         </w:tc>
       </w:tr>
       <w:tr>
-        <w:tblPrEx>
-          <w:tblCellMar>
-            <w:top w:w="0" w:type="dxa"/>
-            <w:bottom w:w="0" w:type="dxa"/>
-          </w:tblCellMar>
-        </w:tblPrEx>
         <w:trPr>
           <w:trHeight w:val="1"/>
         </w:trPr>
@@ -7849,12 +7363,6 @@
         </w:tc>
       </w:tr>
       <w:tr>
-        <w:tblPrEx>
-          <w:tblCellMar>
-            <w:top w:w="0" w:type="dxa"/>
-            <w:bottom w:w="0" w:type="dxa"/>
-          </w:tblCellMar>
-        </w:tblPrEx>
         <w:trPr>
           <w:trHeight w:val="1"/>
         </w:trPr>
@@ -7924,12 +7432,6 @@
         </w:tc>
       </w:tr>
       <w:tr>
-        <w:tblPrEx>
-          <w:tblCellMar>
-            <w:top w:w="0" w:type="dxa"/>
-            <w:bottom w:w="0" w:type="dxa"/>
-          </w:tblCellMar>
-        </w:tblPrEx>
         <w:trPr>
           <w:trHeight w:val="1"/>
         </w:trPr>
@@ -8019,7 +7521,7 @@
 </file>
 
 <file path=word/numbering.xml><?xml version="1.0" encoding="utf-8"?>
-<w:numbering xmlns:wpc="http://schemas.microsoft.com/office/word/2010/wordprocessingCanvas" xmlns:cx="http://schemas.microsoft.com/office/drawing/2014/chartex" xmlns:cx1="http://schemas.microsoft.com/office/drawing/2015/9/8/chartex" xmlns:cx2="http://schemas.microsoft.com/office/drawing/2015/10/21/chartex" xmlns:cx3="http://schemas.microsoft.com/office/drawing/2016/5/9/chartex" xmlns:cx4="http://schemas.microsoft.com/office/drawing/2016/5/10/chartex" xmlns:cx5="http://schemas.microsoft.com/office/drawing/2016/5/11/chartex" xmlns:cx6="http://schemas.microsoft.com/office/drawing/2016/5/12/chartex" xmlns:cx7="http://schemas.microsoft.com/office/drawing/2016/5/13/chartex" xmlns:cx8="http://schemas.microsoft.com/office/drawing/2016/5/14/chartex" xmlns:mc="http://schemas.openxmlformats.org/markup-compatibility/2006" xmlns:aink="http://schemas.microsoft.com/office/drawing/2016/ink" xmlns:am3d="http://schemas.microsoft.com/office/drawing/2017/model3d" xmlns:o="urn:schemas-microsoft-com:office:office" xmlns:r="http://schemas.openxmlformats.org/officeDocument/2006/relationships" xmlns:m="http://schemas.openxmlformats.org/officeDocument/2006/math" xmlns:v="urn:schemas-microsoft-com:vml" xmlns:wp14="http://schemas.microsoft.com/office/word/2010/wordprocessingDrawing" xmlns:wp="http://schemas.openxmlformats.org/drawingml/2006/wordprocessingDrawing" xmlns:w10="urn:schemas-microsoft-com:office:word" xmlns:w="http://schemas.openxmlformats.org/wordprocessingml/2006/main" xmlns:w14="http://schemas.microsoft.com/office/word/2010/wordml" xmlns:w15="http://schemas.microsoft.com/office/word/2012/wordml" xmlns:w16cex="http://schemas.microsoft.com/office/word/2018/wordml/cex" xmlns:w16cid="http://schemas.microsoft.com/office/word/2016/wordml/cid" xmlns:w16="http://schemas.microsoft.com/office/word/2018/wordml" xmlns:w16se="http://schemas.microsoft.com/office/word/2015/wordml/symex" xmlns:wpg="http://schemas.microsoft.com/office/word/2010/wordprocessingGroup" xmlns:wpi="http://schemas.microsoft.com/office/word/2010/wordprocessingInk" xmlns:wne="http://schemas.microsoft.com/office/word/2006/wordml" xmlns:wps="http://schemas.microsoft.com/office/word/2010/wordprocessingShape" mc:Ignorable="w14 w15 w16se w16cid w16 w16cex wp14">
+<w:numbering xmlns:wpc="http://schemas.microsoft.com/office/word/2010/wordprocessingCanvas" xmlns:cx="http://schemas.microsoft.com/office/drawing/2014/chartex" xmlns:cx1="http://schemas.microsoft.com/office/drawing/2015/9/8/chartex" xmlns:cx2="http://schemas.microsoft.com/office/drawing/2015/10/21/chartex" xmlns:cx3="http://schemas.microsoft.com/office/drawing/2016/5/9/chartex" xmlns:cx4="http://schemas.microsoft.com/office/drawing/2016/5/10/chartex" xmlns:cx5="http://schemas.microsoft.com/office/drawing/2016/5/11/chartex" xmlns:cx6="http://schemas.microsoft.com/office/drawing/2016/5/12/chartex" xmlns:cx7="http://schemas.microsoft.com/office/drawing/2016/5/13/chartex" xmlns:cx8="http://schemas.microsoft.com/office/drawing/2016/5/14/chartex" xmlns:mc="http://schemas.openxmlformats.org/markup-compatibility/2006" xmlns:aink="http://schemas.microsoft.com/office/drawing/2016/ink" xmlns:am3d="http://schemas.microsoft.com/office/drawing/2017/model3d" xmlns:o="urn:schemas-microsoft-com:office:office" xmlns:r="http://schemas.openxmlformats.org/officeDocument/2006/relationships" xmlns:m="http://schemas.openxmlformats.org/officeDocument/2006/math" xmlns:v="urn:schemas-microsoft-com:vml" xmlns:wp14="http://schemas.microsoft.com/office/word/2010/wordprocessingDrawing" xmlns:wp="http://schemas.openxmlformats.org/drawingml/2006/wordprocessingDrawing" xmlns:w10="urn:schemas-microsoft-com:office:word" xmlns:w="http://schemas.openxmlformats.org/wordprocessingml/2006/main" xmlns:w14="http://schemas.microsoft.com/office/word/2010/wordml" xmlns:w15="http://schemas.microsoft.com/office/word/2012/wordml" xmlns:w16cid="http://schemas.microsoft.com/office/word/2016/wordml/cid" xmlns:w16se="http://schemas.microsoft.com/office/word/2015/wordml/symex" xmlns:wpg="http://schemas.microsoft.com/office/word/2010/wordprocessingGroup" xmlns:wpi="http://schemas.microsoft.com/office/word/2010/wordprocessingInk" xmlns:wne="http://schemas.microsoft.com/office/word/2006/wordml" xmlns:wps="http://schemas.microsoft.com/office/word/2010/wordprocessingShape" mc:Ignorable="w14 w15 w16se w16cid wp14">
   <w:abstractNum w:abstractNumId="0" w15:restartNumberingAfterBreak="0">
     <w:nsid w:val="28126852"/>
     <w:multiLevelType w:val="multilevel"/>
@@ -8186,7 +7688,7 @@
 </file>
 
 <file path=word/styles.xml><?xml version="1.0" encoding="utf-8"?>
-<w:styles xmlns:mc="http://schemas.openxmlformats.org/markup-compatibility/2006" xmlns:r="http://schemas.openxmlformats.org/officeDocument/2006/relationships" xmlns:w="http://schemas.openxmlformats.org/wordprocessingml/2006/main" xmlns:w14="http://schemas.microsoft.com/office/word/2010/wordml" xmlns:w15="http://schemas.microsoft.com/office/word/2012/wordml" xmlns:w16cex="http://schemas.microsoft.com/office/word/2018/wordml/cex" xmlns:w16cid="http://schemas.microsoft.com/office/word/2016/wordml/cid" xmlns:w16="http://schemas.microsoft.com/office/word/2018/wordml" xmlns:w16se="http://schemas.microsoft.com/office/word/2015/wordml/symex" mc:Ignorable="w14 w15 w16se w16cid w16 w16cex">
+<w:styles xmlns:mc="http://schemas.openxmlformats.org/markup-compatibility/2006" xmlns:r="http://schemas.openxmlformats.org/officeDocument/2006/relationships" xmlns:w="http://schemas.openxmlformats.org/wordprocessingml/2006/main" xmlns:w14="http://schemas.microsoft.com/office/word/2010/wordml" xmlns:w15="http://schemas.microsoft.com/office/word/2012/wordml" xmlns:w16cid="http://schemas.microsoft.com/office/word/2016/wordml/cid" xmlns:w16se="http://schemas.microsoft.com/office/word/2015/wordml/symex" mc:Ignorable="w14 w15 w16se w16cid">
   <w:docDefaults>
     <w:rPrDefault>
       <w:rPr>

</xml_diff>

<commit_message>
Añadidas las reglas de negocio
Han sido redactadas de nuevo y se han añadido nuevas
</commit_message>
<xml_diff>
--- a/Entregable.docx
+++ b/Entregable.docx
@@ -1608,18 +1608,8 @@
           <w:i/>
           <w:sz w:val="24"/>
         </w:rPr>
-        <w:t xml:space="preserve">Tienen, además, los permisos del nivel </w:t>
-      </w:r>
-      <w:r>
-        <w:rPr>
-          <w:rFonts w:ascii="Calibri" w:eastAsia="Calibri" w:hAnsi="Calibri" w:cs="Calibri"/>
-          <w:i/>
-          <w:sz w:val="24"/>
-        </w:rPr>
-        <w:t>2.</w:t>
-      </w:r>
-      <w:bookmarkStart w:id="0" w:name="_GoBack"/>
-      <w:bookmarkEnd w:id="0"/>
+        <w:t>Tienen, además, los permisos del nivel 2.</w:t>
+      </w:r>
     </w:p>
     <w:p>
       <w:pPr>
@@ -4266,7 +4256,7 @@
           <v:rect id="rectole0000000000" o:spid="_x0000_i1025" style="width:334.8pt;height:117.6pt" o:ole="" o:preferrelative="t" stroked="f">
             <v:imagedata r:id="rId6" o:title=""/>
           </v:rect>
-          <o:OLEObject Type="Embed" ProgID="StaticMetafile" ShapeID="rectole0000000000" DrawAspect="Content" ObjectID="_1666279279" r:id="rId7"/>
+          <o:OLEObject Type="Embed" ProgID="StaticMetafile" ShapeID="rectole0000000000" DrawAspect="Content" ObjectID="_1666344761" r:id="rId7"/>
         </w:object>
       </w:r>
     </w:p>
@@ -4370,7 +4360,7 @@
           <v:rect id="rectole0000000001" o:spid="_x0000_i1026" style="width:438.6pt;height:397.8pt" o:ole="" o:preferrelative="t" stroked="f">
             <v:imagedata r:id="rId8" o:title=""/>
           </v:rect>
-          <o:OLEObject Type="Embed" ProgID="StaticMetafile" ShapeID="rectole0000000001" DrawAspect="Content" ObjectID="_1666279280" r:id="rId9"/>
+          <o:OLEObject Type="Embed" ProgID="StaticMetafile" ShapeID="rectole0000000001" DrawAspect="Content" ObjectID="_1666344762" r:id="rId9"/>
         </w:object>
       </w:r>
     </w:p>
@@ -4471,7 +4461,7 @@
           <v:rect id="rectole0000000002" o:spid="_x0000_i1027" style="width:462.6pt;height:483pt" o:ole="" o:preferrelative="t" stroked="f">
             <v:imagedata r:id="rId10" o:title=""/>
           </v:rect>
-          <o:OLEObject Type="Embed" ProgID="StaticMetafile" ShapeID="rectole0000000002" DrawAspect="Content" ObjectID="_1666279281" r:id="rId11"/>
+          <o:OLEObject Type="Embed" ProgID="StaticMetafile" ShapeID="rectole0000000002" DrawAspect="Content" ObjectID="_1666344763" r:id="rId11"/>
         </w:object>
       </w:r>
     </w:p>
@@ -4498,115 +4488,597 @@
     <w:p>
       <w:pPr>
         <w:spacing w:after="0" w:line="240" w:lineRule="auto"/>
-        <w:jc w:val="both"/>
-        <w:rPr>
-          <w:rFonts w:ascii="Calibri" w:eastAsia="Calibri" w:hAnsi="Calibri" w:cs="Calibri"/>
-          <w:sz w:val="24"/>
-        </w:rPr>
-      </w:pPr>
-      <w:r>
-        <w:rPr>
-          <w:rFonts w:ascii="Calibri" w:eastAsia="Calibri" w:hAnsi="Calibri" w:cs="Calibri"/>
-          <w:sz w:val="24"/>
-        </w:rPr>
-        <w:t>R-&lt;X&gt; &lt;Nombre Regla de negocio&gt;</w:t>
-      </w:r>
-    </w:p>
-    <w:p>
-      <w:pPr>
-        <w:spacing w:after="0" w:line="240" w:lineRule="auto"/>
-        <w:jc w:val="both"/>
-        <w:rPr>
-          <w:rFonts w:ascii="Calibri" w:eastAsia="Calibri" w:hAnsi="Calibri" w:cs="Calibri"/>
-          <w:sz w:val="24"/>
-        </w:rPr>
-      </w:pPr>
-      <w:r>
-        <w:rPr>
-          <w:rFonts w:ascii="Calibri" w:eastAsia="Calibri" w:hAnsi="Calibri" w:cs="Calibri"/>
-          <w:sz w:val="24"/>
-        </w:rPr>
-        <w:t>&lt;Descripción de la restricción a imponer&gt;</w:t>
-      </w:r>
-    </w:p>
-    <w:p>
-      <w:pPr>
-        <w:spacing w:after="0" w:line="240" w:lineRule="auto"/>
-        <w:jc w:val="both"/>
-        <w:rPr>
-          <w:rFonts w:ascii="Calibri" w:eastAsia="Calibri" w:hAnsi="Calibri" w:cs="Calibri"/>
-          <w:sz w:val="24"/>
-        </w:rPr>
-      </w:pPr>
-    </w:p>
-    <w:p>
-      <w:pPr>
-        <w:spacing w:after="0" w:line="240" w:lineRule="auto"/>
-        <w:jc w:val="both"/>
-        <w:rPr>
-          <w:rFonts w:ascii="Calibri" w:eastAsia="Calibri" w:hAnsi="Calibri" w:cs="Calibri"/>
-          <w:i/>
-          <w:sz w:val="24"/>
-        </w:rPr>
-      </w:pPr>
-      <w:r>
-        <w:rPr>
-          <w:rFonts w:ascii="Calibri" w:eastAsia="Calibri" w:hAnsi="Calibri" w:cs="Calibri"/>
-          <w:sz w:val="24"/>
-        </w:rPr>
-        <w:t xml:space="preserve">Ej: </w:t>
-      </w:r>
-      <w:r>
-        <w:rPr>
-          <w:rFonts w:ascii="Calibri" w:eastAsia="Calibri" w:hAnsi="Calibri" w:cs="Calibri"/>
-          <w:i/>
-          <w:sz w:val="24"/>
-        </w:rPr>
-        <w:t>R1 – Diagnósticos imposibles</w:t>
-      </w:r>
-    </w:p>
-    <w:p>
-      <w:pPr>
-        <w:spacing w:after="0" w:line="240" w:lineRule="auto"/>
-        <w:jc w:val="both"/>
-        <w:rPr>
-          <w:rFonts w:ascii="Calibri" w:eastAsia="Calibri" w:hAnsi="Calibri" w:cs="Calibri"/>
-          <w:i/>
-          <w:sz w:val="24"/>
-        </w:rPr>
-      </w:pPr>
-      <w:r>
-        <w:rPr>
-          <w:rFonts w:ascii="Calibri" w:eastAsia="Calibri" w:hAnsi="Calibri" w:cs="Calibri"/>
-          <w:i/>
-          <w:sz w:val="24"/>
-        </w:rPr>
-        <w:t>El diagnóstico debe estar asociado a una enfermedad que es compatible con el tipo de mascota de su visita relacionada. Por ejemplo, no podemos establecer como enfermedad diagnosticada una otitis cuando la visita está asociada a una mascota que es un pez, porque éstos no tienen orejas ni oídos (y por tanto no será uno de los tipos de mascota asociados a la enfermedad otitis en el vademecum).</w:t>
-      </w:r>
-    </w:p>
-    <w:p>
-      <w:pPr>
-        <w:spacing w:after="0" w:line="240" w:lineRule="auto"/>
-        <w:rPr>
-          <w:rFonts w:ascii="Calibri" w:eastAsia="Calibri" w:hAnsi="Calibri" w:cs="Calibri"/>
-          <w:sz w:val="24"/>
-        </w:rPr>
-      </w:pPr>
-    </w:p>
-    <w:p>
-      <w:pPr>
-        <w:spacing w:after="0" w:line="240" w:lineRule="auto"/>
-        <w:rPr>
-          <w:rFonts w:ascii="Calibri" w:eastAsia="Calibri" w:hAnsi="Calibri" w:cs="Calibri"/>
-          <w:sz w:val="24"/>
-        </w:rPr>
-      </w:pPr>
-      <w:r>
-        <w:rPr>
-          <w:rFonts w:ascii="Calibri" w:eastAsia="Calibri" w:hAnsi="Calibri" w:cs="Calibri"/>
-          <w:sz w:val="24"/>
-        </w:rPr>
-        <w:t>…</w:t>
+        <w:rPr>
+          <w:rFonts w:ascii="Calibri" w:eastAsia="Calibri" w:hAnsi="Calibri" w:cs="Calibri"/>
+          <w:sz w:val="24"/>
+          <w:u w:val="single"/>
+        </w:rPr>
+      </w:pPr>
+    </w:p>
+    <w:p>
+      <w:pPr>
+        <w:spacing w:after="0" w:line="240" w:lineRule="auto"/>
+        <w:rPr>
+          <w:rFonts w:ascii="Calibri" w:eastAsia="Calibri" w:hAnsi="Calibri" w:cs="Calibri"/>
+          <w:sz w:val="24"/>
+        </w:rPr>
+      </w:pPr>
+      <w:r>
+        <w:rPr>
+          <w:rFonts w:ascii="Calibri" w:eastAsia="Calibri" w:hAnsi="Calibri" w:cs="Calibri"/>
+          <w:sz w:val="24"/>
+        </w:rPr>
+        <w:t xml:space="preserve">R1 - </w:t>
+      </w:r>
+      <w:r>
+        <w:rPr>
+          <w:rFonts w:ascii="Calibri" w:eastAsia="Calibri" w:hAnsi="Calibri" w:cs="Calibri"/>
+          <w:sz w:val="24"/>
+        </w:rPr>
+        <w:t>Restricción</w:t>
+      </w:r>
+      <w:r>
+        <w:rPr>
+          <w:rFonts w:ascii="Calibri" w:eastAsia="Calibri" w:hAnsi="Calibri" w:cs="Calibri"/>
+          <w:sz w:val="24"/>
+        </w:rPr>
+        <w:t xml:space="preserve"> nivel 1</w:t>
+      </w:r>
+    </w:p>
+    <w:p>
+      <w:pPr>
+        <w:spacing w:after="0" w:line="240" w:lineRule="auto"/>
+        <w:rPr>
+          <w:rFonts w:ascii="Calibri" w:eastAsia="Calibri" w:hAnsi="Calibri" w:cs="Calibri"/>
+          <w:sz w:val="24"/>
+        </w:rPr>
+      </w:pPr>
+      <w:r>
+        <w:rPr>
+          <w:rFonts w:ascii="Calibri" w:eastAsia="Calibri" w:hAnsi="Calibri" w:cs="Calibri"/>
+          <w:sz w:val="24"/>
+        </w:rPr>
+        <w:t>Al registrarse en Golden 5, un usuario tendrá nivel 1. Esto le dará acceso a los PDFs y vídeos de la aplicación. No podrá subir de nivel hasta que no haya llegado a un determinado tiempo de visualización del material formativo.</w:t>
+      </w:r>
+    </w:p>
+    <w:p>
+      <w:pPr>
+        <w:spacing w:after="0" w:line="240" w:lineRule="auto"/>
+        <w:rPr>
+          <w:rFonts w:ascii="Calibri" w:eastAsia="Calibri" w:hAnsi="Calibri" w:cs="Calibri"/>
+          <w:sz w:val="24"/>
+        </w:rPr>
+      </w:pPr>
+    </w:p>
+    <w:p>
+      <w:pPr>
+        <w:spacing w:after="0" w:line="240" w:lineRule="auto"/>
+        <w:rPr>
+          <w:rFonts w:ascii="Calibri" w:eastAsia="Calibri" w:hAnsi="Calibri" w:cs="Calibri"/>
+          <w:sz w:val="24"/>
+        </w:rPr>
+      </w:pPr>
+      <w:r>
+        <w:rPr>
+          <w:rFonts w:ascii="Calibri" w:eastAsia="Calibri" w:hAnsi="Calibri" w:cs="Calibri"/>
+          <w:sz w:val="24"/>
+        </w:rPr>
+        <w:t>R2 – Restricción nivel 2</w:t>
+      </w:r>
+    </w:p>
+    <w:p>
+      <w:pPr>
+        <w:spacing w:after="0" w:line="240" w:lineRule="auto"/>
+        <w:rPr>
+          <w:rFonts w:ascii="Calibri" w:eastAsia="Calibri" w:hAnsi="Calibri" w:cs="Calibri"/>
+          <w:sz w:val="24"/>
+        </w:rPr>
+      </w:pPr>
+      <w:r>
+        <w:rPr>
+          <w:rFonts w:ascii="Calibri" w:eastAsia="Calibri" w:hAnsi="Calibri" w:cs="Calibri"/>
+          <w:sz w:val="24"/>
+        </w:rPr>
+        <w:t xml:space="preserve">Un usuario de nivel 2, al tener más experiencia en la aplicación, </w:t>
+      </w:r>
+      <w:r>
+        <w:rPr>
+          <w:rFonts w:ascii="Calibri" w:eastAsia="Calibri" w:hAnsi="Calibri" w:cs="Calibri"/>
+          <w:sz w:val="24"/>
+        </w:rPr>
+        <w:t>tendrá los privilegios correspondientes al nivel 1 y, además, podrá acceder a las herramientas. Ej: el sociograma. Un usuario no podrá ascender de nivel hasta que no haya completado un número determinado de tests y haya usado las herramientas.</w:t>
+      </w:r>
+    </w:p>
+    <w:p>
+      <w:pPr>
+        <w:spacing w:after="0" w:line="240" w:lineRule="auto"/>
+        <w:rPr>
+          <w:rFonts w:ascii="Calibri" w:eastAsia="Calibri" w:hAnsi="Calibri" w:cs="Calibri"/>
+          <w:sz w:val="24"/>
+        </w:rPr>
+      </w:pPr>
+    </w:p>
+    <w:p>
+      <w:pPr>
+        <w:spacing w:after="0" w:line="240" w:lineRule="auto"/>
+        <w:rPr>
+          <w:rFonts w:ascii="Calibri" w:eastAsia="Calibri" w:hAnsi="Calibri" w:cs="Calibri"/>
+          <w:sz w:val="24"/>
+        </w:rPr>
+      </w:pPr>
+      <w:r>
+        <w:rPr>
+          <w:rFonts w:ascii="Calibri" w:eastAsia="Calibri" w:hAnsi="Calibri" w:cs="Calibri"/>
+          <w:sz w:val="24"/>
+        </w:rPr>
+        <w:t>R3 -</w:t>
+      </w:r>
+      <w:r>
+        <w:rPr>
+          <w:rFonts w:ascii="Calibri" w:eastAsia="Calibri" w:hAnsi="Calibri" w:cs="Calibri"/>
+          <w:sz w:val="24"/>
+        </w:rPr>
+        <w:t xml:space="preserve"> </w:t>
+      </w:r>
+      <w:r>
+        <w:rPr>
+          <w:rFonts w:ascii="Calibri" w:eastAsia="Calibri" w:hAnsi="Calibri" w:cs="Calibri"/>
+          <w:sz w:val="24"/>
+        </w:rPr>
+        <w:t>Restricción</w:t>
+      </w:r>
+      <w:r>
+        <w:rPr>
+          <w:rFonts w:ascii="Calibri" w:eastAsia="Calibri" w:hAnsi="Calibri" w:cs="Calibri"/>
+          <w:sz w:val="24"/>
+        </w:rPr>
+        <w:t xml:space="preserve"> nivel 3</w:t>
+      </w:r>
+    </w:p>
+    <w:p>
+      <w:pPr>
+        <w:spacing w:after="0" w:line="240" w:lineRule="auto"/>
+        <w:rPr>
+          <w:rFonts w:ascii="Calibri" w:eastAsia="Calibri" w:hAnsi="Calibri" w:cs="Calibri"/>
+          <w:sz w:val="24"/>
+        </w:rPr>
+      </w:pPr>
+      <w:r>
+        <w:rPr>
+          <w:rFonts w:ascii="Calibri" w:eastAsia="Calibri" w:hAnsi="Calibri" w:cs="Calibri"/>
+          <w:sz w:val="24"/>
+        </w:rPr>
+        <w:t xml:space="preserve">Un usuario de nivel 3 tiene acceso al contenido correspondiente a los niveles 1 y 2 y, además, a la parte social de la aplicación: los foros y los eventos. Es el máximo nivel, por lo que el usuario ya no puede ascender. </w:t>
+      </w:r>
+    </w:p>
+    <w:p>
+      <w:pPr>
+        <w:spacing w:after="0" w:line="240" w:lineRule="auto"/>
+        <w:rPr>
+          <w:rFonts w:ascii="Calibri" w:eastAsia="Calibri" w:hAnsi="Calibri" w:cs="Calibri"/>
+          <w:sz w:val="24"/>
+        </w:rPr>
+      </w:pPr>
+    </w:p>
+    <w:p>
+      <w:pPr>
+        <w:spacing w:after="0" w:line="240" w:lineRule="auto"/>
+        <w:rPr>
+          <w:rFonts w:ascii="Calibri" w:eastAsia="Calibri" w:hAnsi="Calibri" w:cs="Calibri"/>
+          <w:sz w:val="24"/>
+        </w:rPr>
+      </w:pPr>
+      <w:r>
+        <w:rPr>
+          <w:rFonts w:ascii="Calibri" w:eastAsia="Calibri" w:hAnsi="Calibri" w:cs="Calibri"/>
+          <w:sz w:val="24"/>
+        </w:rPr>
+        <w:t xml:space="preserve">R4 </w:t>
+      </w:r>
+      <w:r>
+        <w:rPr>
+          <w:rFonts w:ascii="Calibri" w:eastAsia="Calibri" w:hAnsi="Calibri" w:cs="Calibri"/>
+          <w:sz w:val="24"/>
+        </w:rPr>
+        <w:t>–</w:t>
+      </w:r>
+      <w:r>
+        <w:rPr>
+          <w:rFonts w:ascii="Calibri" w:eastAsia="Calibri" w:hAnsi="Calibri" w:cs="Calibri"/>
+          <w:sz w:val="24"/>
+        </w:rPr>
+        <w:t xml:space="preserve"> </w:t>
+      </w:r>
+      <w:r>
+        <w:rPr>
+          <w:rFonts w:ascii="Calibri" w:eastAsia="Calibri" w:hAnsi="Calibri" w:cs="Calibri"/>
+          <w:sz w:val="24"/>
+        </w:rPr>
+        <w:t>Borrado de usuarios</w:t>
+      </w:r>
+    </w:p>
+    <w:p>
+      <w:pPr>
+        <w:spacing w:after="0" w:line="240" w:lineRule="auto"/>
+        <w:rPr>
+          <w:rFonts w:ascii="Calibri" w:eastAsia="Calibri" w:hAnsi="Calibri" w:cs="Calibri"/>
+          <w:sz w:val="24"/>
+        </w:rPr>
+      </w:pPr>
+      <w:r>
+        <w:rPr>
+          <w:rFonts w:ascii="Calibri" w:eastAsia="Calibri" w:hAnsi="Calibri" w:cs="Calibri"/>
+          <w:sz w:val="24"/>
+        </w:rPr>
+        <w:t>Si un usuario no ha superado los requisitos para ascender al nivel 2 en un plazo de 15 días, su cuenta será borrada de la</w:t>
+      </w:r>
+      <w:r>
+        <w:rPr>
+          <w:rFonts w:ascii="Calibri" w:eastAsia="Calibri" w:hAnsi="Calibri" w:cs="Calibri"/>
+          <w:sz w:val="24"/>
+        </w:rPr>
+        <w:t xml:space="preserve"> base de datos</w:t>
+      </w:r>
+      <w:r>
+        <w:rPr>
+          <w:rFonts w:ascii="Calibri" w:eastAsia="Calibri" w:hAnsi="Calibri" w:cs="Calibri"/>
+          <w:sz w:val="24"/>
+        </w:rPr>
+        <w:t>. De esta manera, conseguiremos evitar a los usuarios fantasma y a las cuentas cuyo propósito es hacer spam.</w:t>
+      </w:r>
+      <w:r>
+        <w:rPr>
+          <w:rFonts w:ascii="Calibri" w:eastAsia="Calibri" w:hAnsi="Calibri" w:cs="Calibri"/>
+          <w:sz w:val="24"/>
+        </w:rPr>
+        <w:t xml:space="preserve"> No se borrarán usuarios de nivel 2 o más.</w:t>
+      </w:r>
+    </w:p>
+    <w:p>
+      <w:pPr>
+        <w:spacing w:after="0" w:line="240" w:lineRule="auto"/>
+        <w:rPr>
+          <w:rFonts w:ascii="Calibri" w:eastAsia="Calibri" w:hAnsi="Calibri" w:cs="Calibri"/>
+          <w:sz w:val="24"/>
+        </w:rPr>
+      </w:pPr>
+    </w:p>
+    <w:p>
+      <w:pPr>
+        <w:spacing w:after="0" w:line="240" w:lineRule="auto"/>
+        <w:rPr>
+          <w:rFonts w:ascii="Calibri" w:eastAsia="Calibri" w:hAnsi="Calibri" w:cs="Calibri"/>
+          <w:sz w:val="24"/>
+        </w:rPr>
+      </w:pPr>
+      <w:r>
+        <w:rPr>
+          <w:rFonts w:ascii="Calibri" w:eastAsia="Calibri" w:hAnsi="Calibri" w:cs="Calibri"/>
+          <w:sz w:val="24"/>
+        </w:rPr>
+        <w:t>R</w:t>
+      </w:r>
+      <w:r>
+        <w:rPr>
+          <w:rFonts w:ascii="Calibri" w:eastAsia="Calibri" w:hAnsi="Calibri" w:cs="Calibri"/>
+          <w:sz w:val="24"/>
+        </w:rPr>
+        <w:t>5</w:t>
+      </w:r>
+      <w:r>
+        <w:rPr>
+          <w:rFonts w:ascii="Calibri" w:eastAsia="Calibri" w:hAnsi="Calibri" w:cs="Calibri"/>
+          <w:sz w:val="24"/>
+        </w:rPr>
+        <w:t xml:space="preserve"> - Nombrar archivos</w:t>
+      </w:r>
+    </w:p>
+    <w:p>
+      <w:pPr>
+        <w:spacing w:after="0" w:line="240" w:lineRule="auto"/>
+        <w:rPr>
+          <w:rFonts w:ascii="Calibri" w:eastAsia="Calibri" w:hAnsi="Calibri" w:cs="Calibri"/>
+          <w:sz w:val="24"/>
+        </w:rPr>
+      </w:pPr>
+      <w:r>
+        <w:rPr>
+          <w:rFonts w:ascii="Calibri" w:eastAsia="Calibri" w:hAnsi="Calibri" w:cs="Calibri"/>
+          <w:sz w:val="24"/>
+        </w:rPr>
+        <w:t>Cuando se suba un archivo, la persona que lo sube tiene que ponerle un título</w:t>
+      </w:r>
+      <w:r>
+        <w:rPr>
+          <w:rFonts w:ascii="Calibri" w:eastAsia="Calibri" w:hAnsi="Calibri" w:cs="Calibri"/>
+          <w:sz w:val="24"/>
+        </w:rPr>
+        <w:t xml:space="preserve"> de manera obligatoria</w:t>
+      </w:r>
+      <w:r>
+        <w:rPr>
+          <w:rFonts w:ascii="Calibri" w:eastAsia="Calibri" w:hAnsi="Calibri" w:cs="Calibri"/>
+          <w:sz w:val="24"/>
+        </w:rPr>
+        <w:t xml:space="preserve">, a fin de que los usuarios lo puedan consultar de forma más rápida. </w:t>
+      </w:r>
+    </w:p>
+    <w:p>
+      <w:pPr>
+        <w:spacing w:after="0" w:line="240" w:lineRule="auto"/>
+        <w:rPr>
+          <w:rFonts w:ascii="Calibri" w:eastAsia="Calibri" w:hAnsi="Calibri" w:cs="Calibri"/>
+          <w:sz w:val="24"/>
+        </w:rPr>
+      </w:pPr>
+    </w:p>
+    <w:p>
+      <w:pPr>
+        <w:spacing w:after="0" w:line="240" w:lineRule="auto"/>
+        <w:rPr>
+          <w:rFonts w:ascii="Calibri" w:eastAsia="Calibri" w:hAnsi="Calibri" w:cs="Calibri"/>
+          <w:sz w:val="24"/>
+        </w:rPr>
+      </w:pPr>
+      <w:r>
+        <w:rPr>
+          <w:rFonts w:ascii="Calibri" w:eastAsia="Calibri" w:hAnsi="Calibri" w:cs="Calibri"/>
+          <w:sz w:val="24"/>
+        </w:rPr>
+        <w:t>R</w:t>
+      </w:r>
+      <w:r>
+        <w:rPr>
+          <w:rFonts w:ascii="Calibri" w:eastAsia="Calibri" w:hAnsi="Calibri" w:cs="Calibri"/>
+          <w:sz w:val="24"/>
+        </w:rPr>
+        <w:t xml:space="preserve">6 </w:t>
+      </w:r>
+      <w:r>
+        <w:rPr>
+          <w:rFonts w:ascii="Calibri" w:eastAsia="Calibri" w:hAnsi="Calibri" w:cs="Calibri"/>
+          <w:sz w:val="24"/>
+        </w:rPr>
+        <w:t>- Subida de pdf y vídeos</w:t>
+      </w:r>
+    </w:p>
+    <w:p>
+      <w:pPr>
+        <w:spacing w:after="0" w:line="240" w:lineRule="auto"/>
+        <w:rPr>
+          <w:rFonts w:ascii="Calibri" w:eastAsia="Calibri" w:hAnsi="Calibri" w:cs="Calibri"/>
+          <w:sz w:val="24"/>
+        </w:rPr>
+      </w:pPr>
+      <w:r>
+        <w:rPr>
+          <w:rFonts w:ascii="Calibri" w:eastAsia="Calibri" w:hAnsi="Calibri" w:cs="Calibri"/>
+          <w:sz w:val="24"/>
+        </w:rPr>
+        <w:t>Los pdfs y los vídeos de la aplicación s</w:t>
+      </w:r>
+      <w:r>
+        <w:rPr>
+          <w:rFonts w:ascii="Calibri" w:eastAsia="Calibri" w:hAnsi="Calibri" w:cs="Calibri"/>
+          <w:sz w:val="24"/>
+        </w:rPr>
+        <w:t>ó</w:t>
+      </w:r>
+      <w:r>
+        <w:rPr>
+          <w:rFonts w:ascii="Calibri" w:eastAsia="Calibri" w:hAnsi="Calibri" w:cs="Calibri"/>
+          <w:sz w:val="24"/>
+        </w:rPr>
+        <w:t>lo los podrán subir los usuarios con el rol de a</w:t>
+      </w:r>
+      <w:r>
+        <w:rPr>
+          <w:rFonts w:ascii="Calibri" w:eastAsia="Calibri" w:hAnsi="Calibri" w:cs="Calibri"/>
+          <w:sz w:val="24"/>
+        </w:rPr>
+        <w:t xml:space="preserve">utor. Así no se sobrecargará. </w:t>
+      </w:r>
+    </w:p>
+    <w:p>
+      <w:pPr>
+        <w:spacing w:after="0" w:line="240" w:lineRule="auto"/>
+        <w:rPr>
+          <w:rFonts w:ascii="Calibri" w:eastAsia="Calibri" w:hAnsi="Calibri" w:cs="Calibri"/>
+          <w:sz w:val="24"/>
+        </w:rPr>
+      </w:pPr>
+    </w:p>
+    <w:p>
+      <w:pPr>
+        <w:spacing w:after="0" w:line="240" w:lineRule="auto"/>
+        <w:rPr>
+          <w:rFonts w:ascii="Calibri" w:eastAsia="Calibri" w:hAnsi="Calibri" w:cs="Calibri"/>
+          <w:sz w:val="24"/>
+        </w:rPr>
+      </w:pPr>
+      <w:r>
+        <w:rPr>
+          <w:rFonts w:ascii="Calibri" w:eastAsia="Calibri" w:hAnsi="Calibri" w:cs="Calibri"/>
+          <w:sz w:val="24"/>
+        </w:rPr>
+        <w:t>R</w:t>
+      </w:r>
+      <w:r>
+        <w:rPr>
+          <w:rFonts w:ascii="Calibri" w:eastAsia="Calibri" w:hAnsi="Calibri" w:cs="Calibri"/>
+          <w:sz w:val="24"/>
+        </w:rPr>
+        <w:t xml:space="preserve">7 </w:t>
+      </w:r>
+      <w:r>
+        <w:rPr>
+          <w:rFonts w:ascii="Calibri" w:eastAsia="Calibri" w:hAnsi="Calibri" w:cs="Calibri"/>
+          <w:sz w:val="24"/>
+        </w:rPr>
+        <w:t>- Suscripción a foro</w:t>
+      </w:r>
+    </w:p>
+    <w:p>
+      <w:pPr>
+        <w:spacing w:after="0" w:line="240" w:lineRule="auto"/>
+        <w:rPr>
+          <w:rFonts w:ascii="Calibri" w:eastAsia="Calibri" w:hAnsi="Calibri" w:cs="Calibri"/>
+          <w:sz w:val="24"/>
+        </w:rPr>
+      </w:pPr>
+      <w:r>
+        <w:rPr>
+          <w:rFonts w:ascii="Calibri" w:eastAsia="Calibri" w:hAnsi="Calibri" w:cs="Calibri"/>
+          <w:sz w:val="24"/>
+        </w:rPr>
+        <w:t xml:space="preserve">Sólo los usuarios que estén suscritos a un foro concreto recibirán notificaciones </w:t>
+      </w:r>
+      <w:r>
+        <w:rPr>
+          <w:rFonts w:ascii="Calibri" w:eastAsia="Calibri" w:hAnsi="Calibri" w:cs="Calibri"/>
+          <w:sz w:val="24"/>
+        </w:rPr>
+        <w:t xml:space="preserve">en su correo electrónico </w:t>
+      </w:r>
+      <w:r>
+        <w:rPr>
+          <w:rFonts w:ascii="Calibri" w:eastAsia="Calibri" w:hAnsi="Calibri" w:cs="Calibri"/>
+          <w:sz w:val="24"/>
+        </w:rPr>
+        <w:t>cuando se publiquen mensajes en este.</w:t>
+      </w:r>
+      <w:r>
+        <w:rPr>
+          <w:rFonts w:ascii="Calibri" w:eastAsia="Calibri" w:hAnsi="Calibri" w:cs="Calibri"/>
+          <w:sz w:val="24"/>
+        </w:rPr>
+        <w:t xml:space="preserve"> De esta forma, evitaremos que el usuario tenga un exceso de notificaciones para que se pueda centrar en los temas que le interesan.  </w:t>
+      </w:r>
+    </w:p>
+    <w:p>
+      <w:pPr>
+        <w:spacing w:after="0" w:line="240" w:lineRule="auto"/>
+        <w:rPr>
+          <w:rFonts w:ascii="Calibri" w:eastAsia="Calibri" w:hAnsi="Calibri" w:cs="Calibri"/>
+          <w:sz w:val="24"/>
+        </w:rPr>
+      </w:pPr>
+    </w:p>
+    <w:p>
+      <w:pPr>
+        <w:spacing w:after="0" w:line="240" w:lineRule="auto"/>
+        <w:rPr>
+          <w:rFonts w:ascii="Calibri" w:eastAsia="Calibri" w:hAnsi="Calibri" w:cs="Calibri"/>
+          <w:sz w:val="24"/>
+        </w:rPr>
+      </w:pPr>
+      <w:r>
+        <w:rPr>
+          <w:rFonts w:ascii="Calibri" w:eastAsia="Calibri" w:hAnsi="Calibri" w:cs="Calibri"/>
+          <w:sz w:val="24"/>
+        </w:rPr>
+        <w:t>R8 – Perfil de administrador</w:t>
+      </w:r>
+    </w:p>
+    <w:p>
+      <w:pPr>
+        <w:spacing w:after="0" w:line="240" w:lineRule="auto"/>
+        <w:rPr>
+          <w:rFonts w:ascii="Calibri" w:eastAsia="Calibri" w:hAnsi="Calibri" w:cs="Calibri"/>
+          <w:sz w:val="24"/>
+        </w:rPr>
+      </w:pPr>
+      <w:r>
+        <w:rPr>
+          <w:rFonts w:ascii="Calibri" w:eastAsia="Calibri" w:hAnsi="Calibri" w:cs="Calibri"/>
+          <w:sz w:val="24"/>
+        </w:rPr>
+        <w:t>El administrador de la página tendrá acceso a ciertas características exclusivas de este rol</w:t>
+      </w:r>
+      <w:r>
+        <w:rPr>
+          <w:rFonts w:ascii="Calibri" w:eastAsia="Calibri" w:hAnsi="Calibri" w:cs="Calibri"/>
+          <w:sz w:val="24"/>
+        </w:rPr>
+        <w:t xml:space="preserve"> como la edición y eliminación de cualquier parte del contenido de la web y eliminar cuentas de usuarios.</w:t>
+      </w:r>
+      <w:bookmarkStart w:id="0" w:name="_GoBack"/>
+      <w:bookmarkEnd w:id="0"/>
+    </w:p>
+    <w:p>
+      <w:pPr>
+        <w:spacing w:after="0" w:line="240" w:lineRule="auto"/>
+        <w:rPr>
+          <w:rFonts w:ascii="Calibri" w:eastAsia="Calibri" w:hAnsi="Calibri" w:cs="Calibri"/>
+          <w:sz w:val="24"/>
+        </w:rPr>
+      </w:pPr>
+    </w:p>
+    <w:p>
+      <w:pPr>
+        <w:spacing w:after="0" w:line="240" w:lineRule="auto"/>
+        <w:rPr>
+          <w:rFonts w:ascii="Calibri" w:eastAsia="Calibri" w:hAnsi="Calibri" w:cs="Calibri"/>
+          <w:sz w:val="24"/>
+        </w:rPr>
+      </w:pPr>
+      <w:r>
+        <w:rPr>
+          <w:rFonts w:ascii="Calibri" w:eastAsia="Calibri" w:hAnsi="Calibri" w:cs="Calibri"/>
+          <w:sz w:val="24"/>
+        </w:rPr>
+        <w:t>R</w:t>
+      </w:r>
+      <w:r>
+        <w:rPr>
+          <w:rFonts w:ascii="Calibri" w:eastAsia="Calibri" w:hAnsi="Calibri" w:cs="Calibri"/>
+          <w:sz w:val="24"/>
+        </w:rPr>
+        <w:t>9</w:t>
+      </w:r>
+      <w:r>
+        <w:rPr>
+          <w:rFonts w:ascii="Calibri" w:eastAsia="Calibri" w:hAnsi="Calibri" w:cs="Calibri"/>
+          <w:sz w:val="24"/>
+        </w:rPr>
+        <w:t xml:space="preserve"> </w:t>
+      </w:r>
+      <w:r>
+        <w:rPr>
+          <w:rFonts w:ascii="Calibri" w:eastAsia="Calibri" w:hAnsi="Calibri" w:cs="Calibri"/>
+          <w:sz w:val="24"/>
+        </w:rPr>
+        <w:t>–</w:t>
+      </w:r>
+      <w:r>
+        <w:rPr>
+          <w:rFonts w:ascii="Calibri" w:eastAsia="Calibri" w:hAnsi="Calibri" w:cs="Calibri"/>
+          <w:sz w:val="24"/>
+        </w:rPr>
+        <w:t xml:space="preserve"> </w:t>
+      </w:r>
+      <w:r>
+        <w:rPr>
+          <w:rFonts w:ascii="Calibri" w:eastAsia="Calibri" w:hAnsi="Calibri" w:cs="Calibri"/>
+          <w:sz w:val="24"/>
+        </w:rPr>
+        <w:t>Rol de autor</w:t>
+      </w:r>
+    </w:p>
+    <w:p>
+      <w:pPr>
+        <w:spacing w:after="0" w:line="240" w:lineRule="auto"/>
+        <w:rPr>
+          <w:rFonts w:ascii="Calibri" w:eastAsia="Calibri" w:hAnsi="Calibri" w:cs="Calibri"/>
+          <w:sz w:val="24"/>
+        </w:rPr>
+      </w:pPr>
+      <w:r>
+        <w:rPr>
+          <w:rFonts w:ascii="Calibri" w:eastAsia="Calibri" w:hAnsi="Calibri" w:cs="Calibri"/>
+          <w:sz w:val="24"/>
+        </w:rPr>
+        <w:t>Sólo los usuarios que hayan alcanzado el nivel 3 podrán tener el rol de autor para subir vídeos. De esta forma, los usuarios spam no podrán crear contenido ajeno a la temática de la página.</w:t>
       </w:r>
     </w:p>
     <w:p>
@@ -4626,7 +5098,6 @@
           <w:color w:val="2F5496"/>
           <w:sz w:val="32"/>
         </w:rPr>
-        <w:lastRenderedPageBreak/>
         <w:t>Planificación</w:t>
       </w:r>
     </w:p>
@@ -5144,15 +5615,7 @@
                 <w:i/>
                 <w:sz w:val="24"/>
               </w:rPr>
-              <w:t xml:space="preserve">Usuario Nivel </w:t>
-            </w:r>
-            <w:r>
-              <w:rPr>
-                <w:rFonts w:ascii="Calibri" w:eastAsia="Calibri" w:hAnsi="Calibri" w:cs="Calibri"/>
-                <w:i/>
-                <w:sz w:val="24"/>
-              </w:rPr>
-              <w:t>2</w:t>
+              <w:t>Usuario Nivel 2</w:t>
             </w:r>
           </w:p>
         </w:tc>
@@ -5289,21 +5752,55 @@
                 <w:i/>
                 <w:sz w:val="24"/>
               </w:rPr>
-              <w:t xml:space="preserve">Usuario Nivel </w:t>
-            </w:r>
+              <w:t>Usuario Nivel 3</w:t>
+            </w:r>
+          </w:p>
+        </w:tc>
+        <w:tc>
+          <w:tcPr>
+            <w:tcW w:w="3260" w:type="dxa"/>
+            <w:tcBorders>
+              <w:top w:val="single" w:sz="4" w:space="0" w:color="000000"/>
+              <w:left w:val="single" w:sz="4" w:space="0" w:color="000000"/>
+              <w:bottom w:val="single" w:sz="4" w:space="0" w:color="000000"/>
+              <w:right w:val="single" w:sz="4" w:space="0" w:color="000000"/>
+            </w:tcBorders>
+            <w:shd w:val="clear" w:color="000000" w:fill="FFFFFF"/>
+            <w:tcMar>
+              <w:left w:w="108" w:type="dxa"/>
+              <w:right w:w="108" w:type="dxa"/>
+            </w:tcMar>
+          </w:tcPr>
+          <w:p>
+            <w:pPr>
+              <w:spacing w:after="0" w:line="240" w:lineRule="auto"/>
+              <w:jc w:val="both"/>
+              <w:rPr>
+                <w:rFonts w:ascii="Calibri" w:eastAsia="Calibri" w:hAnsi="Calibri" w:cs="Calibri"/>
+              </w:rPr>
+            </w:pPr>
             <w:r>
               <w:rPr>
                 <w:rFonts w:ascii="Calibri" w:eastAsia="Calibri" w:hAnsi="Calibri" w:cs="Calibri"/>
                 <w:i/>
                 <w:sz w:val="24"/>
               </w:rPr>
-              <w:t>3</w:t>
-            </w:r>
-          </w:p>
-        </w:tc>
-        <w:tc>
-          <w:tcPr>
-            <w:tcW w:w="3260" w:type="dxa"/>
+              <w:t xml:space="preserve">Francisco Javier Beltrán </w:t>
+            </w:r>
+            <w:r>
+              <w:rPr>
+                <w:rFonts w:ascii="Calibri" w:eastAsia="Calibri" w:hAnsi="Calibri" w:cs="Calibri"/>
+                <w:i/>
+                <w:sz w:val="24"/>
+              </w:rPr>
+              <w:lastRenderedPageBreak/>
+              <w:t>Rabadán, Isabel Arrans Vega y Pablo Colmenero Capote</w:t>
+            </w:r>
+          </w:p>
+        </w:tc>
+        <w:tc>
+          <w:tcPr>
+            <w:tcW w:w="1134" w:type="dxa"/>
             <w:tcBorders>
               <w:top w:val="single" w:sz="4" w:space="0" w:color="000000"/>
               <w:left w:val="single" w:sz="4" w:space="0" w:color="000000"/>
@@ -5330,39 +5827,7 @@
                 <w:i/>
                 <w:sz w:val="24"/>
               </w:rPr>
-              <w:t>Francisco Javier Beltrán Rabadán, Isabel Arrans Vega y Pablo Colmenero Capote</w:t>
-            </w:r>
-          </w:p>
-        </w:tc>
-        <w:tc>
-          <w:tcPr>
-            <w:tcW w:w="1134" w:type="dxa"/>
-            <w:tcBorders>
-              <w:top w:val="single" w:sz="4" w:space="0" w:color="000000"/>
-              <w:left w:val="single" w:sz="4" w:space="0" w:color="000000"/>
-              <w:bottom w:val="single" w:sz="4" w:space="0" w:color="000000"/>
-              <w:right w:val="single" w:sz="4" w:space="0" w:color="000000"/>
-            </w:tcBorders>
-            <w:shd w:val="clear" w:color="000000" w:fill="FFFFFF"/>
-            <w:tcMar>
-              <w:left w:w="108" w:type="dxa"/>
-              <w:right w:w="108" w:type="dxa"/>
-            </w:tcMar>
-          </w:tcPr>
-          <w:p>
-            <w:pPr>
-              <w:spacing w:after="0" w:line="240" w:lineRule="auto"/>
-              <w:jc w:val="both"/>
-              <w:rPr>
-                <w:rFonts w:ascii="Calibri" w:eastAsia="Calibri" w:hAnsi="Calibri" w:cs="Calibri"/>
-              </w:rPr>
-            </w:pPr>
-            <w:r>
-              <w:rPr>
-                <w:rFonts w:ascii="Calibri" w:eastAsia="Calibri" w:hAnsi="Calibri" w:cs="Calibri"/>
-                <w:i/>
-                <w:sz w:val="24"/>
-              </w:rPr>
+              <w:lastRenderedPageBreak/>
               <w:t>1</w:t>
             </w:r>
           </w:p>
@@ -7296,7 +7761,6 @@
                 <w:b/>
                 <w:sz w:val="24"/>
               </w:rPr>
-              <w:lastRenderedPageBreak/>
               <w:t>Historias de Usuario totales</w:t>
             </w:r>
           </w:p>

</xml_diff>